<commit_message>
created the word doc starting_a_project_commands_and_refresher, and added on to the basics_of_ruby_steps_for_refresher doc
</commit_message>
<xml_diff>
--- a/word_docs/basics_of_ruby_steps_for_refresher.docx
+++ b/word_docs/basics_of_ruby_steps_for_refresher.docx
@@ -37,9 +37,23 @@
     <w:p/>
     <w:p>
       <w:r>
+        <w:t xml:space="preserve">Getting started, the basics, and installing rails: </w:t>
+      </w:r>
+      <w:hyperlink r:id="rId6" w:history="1">
+        <w:r>
+          <w:rPr>
+            <w:rStyle w:val="Hyperlink"/>
+          </w:rPr>
+          <w:t>http://guides.rubyonrails.org/getting_started.html</w:t>
+        </w:r>
+      </w:hyperlink>
+    </w:p>
+    <w:p/>
+    <w:p>
+      <w:r>
         <w:t xml:space="preserve">For validations used on the models - </w:t>
       </w:r>
-      <w:hyperlink r:id="rId6" w:history="1">
+      <w:hyperlink r:id="rId7" w:history="1">
         <w:r>
           <w:rPr>
             <w:rStyle w:val="Hyperlink"/>
@@ -62,7 +76,7 @@
       <w:r>
         <w:t xml:space="preserve">validations - </w:t>
       </w:r>
-      <w:hyperlink r:id="rId7" w:history="1">
+      <w:hyperlink r:id="rId8" w:history="1">
         <w:r>
           <w:rPr>
             <w:rStyle w:val="Hyperlink"/>
@@ -76,7 +90,7 @@
       <w:r>
         <w:t xml:space="preserve">Basics on queries in the rails console - </w:t>
       </w:r>
-      <w:hyperlink r:id="rId8" w:history="1">
+      <w:hyperlink r:id="rId9" w:history="1">
         <w:r>
           <w:rPr>
             <w:rStyle w:val="Hyperlink"/>
@@ -90,7 +104,7 @@
       <w:r>
         <w:t xml:space="preserve">Faker Library - </w:t>
       </w:r>
-      <w:hyperlink r:id="rId9" w:history="1">
+      <w:hyperlink r:id="rId10" w:history="1">
         <w:r>
           <w:rPr>
             <w:rStyle w:val="Hyperlink"/>
@@ -107,7 +121,7 @@
       <w:r>
         <w:t xml:space="preserve">rspec documentation - </w:t>
       </w:r>
-      <w:hyperlink r:id="rId10" w:history="1">
+      <w:hyperlink r:id="rId11" w:history="1">
         <w:r>
           <w:rPr>
             <w:rStyle w:val="Hyperlink"/>
@@ -127,7 +141,7 @@
       <w:r>
         <w:t xml:space="preserve"> associations (model stuff, basically joining a table to itself) - </w:t>
       </w:r>
-      <w:hyperlink r:id="rId11" w:history="1">
+      <w:hyperlink r:id="rId12" w:history="1">
         <w:r>
           <w:rPr>
             <w:rStyle w:val="Hyperlink"/>
@@ -144,7 +158,7 @@
       <w:r>
         <w:t xml:space="preserve">creating polymorphic relationships in the models (db stuff) - </w:t>
       </w:r>
-      <w:hyperlink r:id="rId12" w:history="1">
+      <w:hyperlink r:id="rId13" w:history="1">
         <w:r>
           <w:rPr>
             <w:rStyle w:val="Hyperlink"/>
@@ -157,6 +171,34 @@
       </w:r>
     </w:p>
     <w:p/>
+    <w:p>
+      <w:pPr>
+        <w:rPr>
+          <w:b/>
+          <w:sz w:val="48"/>
+        </w:rPr>
+      </w:pPr>
+      <w:r>
+        <w:rPr>
+          <w:b/>
+          <w:sz w:val="48"/>
+        </w:rPr>
+        <w:t>Useful Notes</w:t>
+      </w:r>
+    </w:p>
+    <w:p>
+      <w:pPr>
+        <w:pStyle w:val="ListParagraph"/>
+        <w:numPr>
+          <w:ilvl w:val="0"/>
+          <w:numId w:val="6"/>
+        </w:numPr>
+      </w:pPr>
+      <w:r>
+        <w:t>Once a controller is created, a folder in the views is also created. So if I create a users_controller, there will be a “users” folder in views. If you label a view file/page the same as a method, then rails automatically knows that they are linked. Ex: label a file “index.html.erb” and rails will know that it goes with the “index” method</w:t>
+      </w:r>
+    </w:p>
+    <w:p/>
     <w:p/>
     <w:p/>
     <w:p>
@@ -179,7 +221,7 @@
       <w:r>
         <w:t xml:space="preserve">rails s - starts the server for a project at </w:t>
       </w:r>
-      <w:hyperlink r:id="rId13" w:history="1">
+      <w:hyperlink r:id="rId14" w:history="1">
         <w:r>
           <w:rPr>
             <w:rStyle w:val="Hyperlink"/>
@@ -193,6 +235,13 @@
         <w:tab/>
         <w:t>can shut it down with ctrl+c</w:t>
       </w:r>
+      <w:r>
+        <w:t xml:space="preserve">, can specify port by adding “ -e production -p 4000” after </w:t>
+      </w:r>
+      <w:r>
+        <w:tab/>
+        <w:t>the “s” in rails s</w:t>
+      </w:r>
     </w:p>
     <w:p>
       <w:r>
@@ -224,8 +273,36 @@
     </w:p>
     <w:p/>
     <w:p>
-      <w:r>
-        <w:t>Open great_number_game in Rails for the very basics, including</w:t>
+      <w:pPr>
+        <w:jc w:val="center"/>
+        <w:rPr>
+          <w:b/>
+        </w:rPr>
+      </w:pPr>
+      <w:r>
+        <w:rPr>
+          <w:b/>
+        </w:rPr>
+        <w:t>BASICS OF RAILS</w:t>
+      </w:r>
+    </w:p>
+    <w:p>
+      <w:pPr>
+        <w:jc w:val="center"/>
+        <w:rPr>
+          <w:b/>
+        </w:rPr>
+      </w:pPr>
+    </w:p>
+    <w:p>
+      <w:r>
+        <w:t xml:space="preserve">Open great_number_game in </w:t>
+      </w:r>
+      <w:r>
+        <w:t>rails_basics</w:t>
+      </w:r>
+      <w:r>
+        <w:t xml:space="preserve"> for the very basics, including</w:t>
       </w:r>
     </w:p>
     <w:p>
@@ -261,7 +338,6 @@
         </w:numPr>
       </w:pPr>
       <w:r>
-        <w:lastRenderedPageBreak/>
         <w:t>flash messages</w:t>
       </w:r>
     </w:p>
@@ -316,7 +392,13 @@
     <w:p/>
     <w:p>
       <w:r>
-        <w:t>Next, open survey_form in Rails for</w:t>
+        <w:t xml:space="preserve">Next, open survey_form in </w:t>
+      </w:r>
+      <w:r>
+        <w:t xml:space="preserve">rails_basics </w:t>
+      </w:r>
+      <w:r>
+        <w:t>for</w:t>
       </w:r>
     </w:p>
     <w:p>
@@ -370,7 +452,13 @@
     <w:p/>
     <w:p>
       <w:r>
-        <w:t>Next, open integrating_models_controllers in Rails for</w:t>
+        <w:t xml:space="preserve">Next, open integrating_models_controllers in </w:t>
+      </w:r>
+      <w:r>
+        <w:t xml:space="preserve">rails_basics </w:t>
+      </w:r>
+      <w:r>
+        <w:t>for</w:t>
       </w:r>
     </w:p>
     <w:p>
@@ -431,7 +519,13 @@
         <w:t>Next open m</w:t>
       </w:r>
       <w:r>
-        <w:t xml:space="preserve">anagement_system the in Rails folder for examples on </w:t>
+        <w:t xml:space="preserve">anagement_system the in </w:t>
+      </w:r>
+      <w:r>
+        <w:t xml:space="preserve">rails_basics </w:t>
+      </w:r>
+      <w:r>
+        <w:t xml:space="preserve">folder for examples on </w:t>
       </w:r>
     </w:p>
     <w:p>
@@ -512,7 +606,13 @@
     <w:p/>
     <w:p>
       <w:r>
-        <w:t>Next open products_dashboard in rails for</w:t>
+        <w:t xml:space="preserve">Next open products_dashboard in </w:t>
+      </w:r>
+      <w:r>
+        <w:t xml:space="preserve">rails_basics </w:t>
+      </w:r>
+      <w:r>
+        <w:t>for</w:t>
       </w:r>
     </w:p>
     <w:p>
@@ -574,8 +674,6 @@
       <w:r>
         <w:t>further use of strong params</w:t>
       </w:r>
-      <w:bookmarkStart w:id="0" w:name="_GoBack"/>
-      <w:bookmarkEnd w:id="0"/>
     </w:p>
     <w:p>
       <w:pPr>
@@ -624,6 +722,184 @@
       <w:r>
         <w:t>using hidden inputs in the form to determine the method (post, patch, etc.)</w:t>
       </w:r>
+    </w:p>
+    <w:p>
+      <w:pPr>
+        <w:jc w:val="center"/>
+        <w:rPr>
+          <w:b/>
+        </w:rPr>
+      </w:pPr>
+      <w:r>
+        <w:rPr>
+          <w:b/>
+        </w:rPr>
+        <w:t>RAILS MODELS BASICS</w:t>
+      </w:r>
+    </w:p>
+    <w:p/>
+    <w:p>
+      <w:r>
+        <w:t>Open blogs_posts_messages.txt in Rails_models for:</w:t>
+      </w:r>
+    </w:p>
+    <w:p>
+      <w:pPr>
+        <w:pStyle w:val="ListParagraph"/>
+        <w:numPr>
+          <w:ilvl w:val="0"/>
+          <w:numId w:val="7"/>
+        </w:numPr>
+      </w:pPr>
+      <w:r>
+        <w:t>ex</w:t>
+      </w:r>
+      <w:r>
+        <w:t>amples on generating rails mode</w:t>
+      </w:r>
+      <w:r>
+        <w:t>l</w:t>
+      </w:r>
+      <w:r>
+        <w:t>s</w:t>
+      </w:r>
+      <w:r>
+        <w:t xml:space="preserve"> from the terminal</w:t>
+      </w:r>
+    </w:p>
+    <w:p>
+      <w:pPr>
+        <w:pStyle w:val="ListParagraph"/>
+        <w:numPr>
+          <w:ilvl w:val="0"/>
+          <w:numId w:val="7"/>
+        </w:numPr>
+      </w:pPr>
+      <w:r>
+        <w:t>further examples of validations and relationships between models</w:t>
+      </w:r>
+      <w:r>
+        <w:t xml:space="preserve"> </w:t>
+      </w:r>
+      <w:r>
+        <w:t>(can also see in the rails project of same name)</w:t>
+      </w:r>
+    </w:p>
+    <w:p>
+      <w:pPr>
+        <w:pStyle w:val="ListParagraph"/>
+        <w:numPr>
+          <w:ilvl w:val="0"/>
+          <w:numId w:val="7"/>
+        </w:numPr>
+      </w:pPr>
+      <w:r>
+        <w:t>examples of creating multiple rows for a model in the rails console at the same time using the Faker gem</w:t>
+      </w:r>
+    </w:p>
+    <w:p>
+      <w:pPr>
+        <w:pStyle w:val="ListParagraph"/>
+        <w:numPr>
+          <w:ilvl w:val="0"/>
+          <w:numId w:val="7"/>
+        </w:numPr>
+      </w:pPr>
+      <w:r>
+        <w:t>queries affected one model by going through another (ex: Blog.first.posts.create…..)</w:t>
+      </w:r>
+    </w:p>
+    <w:p>
+      <w:pPr>
+        <w:pStyle w:val="ListParagraph"/>
+        <w:numPr>
+          <w:ilvl w:val="0"/>
+          <w:numId w:val="7"/>
+        </w:numPr>
+      </w:pPr>
+      <w:r>
+        <w:t xml:space="preserve">more complex queries, such as using order (sort by basically), </w:t>
+      </w:r>
+      <w:r>
+        <w:t xml:space="preserve">where, </w:t>
+      </w:r>
+      <w:r>
+        <w:t>and update</w:t>
+      </w:r>
+    </w:p>
+    <w:p>
+      <w:pPr>
+        <w:pStyle w:val="ListParagraph"/>
+        <w:numPr>
+          <w:ilvl w:val="0"/>
+          <w:numId w:val="7"/>
+        </w:numPr>
+      </w:pPr>
+      <w:r>
+        <w:t xml:space="preserve">See how to use methods in the model, such as a method to delete all messages related to a post running automatically when you delete </w:t>
+      </w:r>
+      <w:r>
+        <w:t>that</w:t>
+      </w:r>
+      <w:r>
+        <w:t xml:space="preserve"> post</w:t>
+      </w:r>
+      <w:r>
+        <w:t xml:space="preserve"> (can also see in the rails project of same name)</w:t>
+      </w:r>
+    </w:p>
+    <w:p/>
+    <w:p>
+      <w:r>
+        <w:t>Next, open users.txt in Rails_models for:</w:t>
+      </w:r>
+    </w:p>
+    <w:p>
+      <w:pPr>
+        <w:pStyle w:val="ListParagraph"/>
+        <w:numPr>
+          <w:ilvl w:val="0"/>
+          <w:numId w:val="8"/>
+        </w:numPr>
+      </w:pPr>
+      <w:r>
+        <w:t>slightly more complex validations in the model</w:t>
+      </w:r>
+    </w:p>
+    <w:p>
+      <w:pPr>
+        <w:pStyle w:val="ListParagraph"/>
+        <w:numPr>
+          <w:ilvl w:val="0"/>
+          <w:numId w:val="8"/>
+        </w:numPr>
+      </w:pPr>
+      <w:r>
+        <w:t>more queries in the console</w:t>
+      </w:r>
+    </w:p>
+    <w:p/>
+    <w:p>
+      <w:r>
+        <w:t>Next, open blogs2 (both txt and project) in Rails_models for:</w:t>
+      </w:r>
+    </w:p>
+    <w:p>
+      <w:pPr>
+        <w:pStyle w:val="ListParagraph"/>
+        <w:numPr>
+          <w:ilvl w:val="0"/>
+          <w:numId w:val="9"/>
+        </w:numPr>
+      </w:pPr>
+      <w:r>
+        <w:t>more complex model/db relationships, such as multiple references</w:t>
+      </w:r>
+      <w:r>
+        <w:t>, and a many to many relationship (needs an intermediary table)</w:t>
+      </w:r>
+      <w:bookmarkStart w:id="0" w:name="_GoBack"/>
+      <w:bookmarkEnd w:id="0"/>
     </w:p>
     <w:p/>
     <w:p/>
@@ -871,7 +1147,7 @@
                 <w:szCs w:val="20"/>
               </w:rPr>
             </w:pPr>
-            <w:hyperlink r:id="rId14" w:tooltip="Returns a relative path (without the http or domain)" w:history="1">
+            <w:hyperlink r:id="rId15" w:tooltip="Returns a relative path (without the http or domain)" w:history="1">
               <w:r>
                 <w:rPr>
                   <w:rFonts w:ascii="Helvetica" w:eastAsia="Times New Roman" w:hAnsi="Helvetica" w:cs="Times New Roman"/>
@@ -896,7 +1172,7 @@
               </w:rPr>
               <w:t> / </w:t>
             </w:r>
-            <w:hyperlink r:id="rId15" w:tooltip="Returns an absolute url (with the http and domain)" w:history="1">
+            <w:hyperlink r:id="rId16" w:tooltip="Returns an absolute url (with the http and domain)" w:history="1">
               <w:r>
                 <w:rPr>
                   <w:rFonts w:ascii="Helvetica" w:eastAsia="Times New Roman" w:hAnsi="Helvetica" w:cs="Times New Roman"/>
@@ -2300,6 +2576,232 @@
     </w:lvl>
   </w:abstractNum>
   <w:abstractNum w:abstractNumId="2">
+    <w:nsid w:val="47C47F61"/>
+    <w:multiLevelType w:val="hybridMultilevel"/>
+    <w:tmpl w:val="0A248210"/>
+    <w:lvl w:ilvl="0" w:tplc="04090001">
+      <w:start w:val="1"/>
+      <w:numFmt w:val="bullet"/>
+      <w:lvlText w:val=""/>
+      <w:lvlJc w:val="left"/>
+      <w:pPr>
+        <w:ind w:left="720" w:hanging="360"/>
+      </w:pPr>
+      <w:rPr>
+        <w:rFonts w:ascii="Symbol" w:hAnsi="Symbol" w:hint="default"/>
+      </w:rPr>
+    </w:lvl>
+    <w:lvl w:ilvl="1" w:tplc="04090003" w:tentative="1">
+      <w:start w:val="1"/>
+      <w:numFmt w:val="bullet"/>
+      <w:lvlText w:val="o"/>
+      <w:lvlJc w:val="left"/>
+      <w:pPr>
+        <w:ind w:left="1440" w:hanging="360"/>
+      </w:pPr>
+      <w:rPr>
+        <w:rFonts w:ascii="Courier New" w:hAnsi="Courier New" w:cs="Courier New" w:hint="default"/>
+      </w:rPr>
+    </w:lvl>
+    <w:lvl w:ilvl="2" w:tplc="04090005" w:tentative="1">
+      <w:start w:val="1"/>
+      <w:numFmt w:val="bullet"/>
+      <w:lvlText w:val=""/>
+      <w:lvlJc w:val="left"/>
+      <w:pPr>
+        <w:ind w:left="2160" w:hanging="360"/>
+      </w:pPr>
+      <w:rPr>
+        <w:rFonts w:ascii="Wingdings" w:hAnsi="Wingdings" w:hint="default"/>
+      </w:rPr>
+    </w:lvl>
+    <w:lvl w:ilvl="3" w:tplc="04090001" w:tentative="1">
+      <w:start w:val="1"/>
+      <w:numFmt w:val="bullet"/>
+      <w:lvlText w:val=""/>
+      <w:lvlJc w:val="left"/>
+      <w:pPr>
+        <w:ind w:left="2880" w:hanging="360"/>
+      </w:pPr>
+      <w:rPr>
+        <w:rFonts w:ascii="Symbol" w:hAnsi="Symbol" w:hint="default"/>
+      </w:rPr>
+    </w:lvl>
+    <w:lvl w:ilvl="4" w:tplc="04090003" w:tentative="1">
+      <w:start w:val="1"/>
+      <w:numFmt w:val="bullet"/>
+      <w:lvlText w:val="o"/>
+      <w:lvlJc w:val="left"/>
+      <w:pPr>
+        <w:ind w:left="3600" w:hanging="360"/>
+      </w:pPr>
+      <w:rPr>
+        <w:rFonts w:ascii="Courier New" w:hAnsi="Courier New" w:cs="Courier New" w:hint="default"/>
+      </w:rPr>
+    </w:lvl>
+    <w:lvl w:ilvl="5" w:tplc="04090005" w:tentative="1">
+      <w:start w:val="1"/>
+      <w:numFmt w:val="bullet"/>
+      <w:lvlText w:val=""/>
+      <w:lvlJc w:val="left"/>
+      <w:pPr>
+        <w:ind w:left="4320" w:hanging="360"/>
+      </w:pPr>
+      <w:rPr>
+        <w:rFonts w:ascii="Wingdings" w:hAnsi="Wingdings" w:hint="default"/>
+      </w:rPr>
+    </w:lvl>
+    <w:lvl w:ilvl="6" w:tplc="04090001" w:tentative="1">
+      <w:start w:val="1"/>
+      <w:numFmt w:val="bullet"/>
+      <w:lvlText w:val=""/>
+      <w:lvlJc w:val="left"/>
+      <w:pPr>
+        <w:ind w:left="5040" w:hanging="360"/>
+      </w:pPr>
+      <w:rPr>
+        <w:rFonts w:ascii="Symbol" w:hAnsi="Symbol" w:hint="default"/>
+      </w:rPr>
+    </w:lvl>
+    <w:lvl w:ilvl="7" w:tplc="04090003" w:tentative="1">
+      <w:start w:val="1"/>
+      <w:numFmt w:val="bullet"/>
+      <w:lvlText w:val="o"/>
+      <w:lvlJc w:val="left"/>
+      <w:pPr>
+        <w:ind w:left="5760" w:hanging="360"/>
+      </w:pPr>
+      <w:rPr>
+        <w:rFonts w:ascii="Courier New" w:hAnsi="Courier New" w:cs="Courier New" w:hint="default"/>
+      </w:rPr>
+    </w:lvl>
+    <w:lvl w:ilvl="8" w:tplc="04090005" w:tentative="1">
+      <w:start w:val="1"/>
+      <w:numFmt w:val="bullet"/>
+      <w:lvlText w:val=""/>
+      <w:lvlJc w:val="left"/>
+      <w:pPr>
+        <w:ind w:left="6480" w:hanging="360"/>
+      </w:pPr>
+      <w:rPr>
+        <w:rFonts w:ascii="Wingdings" w:hAnsi="Wingdings" w:hint="default"/>
+      </w:rPr>
+    </w:lvl>
+  </w:abstractNum>
+  <w:abstractNum w:abstractNumId="3">
+    <w:nsid w:val="4875757D"/>
+    <w:multiLevelType w:val="hybridMultilevel"/>
+    <w:tmpl w:val="29A4F50E"/>
+    <w:lvl w:ilvl="0" w:tplc="04090001">
+      <w:start w:val="1"/>
+      <w:numFmt w:val="bullet"/>
+      <w:lvlText w:val=""/>
+      <w:lvlJc w:val="left"/>
+      <w:pPr>
+        <w:ind w:left="720" w:hanging="360"/>
+      </w:pPr>
+      <w:rPr>
+        <w:rFonts w:ascii="Symbol" w:hAnsi="Symbol" w:hint="default"/>
+      </w:rPr>
+    </w:lvl>
+    <w:lvl w:ilvl="1" w:tplc="04090003" w:tentative="1">
+      <w:start w:val="1"/>
+      <w:numFmt w:val="bullet"/>
+      <w:lvlText w:val="o"/>
+      <w:lvlJc w:val="left"/>
+      <w:pPr>
+        <w:ind w:left="1440" w:hanging="360"/>
+      </w:pPr>
+      <w:rPr>
+        <w:rFonts w:ascii="Courier New" w:hAnsi="Courier New" w:cs="Courier New" w:hint="default"/>
+      </w:rPr>
+    </w:lvl>
+    <w:lvl w:ilvl="2" w:tplc="04090005" w:tentative="1">
+      <w:start w:val="1"/>
+      <w:numFmt w:val="bullet"/>
+      <w:lvlText w:val=""/>
+      <w:lvlJc w:val="left"/>
+      <w:pPr>
+        <w:ind w:left="2160" w:hanging="360"/>
+      </w:pPr>
+      <w:rPr>
+        <w:rFonts w:ascii="Wingdings" w:hAnsi="Wingdings" w:hint="default"/>
+      </w:rPr>
+    </w:lvl>
+    <w:lvl w:ilvl="3" w:tplc="04090001" w:tentative="1">
+      <w:start w:val="1"/>
+      <w:numFmt w:val="bullet"/>
+      <w:lvlText w:val=""/>
+      <w:lvlJc w:val="left"/>
+      <w:pPr>
+        <w:ind w:left="2880" w:hanging="360"/>
+      </w:pPr>
+      <w:rPr>
+        <w:rFonts w:ascii="Symbol" w:hAnsi="Symbol" w:hint="default"/>
+      </w:rPr>
+    </w:lvl>
+    <w:lvl w:ilvl="4" w:tplc="04090003" w:tentative="1">
+      <w:start w:val="1"/>
+      <w:numFmt w:val="bullet"/>
+      <w:lvlText w:val="o"/>
+      <w:lvlJc w:val="left"/>
+      <w:pPr>
+        <w:ind w:left="3600" w:hanging="360"/>
+      </w:pPr>
+      <w:rPr>
+        <w:rFonts w:ascii="Courier New" w:hAnsi="Courier New" w:cs="Courier New" w:hint="default"/>
+      </w:rPr>
+    </w:lvl>
+    <w:lvl w:ilvl="5" w:tplc="04090005" w:tentative="1">
+      <w:start w:val="1"/>
+      <w:numFmt w:val="bullet"/>
+      <w:lvlText w:val=""/>
+      <w:lvlJc w:val="left"/>
+      <w:pPr>
+        <w:ind w:left="4320" w:hanging="360"/>
+      </w:pPr>
+      <w:rPr>
+        <w:rFonts w:ascii="Wingdings" w:hAnsi="Wingdings" w:hint="default"/>
+      </w:rPr>
+    </w:lvl>
+    <w:lvl w:ilvl="6" w:tplc="04090001" w:tentative="1">
+      <w:start w:val="1"/>
+      <w:numFmt w:val="bullet"/>
+      <w:lvlText w:val=""/>
+      <w:lvlJc w:val="left"/>
+      <w:pPr>
+        <w:ind w:left="5040" w:hanging="360"/>
+      </w:pPr>
+      <w:rPr>
+        <w:rFonts w:ascii="Symbol" w:hAnsi="Symbol" w:hint="default"/>
+      </w:rPr>
+    </w:lvl>
+    <w:lvl w:ilvl="7" w:tplc="04090003" w:tentative="1">
+      <w:start w:val="1"/>
+      <w:numFmt w:val="bullet"/>
+      <w:lvlText w:val="o"/>
+      <w:lvlJc w:val="left"/>
+      <w:pPr>
+        <w:ind w:left="5760" w:hanging="360"/>
+      </w:pPr>
+      <w:rPr>
+        <w:rFonts w:ascii="Courier New" w:hAnsi="Courier New" w:cs="Courier New" w:hint="default"/>
+      </w:rPr>
+    </w:lvl>
+    <w:lvl w:ilvl="8" w:tplc="04090005" w:tentative="1">
+      <w:start w:val="1"/>
+      <w:numFmt w:val="bullet"/>
+      <w:lvlText w:val=""/>
+      <w:lvlJc w:val="left"/>
+      <w:pPr>
+        <w:ind w:left="6480" w:hanging="360"/>
+      </w:pPr>
+      <w:rPr>
+        <w:rFonts w:ascii="Wingdings" w:hAnsi="Wingdings" w:hint="default"/>
+      </w:rPr>
+    </w:lvl>
+  </w:abstractNum>
+  <w:abstractNum w:abstractNumId="4">
     <w:nsid w:val="52BB14AA"/>
     <w:multiLevelType w:val="hybridMultilevel"/>
     <w:tmpl w:val="DB54DC74"/>
@@ -2412,7 +2914,7 @@
       </w:rPr>
     </w:lvl>
   </w:abstractNum>
-  <w:abstractNum w:abstractNumId="3">
+  <w:abstractNum w:abstractNumId="5">
     <w:nsid w:val="6AAB008B"/>
     <w:multiLevelType w:val="hybridMultilevel"/>
     <w:tmpl w:val="E08E3ACC"/>
@@ -2525,7 +3027,120 @@
       </w:rPr>
     </w:lvl>
   </w:abstractNum>
-  <w:abstractNum w:abstractNumId="4">
+  <w:abstractNum w:abstractNumId="6">
+    <w:nsid w:val="71E65800"/>
+    <w:multiLevelType w:val="hybridMultilevel"/>
+    <w:tmpl w:val="5AFE304C"/>
+    <w:lvl w:ilvl="0" w:tplc="04090001">
+      <w:start w:val="1"/>
+      <w:numFmt w:val="bullet"/>
+      <w:lvlText w:val=""/>
+      <w:lvlJc w:val="left"/>
+      <w:pPr>
+        <w:ind w:left="720" w:hanging="360"/>
+      </w:pPr>
+      <w:rPr>
+        <w:rFonts w:ascii="Symbol" w:hAnsi="Symbol" w:hint="default"/>
+      </w:rPr>
+    </w:lvl>
+    <w:lvl w:ilvl="1" w:tplc="04090003" w:tentative="1">
+      <w:start w:val="1"/>
+      <w:numFmt w:val="bullet"/>
+      <w:lvlText w:val="o"/>
+      <w:lvlJc w:val="left"/>
+      <w:pPr>
+        <w:ind w:left="1440" w:hanging="360"/>
+      </w:pPr>
+      <w:rPr>
+        <w:rFonts w:ascii="Courier New" w:hAnsi="Courier New" w:cs="Courier New" w:hint="default"/>
+      </w:rPr>
+    </w:lvl>
+    <w:lvl w:ilvl="2" w:tplc="04090005" w:tentative="1">
+      <w:start w:val="1"/>
+      <w:numFmt w:val="bullet"/>
+      <w:lvlText w:val=""/>
+      <w:lvlJc w:val="left"/>
+      <w:pPr>
+        <w:ind w:left="2160" w:hanging="360"/>
+      </w:pPr>
+      <w:rPr>
+        <w:rFonts w:ascii="Wingdings" w:hAnsi="Wingdings" w:hint="default"/>
+      </w:rPr>
+    </w:lvl>
+    <w:lvl w:ilvl="3" w:tplc="04090001" w:tentative="1">
+      <w:start w:val="1"/>
+      <w:numFmt w:val="bullet"/>
+      <w:lvlText w:val=""/>
+      <w:lvlJc w:val="left"/>
+      <w:pPr>
+        <w:ind w:left="2880" w:hanging="360"/>
+      </w:pPr>
+      <w:rPr>
+        <w:rFonts w:ascii="Symbol" w:hAnsi="Symbol" w:hint="default"/>
+      </w:rPr>
+    </w:lvl>
+    <w:lvl w:ilvl="4" w:tplc="04090003" w:tentative="1">
+      <w:start w:val="1"/>
+      <w:numFmt w:val="bullet"/>
+      <w:lvlText w:val="o"/>
+      <w:lvlJc w:val="left"/>
+      <w:pPr>
+        <w:ind w:left="3600" w:hanging="360"/>
+      </w:pPr>
+      <w:rPr>
+        <w:rFonts w:ascii="Courier New" w:hAnsi="Courier New" w:cs="Courier New" w:hint="default"/>
+      </w:rPr>
+    </w:lvl>
+    <w:lvl w:ilvl="5" w:tplc="04090005" w:tentative="1">
+      <w:start w:val="1"/>
+      <w:numFmt w:val="bullet"/>
+      <w:lvlText w:val=""/>
+      <w:lvlJc w:val="left"/>
+      <w:pPr>
+        <w:ind w:left="4320" w:hanging="360"/>
+      </w:pPr>
+      <w:rPr>
+        <w:rFonts w:ascii="Wingdings" w:hAnsi="Wingdings" w:hint="default"/>
+      </w:rPr>
+    </w:lvl>
+    <w:lvl w:ilvl="6" w:tplc="04090001" w:tentative="1">
+      <w:start w:val="1"/>
+      <w:numFmt w:val="bullet"/>
+      <w:lvlText w:val=""/>
+      <w:lvlJc w:val="left"/>
+      <w:pPr>
+        <w:ind w:left="5040" w:hanging="360"/>
+      </w:pPr>
+      <w:rPr>
+        <w:rFonts w:ascii="Symbol" w:hAnsi="Symbol" w:hint="default"/>
+      </w:rPr>
+    </w:lvl>
+    <w:lvl w:ilvl="7" w:tplc="04090003" w:tentative="1">
+      <w:start w:val="1"/>
+      <w:numFmt w:val="bullet"/>
+      <w:lvlText w:val="o"/>
+      <w:lvlJc w:val="left"/>
+      <w:pPr>
+        <w:ind w:left="5760" w:hanging="360"/>
+      </w:pPr>
+      <w:rPr>
+        <w:rFonts w:ascii="Courier New" w:hAnsi="Courier New" w:cs="Courier New" w:hint="default"/>
+      </w:rPr>
+    </w:lvl>
+    <w:lvl w:ilvl="8" w:tplc="04090005" w:tentative="1">
+      <w:start w:val="1"/>
+      <w:numFmt w:val="bullet"/>
+      <w:lvlText w:val=""/>
+      <w:lvlJc w:val="left"/>
+      <w:pPr>
+        <w:ind w:left="6480" w:hanging="360"/>
+      </w:pPr>
+      <w:rPr>
+        <w:rFonts w:ascii="Wingdings" w:hAnsi="Wingdings" w:hint="default"/>
+      </w:rPr>
+    </w:lvl>
+  </w:abstractNum>
+  <w:abstractNum w:abstractNumId="7">
     <w:nsid w:val="756C0070"/>
     <w:multiLevelType w:val="hybridMultilevel"/>
     <w:tmpl w:val="D70698BC"/>
@@ -2638,20 +3253,145 @@
       </w:rPr>
     </w:lvl>
   </w:abstractNum>
+  <w:abstractNum w:abstractNumId="8">
+    <w:nsid w:val="7BEB481D"/>
+    <w:multiLevelType w:val="hybridMultilevel"/>
+    <w:tmpl w:val="AB72E9E0"/>
+    <w:lvl w:ilvl="0" w:tplc="04090001">
+      <w:start w:val="1"/>
+      <w:numFmt w:val="bullet"/>
+      <w:lvlText w:val=""/>
+      <w:lvlJc w:val="left"/>
+      <w:pPr>
+        <w:ind w:left="720" w:hanging="360"/>
+      </w:pPr>
+      <w:rPr>
+        <w:rFonts w:ascii="Symbol" w:hAnsi="Symbol" w:hint="default"/>
+      </w:rPr>
+    </w:lvl>
+    <w:lvl w:ilvl="1" w:tplc="04090003" w:tentative="1">
+      <w:start w:val="1"/>
+      <w:numFmt w:val="bullet"/>
+      <w:lvlText w:val="o"/>
+      <w:lvlJc w:val="left"/>
+      <w:pPr>
+        <w:ind w:left="1440" w:hanging="360"/>
+      </w:pPr>
+      <w:rPr>
+        <w:rFonts w:ascii="Courier New" w:hAnsi="Courier New" w:cs="Courier New" w:hint="default"/>
+      </w:rPr>
+    </w:lvl>
+    <w:lvl w:ilvl="2" w:tplc="04090005" w:tentative="1">
+      <w:start w:val="1"/>
+      <w:numFmt w:val="bullet"/>
+      <w:lvlText w:val=""/>
+      <w:lvlJc w:val="left"/>
+      <w:pPr>
+        <w:ind w:left="2160" w:hanging="360"/>
+      </w:pPr>
+      <w:rPr>
+        <w:rFonts w:ascii="Wingdings" w:hAnsi="Wingdings" w:hint="default"/>
+      </w:rPr>
+    </w:lvl>
+    <w:lvl w:ilvl="3" w:tplc="04090001" w:tentative="1">
+      <w:start w:val="1"/>
+      <w:numFmt w:val="bullet"/>
+      <w:lvlText w:val=""/>
+      <w:lvlJc w:val="left"/>
+      <w:pPr>
+        <w:ind w:left="2880" w:hanging="360"/>
+      </w:pPr>
+      <w:rPr>
+        <w:rFonts w:ascii="Symbol" w:hAnsi="Symbol" w:hint="default"/>
+      </w:rPr>
+    </w:lvl>
+    <w:lvl w:ilvl="4" w:tplc="04090003" w:tentative="1">
+      <w:start w:val="1"/>
+      <w:numFmt w:val="bullet"/>
+      <w:lvlText w:val="o"/>
+      <w:lvlJc w:val="left"/>
+      <w:pPr>
+        <w:ind w:left="3600" w:hanging="360"/>
+      </w:pPr>
+      <w:rPr>
+        <w:rFonts w:ascii="Courier New" w:hAnsi="Courier New" w:cs="Courier New" w:hint="default"/>
+      </w:rPr>
+    </w:lvl>
+    <w:lvl w:ilvl="5" w:tplc="04090005" w:tentative="1">
+      <w:start w:val="1"/>
+      <w:numFmt w:val="bullet"/>
+      <w:lvlText w:val=""/>
+      <w:lvlJc w:val="left"/>
+      <w:pPr>
+        <w:ind w:left="4320" w:hanging="360"/>
+      </w:pPr>
+      <w:rPr>
+        <w:rFonts w:ascii="Wingdings" w:hAnsi="Wingdings" w:hint="default"/>
+      </w:rPr>
+    </w:lvl>
+    <w:lvl w:ilvl="6" w:tplc="04090001" w:tentative="1">
+      <w:start w:val="1"/>
+      <w:numFmt w:val="bullet"/>
+      <w:lvlText w:val=""/>
+      <w:lvlJc w:val="left"/>
+      <w:pPr>
+        <w:ind w:left="5040" w:hanging="360"/>
+      </w:pPr>
+      <w:rPr>
+        <w:rFonts w:ascii="Symbol" w:hAnsi="Symbol" w:hint="default"/>
+      </w:rPr>
+    </w:lvl>
+    <w:lvl w:ilvl="7" w:tplc="04090003" w:tentative="1">
+      <w:start w:val="1"/>
+      <w:numFmt w:val="bullet"/>
+      <w:lvlText w:val="o"/>
+      <w:lvlJc w:val="left"/>
+      <w:pPr>
+        <w:ind w:left="5760" w:hanging="360"/>
+      </w:pPr>
+      <w:rPr>
+        <w:rFonts w:ascii="Courier New" w:hAnsi="Courier New" w:cs="Courier New" w:hint="default"/>
+      </w:rPr>
+    </w:lvl>
+    <w:lvl w:ilvl="8" w:tplc="04090005" w:tentative="1">
+      <w:start w:val="1"/>
+      <w:numFmt w:val="bullet"/>
+      <w:lvlText w:val=""/>
+      <w:lvlJc w:val="left"/>
+      <w:pPr>
+        <w:ind w:left="6480" w:hanging="360"/>
+      </w:pPr>
+      <w:rPr>
+        <w:rFonts w:ascii="Wingdings" w:hAnsi="Wingdings" w:hint="default"/>
+      </w:rPr>
+    </w:lvl>
+  </w:abstractNum>
   <w:num w:numId="1">
-    <w:abstractNumId w:val="3"/>
+    <w:abstractNumId w:val="5"/>
   </w:num>
   <w:num w:numId="2">
     <w:abstractNumId w:val="0"/>
   </w:num>
   <w:num w:numId="3">
-    <w:abstractNumId w:val="4"/>
+    <w:abstractNumId w:val="7"/>
   </w:num>
   <w:num w:numId="4">
-    <w:abstractNumId w:val="2"/>
+    <w:abstractNumId w:val="4"/>
   </w:num>
   <w:num w:numId="5">
     <w:abstractNumId w:val="1"/>
+  </w:num>
+  <w:num w:numId="6">
+    <w:abstractNumId w:val="3"/>
+  </w:num>
+  <w:num w:numId="7">
+    <w:abstractNumId w:val="2"/>
+  </w:num>
+  <w:num w:numId="8">
+    <w:abstractNumId w:val="6"/>
+  </w:num>
+  <w:num w:numId="9">
+    <w:abstractNumId w:val="8"/>
   </w:num>
 </w:numbering>
 </file>

</xml_diff>

<commit_message>
added the using_bootstrap_with_rails word doc, which includes the gems to install and pages to change in order to use bootstrap with a rails project. And made some slight changes to the ruby_commands doc and starting_a_project doc
</commit_message>
<xml_diff>
--- a/word_docs/basics_of_ruby_steps_for_refresher.docx
+++ b/word_docs/basics_of_ruby_steps_for_refresher.docx
@@ -198,6 +198,21 @@
         <w:t>Once a controller is created, a folder in the views is also created. So if I create a users_controller, there will be a “users” folder in views. If you label a view file/page the same as a method, then rails automatically knows that they are linked. Ex: label a file “index.html.erb” and rails will know that it goes with the “index” method</w:t>
       </w:r>
     </w:p>
+    <w:p>
+      <w:pPr>
+        <w:pStyle w:val="ListParagraph"/>
+        <w:numPr>
+          <w:ilvl w:val="0"/>
+          <w:numId w:val="6"/>
+        </w:numPr>
+      </w:pPr>
+      <w:r>
+        <w:t>When querying (specifically creating), you should never reference the foreign key (id). For example: if you’re creating a post that is owned by a user and a blog, you should do something like this:</w:t>
+      </w:r>
+      <w:r>
+        <w:t xml:space="preserve"> Post.create(user: User.first, blog: Blog.find(2))          you shouldn’t do something like this: Post.create(user: User.first, blog_id:2)</w:t>
+      </w:r>
+    </w:p>
     <w:p/>
     <w:p/>
     <w:p/>
@@ -219,6 +234,7 @@
     <w:p/>
     <w:p>
       <w:r>
+        <w:lastRenderedPageBreak/>
         <w:t xml:space="preserve">rails s - starts the server for a project at </w:t>
       </w:r>
       <w:hyperlink r:id="rId14" w:history="1">
@@ -737,6 +753,21 @@
         <w:t>RAILS MODELS BASICS</w:t>
       </w:r>
     </w:p>
+    <w:p>
+      <w:pPr>
+        <w:jc w:val="center"/>
+        <w:rPr>
+          <w:b/>
+        </w:rPr>
+      </w:pPr>
+      <w:bookmarkStart w:id="0" w:name="_GoBack"/>
+      <w:bookmarkEnd w:id="0"/>
+    </w:p>
+    <w:p>
+      <w:r>
+        <w:t>Open rails_console_query_examples_and_basics word doc for a rundown</w:t>
+      </w:r>
+    </w:p>
     <w:p/>
     <w:p>
       <w:r>
@@ -898,8 +929,18 @@
       <w:r>
         <w:t>, and a many to many relationship (needs an intermediary table)</w:t>
       </w:r>
-      <w:bookmarkStart w:id="0" w:name="_GoBack"/>
-      <w:bookmarkEnd w:id="0"/>
+    </w:p>
+    <w:p>
+      <w:pPr>
+        <w:pStyle w:val="ListParagraph"/>
+        <w:numPr>
+          <w:ilvl w:val="0"/>
+          <w:numId w:val="9"/>
+        </w:numPr>
+      </w:pPr>
+      <w:r>
+        <w:t>queries with many to many tables/models</w:t>
+      </w:r>
     </w:p>
     <w:p/>
     <w:p/>

</xml_diff>

<commit_message>
Manly backing files up, I made slight changes to rails_console_examples word doc, added a few examples. Also made some changes to starting_project and ruby_commands docs, mainly adding comments and organization to gems and rails console notes
</commit_message>
<xml_diff>
--- a/word_docs/basics_of_ruby_steps_for_refresher.docx
+++ b/word_docs/basics_of_ruby_steps_for_refresher.docx
@@ -195,7 +195,30 @@
         </w:numPr>
       </w:pPr>
       <w:r>
-        <w:t>Once a controller is created, a folder in the views is also created. So if I create a users_controller, there will be a “users” folder in views. If you label a view file/page the same as a method, then rails automatically knows that they are linked. Ex: label a file “index.html.erb” and rails will know that it goes with the “index” method</w:t>
+        <w:t>Once a controller is created, a folder in the views</w:t>
+      </w:r>
+      <w:r>
+        <w:t>, and files in both the javascript and stylesheets folder</w:t>
+      </w:r>
+      <w:r>
+        <w:t xml:space="preserve"> </w:t>
+      </w:r>
+      <w:r>
+        <w:t xml:space="preserve">in assets </w:t>
+      </w:r>
+      <w:bookmarkStart w:id="0" w:name="_GoBack"/>
+      <w:bookmarkEnd w:id="0"/>
+      <w:r>
+        <w:t>are</w:t>
+      </w:r>
+      <w:r>
+        <w:t xml:space="preserve"> also created. So if I create a users_controller, there will be a “users” folder in views</w:t>
+      </w:r>
+      <w:r>
+        <w:t>, a “users.css” file in stylesheets, and “users.js.cofee” in the javascripts folder</w:t>
+      </w:r>
+      <w:r>
+        <w:t>. If you label a view file/page the same as a method, then rails automatically knows that they are linked. Ex: label a file “index.html.erb” and rails will know that it goes with the “index” method</w:t>
       </w:r>
     </w:p>
     <w:p>
@@ -228,14 +251,20 @@
           <w:b/>
           <w:sz w:val="48"/>
         </w:rPr>
+        <w:lastRenderedPageBreak/>
         <w:t>Useful terminal commands (see starting new app for specifics on that)</w:t>
       </w:r>
     </w:p>
     <w:p/>
     <w:p>
       <w:r>
-        <w:lastRenderedPageBreak/>
-        <w:t xml:space="preserve">rails s - starts the server for a project at </w:t>
+        <w:rPr>
+          <w:b/>
+        </w:rPr>
+        <w:t>rails s</w:t>
+      </w:r>
+      <w:r>
+        <w:t xml:space="preserve"> - starts the server for a project at </w:t>
       </w:r>
       <w:hyperlink r:id="rId14" w:history="1">
         <w:r>
@@ -261,13 +290,25 @@
     </w:p>
     <w:p>
       <w:r>
-        <w:t>rails c - opens rails interactive console</w:t>
+        <w:rPr>
+          <w:b/>
+        </w:rPr>
+        <w:t>rails c</w:t>
+      </w:r>
+      <w:r>
+        <w:t xml:space="preserve"> - opens rails interactive console</w:t>
       </w:r>
     </w:p>
     <w:p/>
     <w:p>
       <w:r>
-        <w:t>Hirb.enable - type this in rails console after installing the gem to make it easier to look at data from the db</w:t>
+        <w:rPr>
+          <w:b/>
+        </w:rPr>
+        <w:t>Hirb.enable</w:t>
+      </w:r>
+      <w:r>
+        <w:t xml:space="preserve"> - type this in rails console after installing the gem to make it easier to look at data from the db</w:t>
       </w:r>
     </w:p>
     <w:p/>
@@ -760,8 +801,6 @@
           <w:b/>
         </w:rPr>
       </w:pPr>
-      <w:bookmarkStart w:id="0" w:name="_GoBack"/>
-      <w:bookmarkEnd w:id="0"/>
     </w:p>
     <w:p>
       <w:r>

</xml_diff>

<commit_message>
added more to the steps_for_refresher word doc, and filled the belt_review_events project with comments. Also added info in steps_for_refresher, ruby_commands, and starting_a_project docs about using passwords, next is basic rspec
</commit_message>
<xml_diff>
--- a/word_docs/basics_of_ruby_steps_for_refresher.docx
+++ b/word_docs/basics_of_ruby_steps_for_refresher.docx
@@ -172,6 +172,23 @@
     </w:p>
     <w:p/>
     <w:p>
+      <w:r>
+        <w:t xml:space="preserve">Rails migration cheetsheat - </w:t>
+      </w:r>
+      <w:hyperlink r:id="rId14" w:history="1">
+        <w:r>
+          <w:rPr>
+            <w:rStyle w:val="Hyperlink"/>
+          </w:rPr>
+          <w:t>https://gist.github.com/amejiarosario/2950888</w:t>
+        </w:r>
+      </w:hyperlink>
+      <w:r>
+        <w:t xml:space="preserve"> </w:t>
+      </w:r>
+    </w:p>
+    <w:p/>
+    <w:p>
       <w:pPr>
         <w:rPr>
           <w:b/>
@@ -204,12 +221,7 @@
         <w:t xml:space="preserve"> </w:t>
       </w:r>
       <w:r>
-        <w:t xml:space="preserve">in assets </w:t>
-      </w:r>
-      <w:bookmarkStart w:id="0" w:name="_GoBack"/>
-      <w:bookmarkEnd w:id="0"/>
-      <w:r>
-        <w:t>are</w:t>
+        <w:t>in assets are</w:t>
       </w:r>
       <w:r>
         <w:t xml:space="preserve"> also created. So if I create a users_controller, there will be a “users” folder in views</w:t>
@@ -266,7 +278,7 @@
       <w:r>
         <w:t xml:space="preserve"> - starts the server for a project at </w:t>
       </w:r>
-      <w:hyperlink r:id="rId14" w:history="1">
+      <w:hyperlink r:id="rId15" w:history="1">
         <w:r>
           <w:rPr>
             <w:rStyle w:val="Hyperlink"/>
@@ -334,11 +346,13 @@
         <w:jc w:val="center"/>
         <w:rPr>
           <w:b/>
+          <w:sz w:val="32"/>
         </w:rPr>
       </w:pPr>
       <w:r>
         <w:rPr>
           <w:b/>
+          <w:sz w:val="32"/>
         </w:rPr>
         <w:t>BASICS OF RAILS</w:t>
       </w:r>
@@ -569,6 +583,18 @@
         <w:t xml:space="preserve"> for fast create</w:t>
       </w:r>
     </w:p>
+    <w:p>
+      <w:pPr>
+        <w:pStyle w:val="ListParagraph"/>
+        <w:numPr>
+          <w:ilvl w:val="0"/>
+          <w:numId w:val="4"/>
+        </w:numPr>
+      </w:pPr>
+      <w:r>
+        <w:t>using render json:</w:t>
+      </w:r>
+    </w:p>
     <w:p/>
     <w:p/>
     <w:p>
@@ -778,6 +804,24 @@
       </w:pPr>
       <w:r>
         <w:t>using hidden inputs in the form to determine the method (post, patch, etc.)</w:t>
+      </w:r>
+    </w:p>
+    <w:p/>
+    <w:p/>
+    <w:p>
+      <w:pPr>
+        <w:jc w:val="center"/>
+        <w:rPr>
+          <w:b/>
+          <w:sz w:val="32"/>
+        </w:rPr>
+      </w:pPr>
+      <w:r>
+        <w:rPr>
+          <w:b/>
+          <w:sz w:val="32"/>
+        </w:rPr>
+        <w:t>RAILS MODELS BASICS</w:t>
       </w:r>
     </w:p>
     <w:p>
@@ -787,199 +831,365 @@
           <w:b/>
         </w:rPr>
       </w:pPr>
-      <w:r>
-        <w:rPr>
-          <w:b/>
-        </w:rPr>
-        <w:t>RAILS MODELS BASICS</w:t>
-      </w:r>
-    </w:p>
+    </w:p>
+    <w:p>
+      <w:r>
+        <w:t>Open rails_console_query_examples_and_basics word doc for a rundown</w:t>
+      </w:r>
+    </w:p>
+    <w:p/>
+    <w:p>
+      <w:r>
+        <w:t>Open blogs_posts_messages.txt in Rails_models for:</w:t>
+      </w:r>
+    </w:p>
+    <w:p>
+      <w:pPr>
+        <w:pStyle w:val="ListParagraph"/>
+        <w:numPr>
+          <w:ilvl w:val="0"/>
+          <w:numId w:val="7"/>
+        </w:numPr>
+      </w:pPr>
+      <w:r>
+        <w:t>ex</w:t>
+      </w:r>
+      <w:r>
+        <w:t>amples on generating rails mode</w:t>
+      </w:r>
+      <w:r>
+        <w:t>l</w:t>
+      </w:r>
+      <w:r>
+        <w:t>s</w:t>
+      </w:r>
+      <w:r>
+        <w:t xml:space="preserve"> from the terminal</w:t>
+      </w:r>
+    </w:p>
+    <w:p>
+      <w:pPr>
+        <w:pStyle w:val="ListParagraph"/>
+        <w:numPr>
+          <w:ilvl w:val="0"/>
+          <w:numId w:val="7"/>
+        </w:numPr>
+      </w:pPr>
+      <w:r>
+        <w:t>further examples of validations and relationships between models</w:t>
+      </w:r>
+      <w:r>
+        <w:t xml:space="preserve"> </w:t>
+      </w:r>
+      <w:r>
+        <w:t>(can also see in the rails project of same name)</w:t>
+      </w:r>
+    </w:p>
+    <w:p>
+      <w:pPr>
+        <w:pStyle w:val="ListParagraph"/>
+        <w:numPr>
+          <w:ilvl w:val="0"/>
+          <w:numId w:val="7"/>
+        </w:numPr>
+      </w:pPr>
+      <w:r>
+        <w:t>examples of creating multiple rows for a model in the rails console at the same time using the Faker gem</w:t>
+      </w:r>
+    </w:p>
+    <w:p>
+      <w:pPr>
+        <w:pStyle w:val="ListParagraph"/>
+        <w:numPr>
+          <w:ilvl w:val="0"/>
+          <w:numId w:val="7"/>
+        </w:numPr>
+      </w:pPr>
+      <w:r>
+        <w:t>queries affected one model by going through another (ex: Blog.first.posts.create…..)</w:t>
+      </w:r>
+    </w:p>
+    <w:p>
+      <w:pPr>
+        <w:pStyle w:val="ListParagraph"/>
+        <w:numPr>
+          <w:ilvl w:val="0"/>
+          <w:numId w:val="7"/>
+        </w:numPr>
+      </w:pPr>
+      <w:r>
+        <w:t xml:space="preserve">more complex queries, such as using order (sort by basically), </w:t>
+      </w:r>
+      <w:r>
+        <w:t xml:space="preserve">where, </w:t>
+      </w:r>
+      <w:r>
+        <w:t>and update</w:t>
+      </w:r>
+    </w:p>
+    <w:p>
+      <w:pPr>
+        <w:pStyle w:val="ListParagraph"/>
+        <w:numPr>
+          <w:ilvl w:val="0"/>
+          <w:numId w:val="7"/>
+        </w:numPr>
+      </w:pPr>
+      <w:r>
+        <w:t xml:space="preserve">See how to use methods in the model, such as a method to delete all messages related to a post running automatically when you delete </w:t>
+      </w:r>
+      <w:r>
+        <w:t>that</w:t>
+      </w:r>
+      <w:r>
+        <w:t xml:space="preserve"> post</w:t>
+      </w:r>
+      <w:r>
+        <w:t xml:space="preserve"> (can also see in the rails project of same name)</w:t>
+      </w:r>
+    </w:p>
+    <w:p/>
+    <w:p>
+      <w:r>
+        <w:t>Next, open users.txt in Rails_models for:</w:t>
+      </w:r>
+    </w:p>
+    <w:p>
+      <w:pPr>
+        <w:pStyle w:val="ListParagraph"/>
+        <w:numPr>
+          <w:ilvl w:val="0"/>
+          <w:numId w:val="8"/>
+        </w:numPr>
+      </w:pPr>
+      <w:r>
+        <w:t>slightly more complex validations in the model</w:t>
+      </w:r>
+    </w:p>
+    <w:p>
+      <w:pPr>
+        <w:pStyle w:val="ListParagraph"/>
+        <w:numPr>
+          <w:ilvl w:val="0"/>
+          <w:numId w:val="8"/>
+        </w:numPr>
+      </w:pPr>
+      <w:r>
+        <w:t>more queries in the console</w:t>
+      </w:r>
+    </w:p>
+    <w:p/>
+    <w:p>
+      <w:r>
+        <w:t>Next, open blogs2 (both txt and project) in Rails_models for:</w:t>
+      </w:r>
+    </w:p>
+    <w:p>
+      <w:pPr>
+        <w:pStyle w:val="ListParagraph"/>
+        <w:numPr>
+          <w:ilvl w:val="0"/>
+          <w:numId w:val="9"/>
+        </w:numPr>
+      </w:pPr>
+      <w:r>
+        <w:t>more complex model/db relationships, such as multiple references</w:t>
+      </w:r>
+      <w:r>
+        <w:t>, and a many to many relationship (needs an intermediary table)</w:t>
+      </w:r>
+    </w:p>
+    <w:p>
+      <w:pPr>
+        <w:pStyle w:val="ListParagraph"/>
+        <w:numPr>
+          <w:ilvl w:val="0"/>
+          <w:numId w:val="9"/>
+        </w:numPr>
+      </w:pPr>
+      <w:r>
+        <w:t>queries with many to many tables/models</w:t>
+      </w:r>
+    </w:p>
+    <w:p/>
+    <w:p/>
     <w:p>
       <w:pPr>
         <w:jc w:val="center"/>
         <w:rPr>
           <w:b/>
+          <w:sz w:val="32"/>
+          <w:u w:val="single"/>
         </w:rPr>
       </w:pPr>
-    </w:p>
-    <w:p>
-      <w:r>
-        <w:t>Open rails_console_query_examples_and_basics word doc for a rundown</w:t>
+      <w:r>
+        <w:rPr>
+          <w:b/>
+          <w:sz w:val="32"/>
+          <w:u w:val="single"/>
+        </w:rPr>
+        <w:t>ADVANCED RAILS</w:t>
       </w:r>
     </w:p>
     <w:p/>
     <w:p>
       <w:r>
-        <w:t>Open blogs_posts_messages.txt in Rails_models for:</w:t>
-      </w:r>
-    </w:p>
-    <w:p>
-      <w:pPr>
-        <w:pStyle w:val="ListParagraph"/>
-        <w:numPr>
-          <w:ilvl w:val="0"/>
-          <w:numId w:val="7"/>
-        </w:numPr>
-      </w:pPr>
-      <w:r>
-        <w:t>ex</w:t>
-      </w:r>
-      <w:r>
-        <w:t>amples on generating rails mode</w:t>
-      </w:r>
-      <w:r>
-        <w:t>l</w:t>
-      </w:r>
-      <w:r>
-        <w:t>s</w:t>
-      </w:r>
-      <w:r>
-        <w:t xml:space="preserve"> from the terminal</w:t>
-      </w:r>
-    </w:p>
-    <w:p>
-      <w:pPr>
-        <w:pStyle w:val="ListParagraph"/>
-        <w:numPr>
-          <w:ilvl w:val="0"/>
-          <w:numId w:val="7"/>
-        </w:numPr>
-      </w:pPr>
-      <w:r>
-        <w:t>further examples of validations and relationships between models</w:t>
-      </w:r>
-      <w:r>
-        <w:t xml:space="preserve"> </w:t>
-      </w:r>
-      <w:r>
-        <w:t>(can also see in the rails project of same name)</w:t>
-      </w:r>
-    </w:p>
-    <w:p>
-      <w:pPr>
-        <w:pStyle w:val="ListParagraph"/>
-        <w:numPr>
-          <w:ilvl w:val="0"/>
-          <w:numId w:val="7"/>
-        </w:numPr>
-      </w:pPr>
-      <w:r>
-        <w:t>examples of creating multiple rows for a model in the rails console at the same time using the Faker gem</w:t>
-      </w:r>
-    </w:p>
-    <w:p>
-      <w:pPr>
-        <w:pStyle w:val="ListParagraph"/>
-        <w:numPr>
-          <w:ilvl w:val="0"/>
-          <w:numId w:val="7"/>
-        </w:numPr>
-      </w:pPr>
-      <w:r>
-        <w:t>queries affected one model by going through another (ex: Blog.first.posts.create…..)</w:t>
-      </w:r>
-    </w:p>
-    <w:p>
-      <w:pPr>
-        <w:pStyle w:val="ListParagraph"/>
-        <w:numPr>
-          <w:ilvl w:val="0"/>
-          <w:numId w:val="7"/>
-        </w:numPr>
-      </w:pPr>
-      <w:r>
-        <w:t xml:space="preserve">more complex queries, such as using order (sort by basically), </w:t>
-      </w:r>
-      <w:r>
-        <w:t xml:space="preserve">where, </w:t>
-      </w:r>
-      <w:r>
-        <w:t>and update</w:t>
-      </w:r>
-    </w:p>
-    <w:p>
-      <w:pPr>
-        <w:pStyle w:val="ListParagraph"/>
-        <w:numPr>
-          <w:ilvl w:val="0"/>
-          <w:numId w:val="7"/>
-        </w:numPr>
-      </w:pPr>
-      <w:r>
-        <w:t xml:space="preserve">See how to use methods in the model, such as a method to delete all messages related to a post running automatically when you delete </w:t>
-      </w:r>
-      <w:r>
-        <w:t>that</w:t>
-      </w:r>
-      <w:r>
-        <w:t xml:space="preserve"> post</w:t>
-      </w:r>
-      <w:r>
-        <w:t xml:space="preserve"> (can also see in the rails project of same name)</w:t>
-      </w:r>
-    </w:p>
-    <w:p/>
-    <w:p>
-      <w:r>
-        <w:t>Next, open users.txt in Rails_models for:</w:t>
-      </w:r>
-    </w:p>
-    <w:p>
-      <w:pPr>
-        <w:pStyle w:val="ListParagraph"/>
-        <w:numPr>
-          <w:ilvl w:val="0"/>
-          <w:numId w:val="8"/>
-        </w:numPr>
-      </w:pPr>
-      <w:r>
-        <w:t>slightly more complex validations in the model</w:t>
-      </w:r>
-    </w:p>
-    <w:p>
-      <w:pPr>
-        <w:pStyle w:val="ListParagraph"/>
-        <w:numPr>
-          <w:ilvl w:val="0"/>
-          <w:numId w:val="8"/>
-        </w:numPr>
-      </w:pPr>
-      <w:r>
-        <w:t>more queries in the console</w:t>
-      </w:r>
-    </w:p>
-    <w:p/>
-    <w:p>
-      <w:r>
-        <w:t>Next, open blogs2 (both txt and project) in Rails_models for:</w:t>
-      </w:r>
-    </w:p>
-    <w:p>
-      <w:pPr>
-        <w:pStyle w:val="ListParagraph"/>
-        <w:numPr>
-          <w:ilvl w:val="0"/>
-          <w:numId w:val="9"/>
-        </w:numPr>
-      </w:pPr>
-      <w:r>
-        <w:t>more complex model/db relationships, such as multiple references</w:t>
-      </w:r>
-      <w:r>
-        <w:t>, and a many to many relationship (needs an intermediary table)</w:t>
-      </w:r>
-    </w:p>
-    <w:p>
-      <w:pPr>
-        <w:pStyle w:val="ListParagraph"/>
-        <w:numPr>
-          <w:ilvl w:val="0"/>
-          <w:numId w:val="9"/>
-        </w:numPr>
-      </w:pPr>
-      <w:r>
-        <w:t>queries with many to many tables/models</w:t>
-      </w:r>
+        <w:t>See belt_review_events in full_rails for:</w:t>
+      </w:r>
+    </w:p>
+    <w:p>
+      <w:pPr>
+        <w:pStyle w:val="ListParagraph"/>
+        <w:numPr>
+          <w:ilvl w:val="0"/>
+          <w:numId w:val="10"/>
+        </w:numPr>
+      </w:pPr>
+      <w:r>
+        <w:t>See how to use passwords, create models with them, hash them, etc.</w:t>
+      </w:r>
+    </w:p>
+    <w:p>
+      <w:pPr>
+        <w:pStyle w:val="ListParagraph"/>
+        <w:numPr>
+          <w:ilvl w:val="0"/>
+          <w:numId w:val="10"/>
+        </w:numPr>
+      </w:pPr>
+      <w:r>
+        <w:t xml:space="preserve">See how to create users with </w:t>
+      </w:r>
+      <w:r>
+        <w:t xml:space="preserve">email </w:t>
+      </w:r>
+      <w:r>
+        <w:t>validations</w:t>
+      </w:r>
+      <w:r>
+        <w:t>, passwords, and how to log in with those users.</w:t>
+      </w:r>
+    </w:p>
+    <w:p>
+      <w:pPr>
+        <w:pStyle w:val="ListParagraph"/>
+        <w:numPr>
+          <w:ilvl w:val="0"/>
+          <w:numId w:val="10"/>
+        </w:numPr>
+      </w:pPr>
+      <w:r>
+        <w:t>see more advanced model validations, including email regex</w:t>
+      </w:r>
+    </w:p>
+    <w:p>
+      <w:pPr>
+        <w:pStyle w:val="ListParagraph"/>
+        <w:numPr>
+          <w:ilvl w:val="0"/>
+          <w:numId w:val="10"/>
+        </w:numPr>
+      </w:pPr>
+      <w:r>
+        <w:t>see more complicated relationships among your models and how to use has_many</w:t>
+      </w:r>
+      <w:r>
+        <w:t xml:space="preserve"> :whatever</w:t>
+      </w:r>
+      <w:r>
+        <w:t>,</w:t>
+      </w:r>
+      <w:r>
+        <w:t xml:space="preserve"> through: :table, source: :table</w:t>
+      </w:r>
+    </w:p>
+    <w:p>
+      <w:pPr>
+        <w:pStyle w:val="ListParagraph"/>
+        <w:numPr>
+          <w:ilvl w:val="0"/>
+          <w:numId w:val="10"/>
+        </w:numPr>
+      </w:pPr>
+      <w:r>
+        <w:t xml:space="preserve">See how to </w:t>
+      </w:r>
+      <w:r>
+        <w:t>use helper methods in the controllers and how to use those helper methods with callbacks like “before_action”</w:t>
+      </w:r>
+    </w:p>
+    <w:p>
+      <w:pPr>
+        <w:pStyle w:val="ListParagraph"/>
+        <w:numPr>
+          <w:ilvl w:val="0"/>
+          <w:numId w:val="10"/>
+        </w:numPr>
+      </w:pPr>
+      <w:r>
+        <w:t xml:space="preserve">using strong params with </w:t>
+      </w:r>
+      <w:r>
+        <w:t>.</w:t>
+      </w:r>
+      <w:r>
+        <w:t>merge</w:t>
+      </w:r>
+    </w:p>
+    <w:p>
+      <w:pPr>
+        <w:pStyle w:val="ListParagraph"/>
+        <w:numPr>
+          <w:ilvl w:val="0"/>
+          <w:numId w:val="10"/>
+        </w:numPr>
+      </w:pPr>
+      <w:r>
+        <w:t>example of staying logged in</w:t>
+      </w:r>
+    </w:p>
+    <w:p>
+      <w:pPr>
+        <w:pStyle w:val="ListParagraph"/>
+        <w:numPr>
+          <w:ilvl w:val="0"/>
+          <w:numId w:val="10"/>
+        </w:numPr>
+      </w:pPr>
+      <w:r>
+        <w:t>Using .strftime to format date</w:t>
+      </w:r>
+      <w:r>
+        <w:t xml:space="preserve">, examples can be seen at </w:t>
+      </w:r>
+      <w:hyperlink r:id="rId16" w:history="1">
+        <w:r>
+          <w:rPr>
+            <w:rStyle w:val="Hyperlink"/>
+          </w:rPr>
+          <w:t>https://apidock.com/ruby/DateTime/strftime</w:t>
+        </w:r>
+      </w:hyperlink>
+    </w:p>
+    <w:p>
+      <w:pPr>
+        <w:pStyle w:val="ListParagraph"/>
+        <w:numPr>
+          <w:ilvl w:val="0"/>
+          <w:numId w:val="10"/>
+        </w:numPr>
+      </w:pPr>
+      <w:r>
+        <w:t>.each and conditionals</w:t>
+      </w:r>
+      <w:r>
+        <w:t xml:space="preserve"> that compare query results</w:t>
+      </w:r>
+      <w:r>
+        <w:t xml:space="preserve"> in the view</w:t>
+      </w:r>
+      <w:bookmarkStart w:id="0" w:name="_GoBack"/>
+      <w:bookmarkEnd w:id="0"/>
     </w:p>
     <w:p/>
     <w:p/>
@@ -1038,6 +1248,48 @@
         <w:t>resources :users</w:t>
       </w:r>
     </w:p>
+    <w:p/>
+    <w:p>
+      <w:r>
+        <w:tab/>
+        <w:t>More Examples, using more specific resources:</w:t>
+      </w:r>
+    </w:p>
+    <w:p>
+      <w:r>
+        <w:t xml:space="preserve">  </w:t>
+      </w:r>
+      <w:r>
+        <w:tab/>
+      </w:r>
+      <w:r>
+        <w:tab/>
+      </w:r>
+      <w:r>
+        <w:tab/>
+      </w:r>
+      <w:r>
+        <w:t>resources :sessions, only: [:new, :destroy, :create]</w:t>
+      </w:r>
+    </w:p>
+    <w:p>
+      <w:r>
+        <w:t xml:space="preserve"> </w:t>
+      </w:r>
+      <w:r>
+        <w:tab/>
+      </w:r>
+      <w:r>
+        <w:tab/>
+      </w:r>
+      <w:r>
+        <w:tab/>
+      </w:r>
+      <w:r>
+        <w:t>resources :events, except: [:index]</w:t>
+      </w:r>
+    </w:p>
+    <w:p/>
     <w:p>
       <w:r>
         <w:tab/>
@@ -1227,7 +1479,7 @@
                 <w:szCs w:val="20"/>
               </w:rPr>
             </w:pPr>
-            <w:hyperlink r:id="rId15" w:tooltip="Returns a relative path (without the http or domain)" w:history="1">
+            <w:hyperlink r:id="rId17" w:tooltip="Returns a relative path (without the http or domain)" w:history="1">
               <w:r>
                 <w:rPr>
                   <w:rFonts w:ascii="Helvetica" w:eastAsia="Times New Roman" w:hAnsi="Helvetica" w:cs="Times New Roman"/>
@@ -1252,7 +1504,7 @@
               </w:rPr>
               <w:t> / </w:t>
             </w:r>
-            <w:hyperlink r:id="rId16" w:tooltip="Returns an absolute url (with the http and domain)" w:history="1">
+            <w:hyperlink r:id="rId18" w:tooltip="Returns an absolute url (with the http and domain)" w:history="1">
               <w:r>
                 <w:rPr>
                   <w:rFonts w:ascii="Helvetica" w:eastAsia="Times New Roman" w:hAnsi="Helvetica" w:cs="Times New Roman"/>
@@ -1348,6 +1600,9 @@
         </w:tc>
       </w:tr>
       <w:tr>
+        <w:trPr>
+          <w:trHeight w:val="297"/>
+        </w:trPr>
         <w:tc>
           <w:tcPr>
             <w:tcW w:w="0" w:type="auto"/>
@@ -2430,6 +2685,119 @@
 <file path=word/numbering.xml><?xml version="1.0" encoding="utf-8"?>
 <w:numbering xmlns:wpc="http://schemas.microsoft.com/office/word/2010/wordprocessingCanvas" xmlns:mo="http://schemas.microsoft.com/office/mac/office/2008/main" xmlns:mc="http://schemas.openxmlformats.org/markup-compatibility/2006" xmlns:mv="urn:schemas-microsoft-com:mac:vml" xmlns:o="urn:schemas-microsoft-com:office:office" xmlns:r="http://schemas.openxmlformats.org/officeDocument/2006/relationships" xmlns:m="http://schemas.openxmlformats.org/officeDocument/2006/math" xmlns:v="urn:schemas-microsoft-com:vml" xmlns:wp14="http://schemas.microsoft.com/office/word/2010/wordprocessingDrawing" xmlns:wp="http://schemas.openxmlformats.org/drawingml/2006/wordprocessingDrawing" xmlns:w10="urn:schemas-microsoft-com:office:word" xmlns:w="http://schemas.openxmlformats.org/wordprocessingml/2006/main" xmlns:w14="http://schemas.microsoft.com/office/word/2010/wordml" xmlns:w15="http://schemas.microsoft.com/office/word/2012/wordml" xmlns:wpg="http://schemas.microsoft.com/office/word/2010/wordprocessingGroup" xmlns:wpi="http://schemas.microsoft.com/office/word/2010/wordprocessingInk" xmlns:wne="http://schemas.microsoft.com/office/word/2006/wordml" xmlns:wps="http://schemas.microsoft.com/office/word/2010/wordprocessingShape" mc:Ignorable="w14 w15 wp14">
   <w:abstractNum w:abstractNumId="0">
+    <w:nsid w:val="23593BA7"/>
+    <w:multiLevelType w:val="hybridMultilevel"/>
+    <w:tmpl w:val="71F68760"/>
+    <w:lvl w:ilvl="0" w:tplc="04090001">
+      <w:start w:val="1"/>
+      <w:numFmt w:val="bullet"/>
+      <w:lvlText w:val=""/>
+      <w:lvlJc w:val="left"/>
+      <w:pPr>
+        <w:ind w:left="720" w:hanging="360"/>
+      </w:pPr>
+      <w:rPr>
+        <w:rFonts w:ascii="Symbol" w:hAnsi="Symbol" w:hint="default"/>
+      </w:rPr>
+    </w:lvl>
+    <w:lvl w:ilvl="1" w:tplc="04090003" w:tentative="1">
+      <w:start w:val="1"/>
+      <w:numFmt w:val="bullet"/>
+      <w:lvlText w:val="o"/>
+      <w:lvlJc w:val="left"/>
+      <w:pPr>
+        <w:ind w:left="1440" w:hanging="360"/>
+      </w:pPr>
+      <w:rPr>
+        <w:rFonts w:ascii="Courier New" w:hAnsi="Courier New" w:cs="Courier New" w:hint="default"/>
+      </w:rPr>
+    </w:lvl>
+    <w:lvl w:ilvl="2" w:tplc="04090005" w:tentative="1">
+      <w:start w:val="1"/>
+      <w:numFmt w:val="bullet"/>
+      <w:lvlText w:val=""/>
+      <w:lvlJc w:val="left"/>
+      <w:pPr>
+        <w:ind w:left="2160" w:hanging="360"/>
+      </w:pPr>
+      <w:rPr>
+        <w:rFonts w:ascii="Wingdings" w:hAnsi="Wingdings" w:hint="default"/>
+      </w:rPr>
+    </w:lvl>
+    <w:lvl w:ilvl="3" w:tplc="04090001" w:tentative="1">
+      <w:start w:val="1"/>
+      <w:numFmt w:val="bullet"/>
+      <w:lvlText w:val=""/>
+      <w:lvlJc w:val="left"/>
+      <w:pPr>
+        <w:ind w:left="2880" w:hanging="360"/>
+      </w:pPr>
+      <w:rPr>
+        <w:rFonts w:ascii="Symbol" w:hAnsi="Symbol" w:hint="default"/>
+      </w:rPr>
+    </w:lvl>
+    <w:lvl w:ilvl="4" w:tplc="04090003" w:tentative="1">
+      <w:start w:val="1"/>
+      <w:numFmt w:val="bullet"/>
+      <w:lvlText w:val="o"/>
+      <w:lvlJc w:val="left"/>
+      <w:pPr>
+        <w:ind w:left="3600" w:hanging="360"/>
+      </w:pPr>
+      <w:rPr>
+        <w:rFonts w:ascii="Courier New" w:hAnsi="Courier New" w:cs="Courier New" w:hint="default"/>
+      </w:rPr>
+    </w:lvl>
+    <w:lvl w:ilvl="5" w:tplc="04090005" w:tentative="1">
+      <w:start w:val="1"/>
+      <w:numFmt w:val="bullet"/>
+      <w:lvlText w:val=""/>
+      <w:lvlJc w:val="left"/>
+      <w:pPr>
+        <w:ind w:left="4320" w:hanging="360"/>
+      </w:pPr>
+      <w:rPr>
+        <w:rFonts w:ascii="Wingdings" w:hAnsi="Wingdings" w:hint="default"/>
+      </w:rPr>
+    </w:lvl>
+    <w:lvl w:ilvl="6" w:tplc="04090001" w:tentative="1">
+      <w:start w:val="1"/>
+      <w:numFmt w:val="bullet"/>
+      <w:lvlText w:val=""/>
+      <w:lvlJc w:val="left"/>
+      <w:pPr>
+        <w:ind w:left="5040" w:hanging="360"/>
+      </w:pPr>
+      <w:rPr>
+        <w:rFonts w:ascii="Symbol" w:hAnsi="Symbol" w:hint="default"/>
+      </w:rPr>
+    </w:lvl>
+    <w:lvl w:ilvl="7" w:tplc="04090003" w:tentative="1">
+      <w:start w:val="1"/>
+      <w:numFmt w:val="bullet"/>
+      <w:lvlText w:val="o"/>
+      <w:lvlJc w:val="left"/>
+      <w:pPr>
+        <w:ind w:left="5760" w:hanging="360"/>
+      </w:pPr>
+      <w:rPr>
+        <w:rFonts w:ascii="Courier New" w:hAnsi="Courier New" w:cs="Courier New" w:hint="default"/>
+      </w:rPr>
+    </w:lvl>
+    <w:lvl w:ilvl="8" w:tplc="04090005" w:tentative="1">
+      <w:start w:val="1"/>
+      <w:numFmt w:val="bullet"/>
+      <w:lvlText w:val=""/>
+      <w:lvlJc w:val="left"/>
+      <w:pPr>
+        <w:ind w:left="6480" w:hanging="360"/>
+      </w:pPr>
+      <w:rPr>
+        <w:rFonts w:ascii="Wingdings" w:hAnsi="Wingdings" w:hint="default"/>
+      </w:rPr>
+    </w:lvl>
+  </w:abstractNum>
+  <w:abstractNum w:abstractNumId="1">
     <w:nsid w:val="2CC35D5F"/>
     <w:multiLevelType w:val="hybridMultilevel"/>
     <w:tmpl w:val="A8B4B3FE"/>
@@ -2542,7 +2910,7 @@
       </w:rPr>
     </w:lvl>
   </w:abstractNum>
-  <w:abstractNum w:abstractNumId="1">
+  <w:abstractNum w:abstractNumId="2">
     <w:nsid w:val="44953AEC"/>
     <w:multiLevelType w:val="hybridMultilevel"/>
     <w:tmpl w:val="84CAA04C"/>
@@ -2655,7 +3023,7 @@
       </w:rPr>
     </w:lvl>
   </w:abstractNum>
-  <w:abstractNum w:abstractNumId="2">
+  <w:abstractNum w:abstractNumId="3">
     <w:nsid w:val="47C47F61"/>
     <w:multiLevelType w:val="hybridMultilevel"/>
     <w:tmpl w:val="0A248210"/>
@@ -2768,7 +3136,7 @@
       </w:rPr>
     </w:lvl>
   </w:abstractNum>
-  <w:abstractNum w:abstractNumId="3">
+  <w:abstractNum w:abstractNumId="4">
     <w:nsid w:val="4875757D"/>
     <w:multiLevelType w:val="hybridMultilevel"/>
     <w:tmpl w:val="29A4F50E"/>
@@ -2881,7 +3249,7 @@
       </w:rPr>
     </w:lvl>
   </w:abstractNum>
-  <w:abstractNum w:abstractNumId="4">
+  <w:abstractNum w:abstractNumId="5">
     <w:nsid w:val="52BB14AA"/>
     <w:multiLevelType w:val="hybridMultilevel"/>
     <w:tmpl w:val="DB54DC74"/>
@@ -2994,7 +3362,7 @@
       </w:rPr>
     </w:lvl>
   </w:abstractNum>
-  <w:abstractNum w:abstractNumId="5">
+  <w:abstractNum w:abstractNumId="6">
     <w:nsid w:val="6AAB008B"/>
     <w:multiLevelType w:val="hybridMultilevel"/>
     <w:tmpl w:val="E08E3ACC"/>
@@ -3107,7 +3475,7 @@
       </w:rPr>
     </w:lvl>
   </w:abstractNum>
-  <w:abstractNum w:abstractNumId="6">
+  <w:abstractNum w:abstractNumId="7">
     <w:nsid w:val="71E65800"/>
     <w:multiLevelType w:val="hybridMultilevel"/>
     <w:tmpl w:val="5AFE304C"/>
@@ -3220,7 +3588,7 @@
       </w:rPr>
     </w:lvl>
   </w:abstractNum>
-  <w:abstractNum w:abstractNumId="7">
+  <w:abstractNum w:abstractNumId="8">
     <w:nsid w:val="756C0070"/>
     <w:multiLevelType w:val="hybridMultilevel"/>
     <w:tmpl w:val="D70698BC"/>
@@ -3333,7 +3701,7 @@
       </w:rPr>
     </w:lvl>
   </w:abstractNum>
-  <w:abstractNum w:abstractNumId="8">
+  <w:abstractNum w:abstractNumId="9">
     <w:nsid w:val="7BEB481D"/>
     <w:multiLevelType w:val="hybridMultilevel"/>
     <w:tmpl w:val="AB72E9E0"/>
@@ -3447,31 +3815,34 @@
     </w:lvl>
   </w:abstractNum>
   <w:num w:numId="1">
+    <w:abstractNumId w:val="6"/>
+  </w:num>
+  <w:num w:numId="2">
+    <w:abstractNumId w:val="1"/>
+  </w:num>
+  <w:num w:numId="3">
+    <w:abstractNumId w:val="8"/>
+  </w:num>
+  <w:num w:numId="4">
     <w:abstractNumId w:val="5"/>
   </w:num>
-  <w:num w:numId="2">
-    <w:abstractNumId w:val="0"/>
+  <w:num w:numId="5">
+    <w:abstractNumId w:val="2"/>
   </w:num>
-  <w:num w:numId="3">
+  <w:num w:numId="6">
+    <w:abstractNumId w:val="4"/>
+  </w:num>
+  <w:num w:numId="7">
+    <w:abstractNumId w:val="3"/>
+  </w:num>
+  <w:num w:numId="8">
     <w:abstractNumId w:val="7"/>
   </w:num>
-  <w:num w:numId="4">
-    <w:abstractNumId w:val="4"/>
+  <w:num w:numId="9">
+    <w:abstractNumId w:val="9"/>
   </w:num>
-  <w:num w:numId="5">
-    <w:abstractNumId w:val="1"/>
-  </w:num>
-  <w:num w:numId="6">
-    <w:abstractNumId w:val="3"/>
-  </w:num>
-  <w:num w:numId="7">
-    <w:abstractNumId w:val="2"/>
-  </w:num>
-  <w:num w:numId="8">
-    <w:abstractNumId w:val="6"/>
-  </w:num>
-  <w:num w:numId="9">
-    <w:abstractNumId w:val="8"/>
+  <w:num w:numId="10">
+    <w:abstractNumId w:val="0"/>
   </w:num>
 </w:numbering>
 </file>

</xml_diff>

<commit_message>
I created the word doc rspec_basics for the basics and configuration. Also added onto ruby_commands, basics_of_ruby, and starting_a_project doc to reflect the update info, gems, rspec configuration, etc.
</commit_message>
<xml_diff>
--- a/word_docs/basics_of_ruby_steps_for_refresher.docx
+++ b/word_docs/basics_of_ruby_steps_for_refresher.docx
@@ -227,7 +227,15 @@
         <w:t xml:space="preserve"> also created. So if I create a users_controller, there will be a “users” folder in views</w:t>
       </w:r>
       <w:r>
-        <w:t>, a “users.css” file in stylesheets, and “users.js.cofee” in the javascripts folder</w:t>
+        <w:t>, a “users.css” file in stylesheets, and “</w:t>
+      </w:r>
+      <w:proofErr w:type="gramStart"/>
+      <w:r>
+        <w:t>users.js.cofee</w:t>
+      </w:r>
+      <w:proofErr w:type="gramEnd"/>
+      <w:r>
+        <w:t>” in the javascripts folder</w:t>
       </w:r>
       <w:r>
         <w:t>. If you label a view file/page the same as a method, then rails automatically knows that they are linked. Ex: label a file “index.html.erb” and rails will know that it goes with the “index” method</w:t>
@@ -245,7 +253,15 @@
         <w:t>When querying (specifically creating), you should never reference the foreign key (id). For example: if you’re creating a post that is owned by a user and a blog, you should do something like this:</w:t>
       </w:r>
       <w:r>
-        <w:t xml:space="preserve"> Post.create(user: User.first, blog: Blog.find(2))          you shouldn’t do something like this: Post.create(user: User.first, blog_id:2)</w:t>
+        <w:t xml:space="preserve"> Post.create(user: User.first, blog: Blog.find(2</w:t>
+      </w:r>
+      <w:proofErr w:type="gramStart"/>
+      <w:r>
+        <w:t xml:space="preserve">))   </w:t>
+      </w:r>
+      <w:proofErr w:type="gramEnd"/>
+      <w:r>
+        <w:t xml:space="preserve">       you shouldn’t do something like this: Post.create(user: User.first, blog_id:2)</w:t>
       </w:r>
     </w:p>
     <w:p/>
@@ -293,7 +309,15 @@
         <w:t>can shut it down with ctrl+c</w:t>
       </w:r>
       <w:r>
-        <w:t xml:space="preserve">, can specify port by adding “ -e production -p 4000” after </w:t>
+        <w:t xml:space="preserve">, can specify port by adding </w:t>
+      </w:r>
+      <w:proofErr w:type="gramStart"/>
+      <w:r>
+        <w:t>“ -</w:t>
+      </w:r>
+      <w:proofErr w:type="gramEnd"/>
+      <w:r>
+        <w:t xml:space="preserve">e production -p 4000” after </w:t>
       </w:r>
       <w:r>
         <w:tab/>
@@ -767,7 +791,15 @@
         </w:numPr>
       </w:pPr>
       <w:r>
-        <w:t>example of the each iterator being used on queried data</w:t>
+        <w:t xml:space="preserve">example of </w:t>
+      </w:r>
+      <w:proofErr w:type="gramStart"/>
+      <w:r>
+        <w:t>the each</w:t>
+      </w:r>
+      <w:proofErr w:type="gramEnd"/>
+      <w:r>
+        <w:t xml:space="preserve"> iterator being used on queried data</w:t>
       </w:r>
     </w:p>
     <w:p>
@@ -906,7 +938,15 @@
         </w:numPr>
       </w:pPr>
       <w:r>
-        <w:t>queries affected one model by going through another (ex: Blog.first.posts.create…..)</w:t>
+        <w:t xml:space="preserve">queries affected one model by going through another (ex: </w:t>
+      </w:r>
+      <w:proofErr w:type="gramStart"/>
+      <w:r>
+        <w:t>Blog.first.posts</w:t>
+      </w:r>
+      <w:proofErr w:type="gramEnd"/>
+      <w:r>
+        <w:t>.create…..)</w:t>
       </w:r>
     </w:p>
     <w:p>
@@ -1011,7 +1051,6 @@
         <w:t>queries with many to many tables/models</w:t>
       </w:r>
     </w:p>
-    <w:p/>
     <w:p/>
     <w:p>
       <w:pPr>
@@ -1028,6 +1067,51 @@
           <w:sz w:val="32"/>
           <w:u w:val="single"/>
         </w:rPr>
+        <w:t>RSPEC</w:t>
+      </w:r>
+    </w:p>
+    <w:p>
+      <w:pPr>
+        <w:pStyle w:val="ListParagraph"/>
+        <w:numPr>
+          <w:ilvl w:val="0"/>
+          <w:numId w:val="11"/>
+        </w:numPr>
+      </w:pPr>
+      <w:r>
+        <w:t>Look at rspec_basics word doc</w:t>
+      </w:r>
+    </w:p>
+    <w:p>
+      <w:pPr>
+        <w:pStyle w:val="ListParagraph"/>
+        <w:numPr>
+          <w:ilvl w:val="0"/>
+          <w:numId w:val="11"/>
+        </w:numPr>
+      </w:pPr>
+      <w:r>
+        <w:t>Then look at belt_review_events in full rails for the basics, examples, and comments</w:t>
+      </w:r>
+      <w:bookmarkStart w:id="0" w:name="_GoBack"/>
+      <w:bookmarkEnd w:id="0"/>
+    </w:p>
+    <w:p/>
+    <w:p>
+      <w:pPr>
+        <w:jc w:val="center"/>
+        <w:rPr>
+          <w:b/>
+          <w:sz w:val="32"/>
+          <w:u w:val="single"/>
+        </w:rPr>
+      </w:pPr>
+      <w:r>
+        <w:rPr>
+          <w:b/>
+          <w:sz w:val="32"/>
+          <w:u w:val="single"/>
+        </w:rPr>
         <w:t>ADVANCED RAILS</w:t>
       </w:r>
     </w:p>
@@ -1091,11 +1175,16 @@
         </w:numPr>
       </w:pPr>
       <w:r>
-        <w:t>see more complicated relationships among your models and how to use has_many</w:t>
+        <w:t>see more complicated relationships among your models and how to use has_</w:t>
+      </w:r>
+      <w:proofErr w:type="gramStart"/>
+      <w:r>
+        <w:t>many</w:t>
       </w:r>
       <w:r>
         <w:t xml:space="preserve"> :whatever</w:t>
       </w:r>
+      <w:proofErr w:type="gramEnd"/>
       <w:r>
         <w:t>,</w:t>
       </w:r>
@@ -1127,7 +1216,11 @@
         </w:numPr>
       </w:pPr>
       <w:r>
-        <w:t xml:space="preserve">using strong params with </w:t>
+        <w:t xml:space="preserve">using strong params </w:t>
+      </w:r>
+      <w:proofErr w:type="gramStart"/>
+      <w:r>
+        <w:t xml:space="preserve">with </w:t>
       </w:r>
       <w:r>
         <w:t>.</w:t>
@@ -1135,6 +1228,7 @@
       <w:r>
         <w:t>merge</w:t>
       </w:r>
+      <w:proofErr w:type="gramEnd"/>
     </w:p>
     <w:p>
       <w:pPr>
@@ -1179,8 +1273,13 @@
           <w:numId w:val="10"/>
         </w:numPr>
       </w:pPr>
-      <w:r>
-        <w:t>.each and conditionals</w:t>
+      <w:proofErr w:type="gramStart"/>
+      <w:r>
+        <w:t>.each</w:t>
+      </w:r>
+      <w:proofErr w:type="gramEnd"/>
+      <w:r>
+        <w:t xml:space="preserve"> and conditionals</w:t>
       </w:r>
       <w:r>
         <w:t xml:space="preserve"> that compare query results</w:t>
@@ -1188,8 +1287,18 @@
       <w:r>
         <w:t xml:space="preserve"> in the view</w:t>
       </w:r>
-      <w:bookmarkStart w:id="0" w:name="_GoBack"/>
-      <w:bookmarkEnd w:id="0"/>
+    </w:p>
+    <w:p>
+      <w:pPr>
+        <w:pStyle w:val="ListParagraph"/>
+        <w:numPr>
+          <w:ilvl w:val="0"/>
+          <w:numId w:val="10"/>
+        </w:numPr>
+      </w:pPr>
+      <w:r>
+        <w:t xml:space="preserve">rspec basics, comments, configuration, etc. </w:t>
+      </w:r>
     </w:p>
     <w:p/>
     <w:p/>
@@ -1227,8 +1336,13 @@
       <w:r>
         <w:tab/>
       </w:r>
-      <w:r>
-        <w:t>Rails.application.routes.draw do</w:t>
+      <w:proofErr w:type="gramStart"/>
+      <w:r>
+        <w:t>Rails.application.routes</w:t>
+      </w:r>
+      <w:proofErr w:type="gramEnd"/>
+      <w:r>
+        <w:t>.draw do</w:t>
       </w:r>
     </w:p>
     <w:p>
@@ -1244,9 +1358,11 @@
       <w:r>
         <w:tab/>
       </w:r>
+      <w:proofErr w:type="gramStart"/>
       <w:r>
         <w:t>resources :users</w:t>
       </w:r>
+      <w:proofErr w:type="gramEnd"/>
     </w:p>
     <w:p/>
     <w:p>
@@ -1268,8 +1384,13 @@
       <w:r>
         <w:tab/>
       </w:r>
-      <w:r>
-        <w:t>resources :sessions, only: [:new, :destroy, :create]</w:t>
+      <w:proofErr w:type="gramStart"/>
+      <w:r>
+        <w:t>resources :sessions</w:t>
+      </w:r>
+      <w:proofErr w:type="gramEnd"/>
+      <w:r>
+        <w:t>, only: [:new, :destroy, :create]</w:t>
       </w:r>
     </w:p>
     <w:p>
@@ -1285,8 +1406,13 @@
       <w:r>
         <w:tab/>
       </w:r>
-      <w:r>
-        <w:t>resources :events, except: [:index]</w:t>
+      <w:proofErr w:type="gramStart"/>
+      <w:r>
+        <w:t>resources :events</w:t>
+      </w:r>
+      <w:proofErr w:type="gramEnd"/>
+      <w:r>
+        <w:t>, except: [:index]</w:t>
       </w:r>
     </w:p>
     <w:p/>
@@ -2685,6 +2811,119 @@
 <file path=word/numbering.xml><?xml version="1.0" encoding="utf-8"?>
 <w:numbering xmlns:wpc="http://schemas.microsoft.com/office/word/2010/wordprocessingCanvas" xmlns:mo="http://schemas.microsoft.com/office/mac/office/2008/main" xmlns:mc="http://schemas.openxmlformats.org/markup-compatibility/2006" xmlns:mv="urn:schemas-microsoft-com:mac:vml" xmlns:o="urn:schemas-microsoft-com:office:office" xmlns:r="http://schemas.openxmlformats.org/officeDocument/2006/relationships" xmlns:m="http://schemas.openxmlformats.org/officeDocument/2006/math" xmlns:v="urn:schemas-microsoft-com:vml" xmlns:wp14="http://schemas.microsoft.com/office/word/2010/wordprocessingDrawing" xmlns:wp="http://schemas.openxmlformats.org/drawingml/2006/wordprocessingDrawing" xmlns:w10="urn:schemas-microsoft-com:office:word" xmlns:w="http://schemas.openxmlformats.org/wordprocessingml/2006/main" xmlns:w14="http://schemas.microsoft.com/office/word/2010/wordml" xmlns:w15="http://schemas.microsoft.com/office/word/2012/wordml" xmlns:wpg="http://schemas.microsoft.com/office/word/2010/wordprocessingGroup" xmlns:wpi="http://schemas.microsoft.com/office/word/2010/wordprocessingInk" xmlns:wne="http://schemas.microsoft.com/office/word/2006/wordml" xmlns:wps="http://schemas.microsoft.com/office/word/2010/wordprocessingShape" mc:Ignorable="w14 w15 wp14">
   <w:abstractNum w:abstractNumId="0">
+    <w:nsid w:val="0C083C64"/>
+    <w:multiLevelType w:val="hybridMultilevel"/>
+    <w:tmpl w:val="F56EFD2A"/>
+    <w:lvl w:ilvl="0" w:tplc="04090001">
+      <w:start w:val="1"/>
+      <w:numFmt w:val="bullet"/>
+      <w:lvlText w:val=""/>
+      <w:lvlJc w:val="left"/>
+      <w:pPr>
+        <w:ind w:left="720" w:hanging="360"/>
+      </w:pPr>
+      <w:rPr>
+        <w:rFonts w:ascii="Symbol" w:hAnsi="Symbol" w:hint="default"/>
+      </w:rPr>
+    </w:lvl>
+    <w:lvl w:ilvl="1" w:tplc="04090003" w:tentative="1">
+      <w:start w:val="1"/>
+      <w:numFmt w:val="bullet"/>
+      <w:lvlText w:val="o"/>
+      <w:lvlJc w:val="left"/>
+      <w:pPr>
+        <w:ind w:left="1440" w:hanging="360"/>
+      </w:pPr>
+      <w:rPr>
+        <w:rFonts w:ascii="Courier New" w:hAnsi="Courier New" w:cs="Courier New" w:hint="default"/>
+      </w:rPr>
+    </w:lvl>
+    <w:lvl w:ilvl="2" w:tplc="04090005" w:tentative="1">
+      <w:start w:val="1"/>
+      <w:numFmt w:val="bullet"/>
+      <w:lvlText w:val=""/>
+      <w:lvlJc w:val="left"/>
+      <w:pPr>
+        <w:ind w:left="2160" w:hanging="360"/>
+      </w:pPr>
+      <w:rPr>
+        <w:rFonts w:ascii="Wingdings" w:hAnsi="Wingdings" w:hint="default"/>
+      </w:rPr>
+    </w:lvl>
+    <w:lvl w:ilvl="3" w:tplc="04090001" w:tentative="1">
+      <w:start w:val="1"/>
+      <w:numFmt w:val="bullet"/>
+      <w:lvlText w:val=""/>
+      <w:lvlJc w:val="left"/>
+      <w:pPr>
+        <w:ind w:left="2880" w:hanging="360"/>
+      </w:pPr>
+      <w:rPr>
+        <w:rFonts w:ascii="Symbol" w:hAnsi="Symbol" w:hint="default"/>
+      </w:rPr>
+    </w:lvl>
+    <w:lvl w:ilvl="4" w:tplc="04090003" w:tentative="1">
+      <w:start w:val="1"/>
+      <w:numFmt w:val="bullet"/>
+      <w:lvlText w:val="o"/>
+      <w:lvlJc w:val="left"/>
+      <w:pPr>
+        <w:ind w:left="3600" w:hanging="360"/>
+      </w:pPr>
+      <w:rPr>
+        <w:rFonts w:ascii="Courier New" w:hAnsi="Courier New" w:cs="Courier New" w:hint="default"/>
+      </w:rPr>
+    </w:lvl>
+    <w:lvl w:ilvl="5" w:tplc="04090005" w:tentative="1">
+      <w:start w:val="1"/>
+      <w:numFmt w:val="bullet"/>
+      <w:lvlText w:val=""/>
+      <w:lvlJc w:val="left"/>
+      <w:pPr>
+        <w:ind w:left="4320" w:hanging="360"/>
+      </w:pPr>
+      <w:rPr>
+        <w:rFonts w:ascii="Wingdings" w:hAnsi="Wingdings" w:hint="default"/>
+      </w:rPr>
+    </w:lvl>
+    <w:lvl w:ilvl="6" w:tplc="04090001" w:tentative="1">
+      <w:start w:val="1"/>
+      <w:numFmt w:val="bullet"/>
+      <w:lvlText w:val=""/>
+      <w:lvlJc w:val="left"/>
+      <w:pPr>
+        <w:ind w:left="5040" w:hanging="360"/>
+      </w:pPr>
+      <w:rPr>
+        <w:rFonts w:ascii="Symbol" w:hAnsi="Symbol" w:hint="default"/>
+      </w:rPr>
+    </w:lvl>
+    <w:lvl w:ilvl="7" w:tplc="04090003" w:tentative="1">
+      <w:start w:val="1"/>
+      <w:numFmt w:val="bullet"/>
+      <w:lvlText w:val="o"/>
+      <w:lvlJc w:val="left"/>
+      <w:pPr>
+        <w:ind w:left="5760" w:hanging="360"/>
+      </w:pPr>
+      <w:rPr>
+        <w:rFonts w:ascii="Courier New" w:hAnsi="Courier New" w:cs="Courier New" w:hint="default"/>
+      </w:rPr>
+    </w:lvl>
+    <w:lvl w:ilvl="8" w:tplc="04090005" w:tentative="1">
+      <w:start w:val="1"/>
+      <w:numFmt w:val="bullet"/>
+      <w:lvlText w:val=""/>
+      <w:lvlJc w:val="left"/>
+      <w:pPr>
+        <w:ind w:left="6480" w:hanging="360"/>
+      </w:pPr>
+      <w:rPr>
+        <w:rFonts w:ascii="Wingdings" w:hAnsi="Wingdings" w:hint="default"/>
+      </w:rPr>
+    </w:lvl>
+  </w:abstractNum>
+  <w:abstractNum w:abstractNumId="1">
     <w:nsid w:val="23593BA7"/>
     <w:multiLevelType w:val="hybridMultilevel"/>
     <w:tmpl w:val="71F68760"/>
@@ -2797,7 +3036,7 @@
       </w:rPr>
     </w:lvl>
   </w:abstractNum>
-  <w:abstractNum w:abstractNumId="1">
+  <w:abstractNum w:abstractNumId="2">
     <w:nsid w:val="2CC35D5F"/>
     <w:multiLevelType w:val="hybridMultilevel"/>
     <w:tmpl w:val="A8B4B3FE"/>
@@ -2910,7 +3149,7 @@
       </w:rPr>
     </w:lvl>
   </w:abstractNum>
-  <w:abstractNum w:abstractNumId="2">
+  <w:abstractNum w:abstractNumId="3">
     <w:nsid w:val="44953AEC"/>
     <w:multiLevelType w:val="hybridMultilevel"/>
     <w:tmpl w:val="84CAA04C"/>
@@ -3023,7 +3262,7 @@
       </w:rPr>
     </w:lvl>
   </w:abstractNum>
-  <w:abstractNum w:abstractNumId="3">
+  <w:abstractNum w:abstractNumId="4">
     <w:nsid w:val="47C47F61"/>
     <w:multiLevelType w:val="hybridMultilevel"/>
     <w:tmpl w:val="0A248210"/>
@@ -3136,7 +3375,7 @@
       </w:rPr>
     </w:lvl>
   </w:abstractNum>
-  <w:abstractNum w:abstractNumId="4">
+  <w:abstractNum w:abstractNumId="5">
     <w:nsid w:val="4875757D"/>
     <w:multiLevelType w:val="hybridMultilevel"/>
     <w:tmpl w:val="29A4F50E"/>
@@ -3249,7 +3488,7 @@
       </w:rPr>
     </w:lvl>
   </w:abstractNum>
-  <w:abstractNum w:abstractNumId="5">
+  <w:abstractNum w:abstractNumId="6">
     <w:nsid w:val="52BB14AA"/>
     <w:multiLevelType w:val="hybridMultilevel"/>
     <w:tmpl w:val="DB54DC74"/>
@@ -3362,7 +3601,7 @@
       </w:rPr>
     </w:lvl>
   </w:abstractNum>
-  <w:abstractNum w:abstractNumId="6">
+  <w:abstractNum w:abstractNumId="7">
     <w:nsid w:val="6AAB008B"/>
     <w:multiLevelType w:val="hybridMultilevel"/>
     <w:tmpl w:val="E08E3ACC"/>
@@ -3475,7 +3714,7 @@
       </w:rPr>
     </w:lvl>
   </w:abstractNum>
-  <w:abstractNum w:abstractNumId="7">
+  <w:abstractNum w:abstractNumId="8">
     <w:nsid w:val="71E65800"/>
     <w:multiLevelType w:val="hybridMultilevel"/>
     <w:tmpl w:val="5AFE304C"/>
@@ -3588,7 +3827,7 @@
       </w:rPr>
     </w:lvl>
   </w:abstractNum>
-  <w:abstractNum w:abstractNumId="8">
+  <w:abstractNum w:abstractNumId="9">
     <w:nsid w:val="756C0070"/>
     <w:multiLevelType w:val="hybridMultilevel"/>
     <w:tmpl w:val="D70698BC"/>
@@ -3701,7 +3940,7 @@
       </w:rPr>
     </w:lvl>
   </w:abstractNum>
-  <w:abstractNum w:abstractNumId="9">
+  <w:abstractNum w:abstractNumId="10">
     <w:nsid w:val="7BEB481D"/>
     <w:multiLevelType w:val="hybridMultilevel"/>
     <w:tmpl w:val="AB72E9E0"/>
@@ -3815,33 +4054,36 @@
     </w:lvl>
   </w:abstractNum>
   <w:num w:numId="1">
+    <w:abstractNumId w:val="7"/>
+  </w:num>
+  <w:num w:numId="2">
+    <w:abstractNumId w:val="2"/>
+  </w:num>
+  <w:num w:numId="3">
+    <w:abstractNumId w:val="9"/>
+  </w:num>
+  <w:num w:numId="4">
     <w:abstractNumId w:val="6"/>
   </w:num>
-  <w:num w:numId="2">
+  <w:num w:numId="5">
+    <w:abstractNumId w:val="3"/>
+  </w:num>
+  <w:num w:numId="6">
+    <w:abstractNumId w:val="5"/>
+  </w:num>
+  <w:num w:numId="7">
+    <w:abstractNumId w:val="4"/>
+  </w:num>
+  <w:num w:numId="8">
+    <w:abstractNumId w:val="8"/>
+  </w:num>
+  <w:num w:numId="9">
+    <w:abstractNumId w:val="10"/>
+  </w:num>
+  <w:num w:numId="10">
     <w:abstractNumId w:val="1"/>
   </w:num>
-  <w:num w:numId="3">
-    <w:abstractNumId w:val="8"/>
-  </w:num>
-  <w:num w:numId="4">
-    <w:abstractNumId w:val="5"/>
-  </w:num>
-  <w:num w:numId="5">
-    <w:abstractNumId w:val="2"/>
-  </w:num>
-  <w:num w:numId="6">
-    <w:abstractNumId w:val="4"/>
-  </w:num>
-  <w:num w:numId="7">
-    <w:abstractNumId w:val="3"/>
-  </w:num>
-  <w:num w:numId="8">
-    <w:abstractNumId w:val="7"/>
-  </w:num>
-  <w:num w:numId="9">
-    <w:abstractNumId w:val="9"/>
-  </w:num>
-  <w:num w:numId="10">
+  <w:num w:numId="11">
     <w:abstractNumId w:val="0"/>
   </w:num>
 </w:numbering>

</xml_diff>

<commit_message>
Created the word doc model_basics_validations_and_callbacks for info on models, and added to steps_for_refresher, ruby_commands, and starting_a_project word docs to reflect it
</commit_message>
<xml_diff>
--- a/word_docs/basics_of_ruby_steps_for_refresher.docx
+++ b/word_docs/basics_of_ruby_steps_for_refresher.docx
@@ -188,8 +188,103 @@
       </w:r>
     </w:p>
     <w:p/>
-    <w:p>
-      <w:pPr>
+    <w:p/>
+    <w:p>
+      <w:pPr>
+        <w:jc w:val="center"/>
+        <w:rPr>
+          <w:b/>
+          <w:sz w:val="48"/>
+          <w:u w:val="single"/>
+        </w:rPr>
+      </w:pPr>
+      <w:r>
+        <w:rPr>
+          <w:b/>
+          <w:sz w:val="48"/>
+          <w:u w:val="single"/>
+        </w:rPr>
+        <w:t>WORD DOCS TO LOOK AT</w:t>
+      </w:r>
+    </w:p>
+    <w:p>
+      <w:pPr>
+        <w:pStyle w:val="ListParagraph"/>
+        <w:numPr>
+          <w:ilvl w:val="0"/>
+          <w:numId w:val="13"/>
+        </w:numPr>
+      </w:pPr>
+      <w:r>
+        <w:t>starting_a_project_commands_and_refresher</w:t>
+      </w:r>
+      <w:r>
+        <w:t xml:space="preserve"> - for the basics</w:t>
+      </w:r>
+    </w:p>
+    <w:p>
+      <w:pPr>
+        <w:pStyle w:val="ListParagraph"/>
+        <w:numPr>
+          <w:ilvl w:val="0"/>
+          <w:numId w:val="13"/>
+        </w:numPr>
+      </w:pPr>
+      <w:r>
+        <w:t>rspec_basics - for rspec basics, configurations, and examples</w:t>
+      </w:r>
+    </w:p>
+    <w:p>
+      <w:pPr>
+        <w:pStyle w:val="ListParagraph"/>
+        <w:numPr>
+          <w:ilvl w:val="0"/>
+          <w:numId w:val="13"/>
+        </w:numPr>
+      </w:pPr>
+      <w:r>
+        <w:t>rails_console_query_examples_and_basics</w:t>
+      </w:r>
+      <w:r>
+        <w:t xml:space="preserve"> - exactly like it sounds</w:t>
+      </w:r>
+    </w:p>
+    <w:p>
+      <w:pPr>
+        <w:pStyle w:val="ListParagraph"/>
+        <w:numPr>
+          <w:ilvl w:val="0"/>
+          <w:numId w:val="13"/>
+        </w:numPr>
+      </w:pPr>
+      <w:r>
+        <w:t>using_bootstrap_with_rails</w:t>
+      </w:r>
+      <w:r>
+        <w:t xml:space="preserve"> - to set up and configure bootstrap</w:t>
+      </w:r>
+    </w:p>
+    <w:p>
+      <w:pPr>
+        <w:pStyle w:val="ListParagraph"/>
+        <w:numPr>
+          <w:ilvl w:val="0"/>
+          <w:numId w:val="13"/>
+        </w:numPr>
+      </w:pPr>
+      <w:r>
+        <w:t>model_basics_validations_and_callbacks</w:t>
+      </w:r>
+      <w:r>
+        <w:t xml:space="preserve"> - exactly like it sounds</w:t>
+      </w:r>
+    </w:p>
+    <w:p/>
+    <w:p/>
+    <w:p/>
+    <w:p>
+      <w:pPr>
+        <w:jc w:val="center"/>
         <w:rPr>
           <w:b/>
           <w:sz w:val="48"/>
@@ -224,7 +319,16 @@
         <w:t>in assets are</w:t>
       </w:r>
       <w:r>
-        <w:t xml:space="preserve"> also created. So if I create a users_controller, there will be a “users” folder in views</w:t>
+        <w:t xml:space="preserve"> also created. So</w:t>
+      </w:r>
+      <w:bookmarkStart w:id="0" w:name="_GoBack"/>
+      <w:bookmarkEnd w:id="0"/>
+      <w:r>
+        <w:t xml:space="preserve"> if I create a users_controller, there will </w:t>
+      </w:r>
+      <w:r>
+        <w:lastRenderedPageBreak/>
+        <w:t>be a “users” folder in views</w:t>
       </w:r>
       <w:r>
         <w:t>, a “users.css” file in stylesheets, and “</w:t>
@@ -279,7 +383,6 @@
           <w:b/>
           <w:sz w:val="48"/>
         </w:rPr>
-        <w:lastRenderedPageBreak/>
         <w:t>Useful terminal commands (see starting new app for specifics on that)</w:t>
       </w:r>
     </w:p>
@@ -1093,8 +1196,6 @@
       <w:r>
         <w:t>Then look at belt_review_events in full rails for the basics, examples, and comments</w:t>
       </w:r>
-      <w:bookmarkStart w:id="0" w:name="_GoBack"/>
-      <w:bookmarkEnd w:id="0"/>
     </w:p>
     <w:p/>
     <w:p>
@@ -3715,6 +3816,232 @@
     </w:lvl>
   </w:abstractNum>
   <w:abstractNum w:abstractNumId="8">
+    <w:nsid w:val="6C7A65D4"/>
+    <w:multiLevelType w:val="hybridMultilevel"/>
+    <w:tmpl w:val="7722B38C"/>
+    <w:lvl w:ilvl="0" w:tplc="04090001">
+      <w:start w:val="1"/>
+      <w:numFmt w:val="bullet"/>
+      <w:lvlText w:val=""/>
+      <w:lvlJc w:val="left"/>
+      <w:pPr>
+        <w:ind w:left="720" w:hanging="360"/>
+      </w:pPr>
+      <w:rPr>
+        <w:rFonts w:ascii="Symbol" w:hAnsi="Symbol" w:hint="default"/>
+      </w:rPr>
+    </w:lvl>
+    <w:lvl w:ilvl="1" w:tplc="04090003" w:tentative="1">
+      <w:start w:val="1"/>
+      <w:numFmt w:val="bullet"/>
+      <w:lvlText w:val="o"/>
+      <w:lvlJc w:val="left"/>
+      <w:pPr>
+        <w:ind w:left="1440" w:hanging="360"/>
+      </w:pPr>
+      <w:rPr>
+        <w:rFonts w:ascii="Courier New" w:hAnsi="Courier New" w:cs="Courier New" w:hint="default"/>
+      </w:rPr>
+    </w:lvl>
+    <w:lvl w:ilvl="2" w:tplc="04090005" w:tentative="1">
+      <w:start w:val="1"/>
+      <w:numFmt w:val="bullet"/>
+      <w:lvlText w:val=""/>
+      <w:lvlJc w:val="left"/>
+      <w:pPr>
+        <w:ind w:left="2160" w:hanging="360"/>
+      </w:pPr>
+      <w:rPr>
+        <w:rFonts w:ascii="Wingdings" w:hAnsi="Wingdings" w:hint="default"/>
+      </w:rPr>
+    </w:lvl>
+    <w:lvl w:ilvl="3" w:tplc="04090001" w:tentative="1">
+      <w:start w:val="1"/>
+      <w:numFmt w:val="bullet"/>
+      <w:lvlText w:val=""/>
+      <w:lvlJc w:val="left"/>
+      <w:pPr>
+        <w:ind w:left="2880" w:hanging="360"/>
+      </w:pPr>
+      <w:rPr>
+        <w:rFonts w:ascii="Symbol" w:hAnsi="Symbol" w:hint="default"/>
+      </w:rPr>
+    </w:lvl>
+    <w:lvl w:ilvl="4" w:tplc="04090003" w:tentative="1">
+      <w:start w:val="1"/>
+      <w:numFmt w:val="bullet"/>
+      <w:lvlText w:val="o"/>
+      <w:lvlJc w:val="left"/>
+      <w:pPr>
+        <w:ind w:left="3600" w:hanging="360"/>
+      </w:pPr>
+      <w:rPr>
+        <w:rFonts w:ascii="Courier New" w:hAnsi="Courier New" w:cs="Courier New" w:hint="default"/>
+      </w:rPr>
+    </w:lvl>
+    <w:lvl w:ilvl="5" w:tplc="04090005" w:tentative="1">
+      <w:start w:val="1"/>
+      <w:numFmt w:val="bullet"/>
+      <w:lvlText w:val=""/>
+      <w:lvlJc w:val="left"/>
+      <w:pPr>
+        <w:ind w:left="4320" w:hanging="360"/>
+      </w:pPr>
+      <w:rPr>
+        <w:rFonts w:ascii="Wingdings" w:hAnsi="Wingdings" w:hint="default"/>
+      </w:rPr>
+    </w:lvl>
+    <w:lvl w:ilvl="6" w:tplc="04090001" w:tentative="1">
+      <w:start w:val="1"/>
+      <w:numFmt w:val="bullet"/>
+      <w:lvlText w:val=""/>
+      <w:lvlJc w:val="left"/>
+      <w:pPr>
+        <w:ind w:left="5040" w:hanging="360"/>
+      </w:pPr>
+      <w:rPr>
+        <w:rFonts w:ascii="Symbol" w:hAnsi="Symbol" w:hint="default"/>
+      </w:rPr>
+    </w:lvl>
+    <w:lvl w:ilvl="7" w:tplc="04090003" w:tentative="1">
+      <w:start w:val="1"/>
+      <w:numFmt w:val="bullet"/>
+      <w:lvlText w:val="o"/>
+      <w:lvlJc w:val="left"/>
+      <w:pPr>
+        <w:ind w:left="5760" w:hanging="360"/>
+      </w:pPr>
+      <w:rPr>
+        <w:rFonts w:ascii="Courier New" w:hAnsi="Courier New" w:cs="Courier New" w:hint="default"/>
+      </w:rPr>
+    </w:lvl>
+    <w:lvl w:ilvl="8" w:tplc="04090005" w:tentative="1">
+      <w:start w:val="1"/>
+      <w:numFmt w:val="bullet"/>
+      <w:lvlText w:val=""/>
+      <w:lvlJc w:val="left"/>
+      <w:pPr>
+        <w:ind w:left="6480" w:hanging="360"/>
+      </w:pPr>
+      <w:rPr>
+        <w:rFonts w:ascii="Wingdings" w:hAnsi="Wingdings" w:hint="default"/>
+      </w:rPr>
+    </w:lvl>
+  </w:abstractNum>
+  <w:abstractNum w:abstractNumId="9">
+    <w:nsid w:val="6C8A3687"/>
+    <w:multiLevelType w:val="hybridMultilevel"/>
+    <w:tmpl w:val="3364FE5A"/>
+    <w:lvl w:ilvl="0" w:tplc="04090001">
+      <w:start w:val="1"/>
+      <w:numFmt w:val="bullet"/>
+      <w:lvlText w:val=""/>
+      <w:lvlJc w:val="left"/>
+      <w:pPr>
+        <w:ind w:left="720" w:hanging="360"/>
+      </w:pPr>
+      <w:rPr>
+        <w:rFonts w:ascii="Symbol" w:hAnsi="Symbol" w:hint="default"/>
+      </w:rPr>
+    </w:lvl>
+    <w:lvl w:ilvl="1" w:tplc="04090003" w:tentative="1">
+      <w:start w:val="1"/>
+      <w:numFmt w:val="bullet"/>
+      <w:lvlText w:val="o"/>
+      <w:lvlJc w:val="left"/>
+      <w:pPr>
+        <w:ind w:left="1440" w:hanging="360"/>
+      </w:pPr>
+      <w:rPr>
+        <w:rFonts w:ascii="Courier New" w:hAnsi="Courier New" w:cs="Courier New" w:hint="default"/>
+      </w:rPr>
+    </w:lvl>
+    <w:lvl w:ilvl="2" w:tplc="04090005" w:tentative="1">
+      <w:start w:val="1"/>
+      <w:numFmt w:val="bullet"/>
+      <w:lvlText w:val=""/>
+      <w:lvlJc w:val="left"/>
+      <w:pPr>
+        <w:ind w:left="2160" w:hanging="360"/>
+      </w:pPr>
+      <w:rPr>
+        <w:rFonts w:ascii="Wingdings" w:hAnsi="Wingdings" w:hint="default"/>
+      </w:rPr>
+    </w:lvl>
+    <w:lvl w:ilvl="3" w:tplc="04090001" w:tentative="1">
+      <w:start w:val="1"/>
+      <w:numFmt w:val="bullet"/>
+      <w:lvlText w:val=""/>
+      <w:lvlJc w:val="left"/>
+      <w:pPr>
+        <w:ind w:left="2880" w:hanging="360"/>
+      </w:pPr>
+      <w:rPr>
+        <w:rFonts w:ascii="Symbol" w:hAnsi="Symbol" w:hint="default"/>
+      </w:rPr>
+    </w:lvl>
+    <w:lvl w:ilvl="4" w:tplc="04090003" w:tentative="1">
+      <w:start w:val="1"/>
+      <w:numFmt w:val="bullet"/>
+      <w:lvlText w:val="o"/>
+      <w:lvlJc w:val="left"/>
+      <w:pPr>
+        <w:ind w:left="3600" w:hanging="360"/>
+      </w:pPr>
+      <w:rPr>
+        <w:rFonts w:ascii="Courier New" w:hAnsi="Courier New" w:cs="Courier New" w:hint="default"/>
+      </w:rPr>
+    </w:lvl>
+    <w:lvl w:ilvl="5" w:tplc="04090005" w:tentative="1">
+      <w:start w:val="1"/>
+      <w:numFmt w:val="bullet"/>
+      <w:lvlText w:val=""/>
+      <w:lvlJc w:val="left"/>
+      <w:pPr>
+        <w:ind w:left="4320" w:hanging="360"/>
+      </w:pPr>
+      <w:rPr>
+        <w:rFonts w:ascii="Wingdings" w:hAnsi="Wingdings" w:hint="default"/>
+      </w:rPr>
+    </w:lvl>
+    <w:lvl w:ilvl="6" w:tplc="04090001" w:tentative="1">
+      <w:start w:val="1"/>
+      <w:numFmt w:val="bullet"/>
+      <w:lvlText w:val=""/>
+      <w:lvlJc w:val="left"/>
+      <w:pPr>
+        <w:ind w:left="5040" w:hanging="360"/>
+      </w:pPr>
+      <w:rPr>
+        <w:rFonts w:ascii="Symbol" w:hAnsi="Symbol" w:hint="default"/>
+      </w:rPr>
+    </w:lvl>
+    <w:lvl w:ilvl="7" w:tplc="04090003" w:tentative="1">
+      <w:start w:val="1"/>
+      <w:numFmt w:val="bullet"/>
+      <w:lvlText w:val="o"/>
+      <w:lvlJc w:val="left"/>
+      <w:pPr>
+        <w:ind w:left="5760" w:hanging="360"/>
+      </w:pPr>
+      <w:rPr>
+        <w:rFonts w:ascii="Courier New" w:hAnsi="Courier New" w:cs="Courier New" w:hint="default"/>
+      </w:rPr>
+    </w:lvl>
+    <w:lvl w:ilvl="8" w:tplc="04090005" w:tentative="1">
+      <w:start w:val="1"/>
+      <w:numFmt w:val="bullet"/>
+      <w:lvlText w:val=""/>
+      <w:lvlJc w:val="left"/>
+      <w:pPr>
+        <w:ind w:left="6480" w:hanging="360"/>
+      </w:pPr>
+      <w:rPr>
+        <w:rFonts w:ascii="Wingdings" w:hAnsi="Wingdings" w:hint="default"/>
+      </w:rPr>
+    </w:lvl>
+  </w:abstractNum>
+  <w:abstractNum w:abstractNumId="10">
     <w:nsid w:val="71E65800"/>
     <w:multiLevelType w:val="hybridMultilevel"/>
     <w:tmpl w:val="5AFE304C"/>
@@ -3827,7 +4154,7 @@
       </w:rPr>
     </w:lvl>
   </w:abstractNum>
-  <w:abstractNum w:abstractNumId="9">
+  <w:abstractNum w:abstractNumId="11">
     <w:nsid w:val="756C0070"/>
     <w:multiLevelType w:val="hybridMultilevel"/>
     <w:tmpl w:val="D70698BC"/>
@@ -3940,7 +4267,7 @@
       </w:rPr>
     </w:lvl>
   </w:abstractNum>
-  <w:abstractNum w:abstractNumId="10">
+  <w:abstractNum w:abstractNumId="12">
     <w:nsid w:val="7BEB481D"/>
     <w:multiLevelType w:val="hybridMultilevel"/>
     <w:tmpl w:val="AB72E9E0"/>
@@ -4060,7 +4387,7 @@
     <w:abstractNumId w:val="2"/>
   </w:num>
   <w:num w:numId="3">
-    <w:abstractNumId w:val="9"/>
+    <w:abstractNumId w:val="11"/>
   </w:num>
   <w:num w:numId="4">
     <w:abstractNumId w:val="6"/>
@@ -4075,16 +4402,22 @@
     <w:abstractNumId w:val="4"/>
   </w:num>
   <w:num w:numId="8">
-    <w:abstractNumId w:val="8"/>
+    <w:abstractNumId w:val="10"/>
   </w:num>
   <w:num w:numId="9">
-    <w:abstractNumId w:val="10"/>
+    <w:abstractNumId w:val="12"/>
   </w:num>
   <w:num w:numId="10">
     <w:abstractNumId w:val="1"/>
   </w:num>
   <w:num w:numId="11">
     <w:abstractNumId w:val="0"/>
+  </w:num>
+  <w:num w:numId="12">
+    <w:abstractNumId w:val="8"/>
+  </w:num>
+  <w:num w:numId="13">
+    <w:abstractNumId w:val="9"/>
   </w:num>
 </w:numbering>
 </file>

</xml_diff>

<commit_message>
Updated the word docs formatting to make them easier to navigate in the future
</commit_message>
<xml_diff>
--- a/word_docs/basics_of_ruby_steps_for_refresher.docx
+++ b/word_docs/basics_of_ruby_steps_for_refresher.docx
@@ -2,27 +2,779 @@
 <file path=word/document.xml><?xml version="1.0" encoding="utf-8"?>
 <w:document xmlns:wpc="http://schemas.microsoft.com/office/word/2010/wordprocessingCanvas" xmlns:mo="http://schemas.microsoft.com/office/mac/office/2008/main" xmlns:mc="http://schemas.openxmlformats.org/markup-compatibility/2006" xmlns:mv="urn:schemas-microsoft-com:mac:vml" xmlns:o="urn:schemas-microsoft-com:office:office" xmlns:r="http://schemas.openxmlformats.org/officeDocument/2006/relationships" xmlns:m="http://schemas.openxmlformats.org/officeDocument/2006/math" xmlns:v="urn:schemas-microsoft-com:vml" xmlns:wp14="http://schemas.microsoft.com/office/word/2010/wordprocessingDrawing" xmlns:wp="http://schemas.openxmlformats.org/drawingml/2006/wordprocessingDrawing" xmlns:w10="urn:schemas-microsoft-com:office:word" xmlns:w="http://schemas.openxmlformats.org/wordprocessingml/2006/main" xmlns:w14="http://schemas.microsoft.com/office/word/2010/wordml" xmlns:w15="http://schemas.microsoft.com/office/word/2012/wordml" xmlns:wpg="http://schemas.microsoft.com/office/word/2010/wordprocessingGroup" xmlns:wpi="http://schemas.microsoft.com/office/word/2010/wordprocessingInk" xmlns:wne="http://schemas.microsoft.com/office/word/2006/wordml" xmlns:wps="http://schemas.microsoft.com/office/word/2010/wordprocessingShape" mc:Ignorable="w14 w15 wp14">
   <w:body>
-    <w:p>
-      <w:pPr>
+    <w:sdt>
+      <w:sdtPr>
         <w:rPr>
-          <w:b/>
-          <w:sz w:val="48"/>
+          <w:rFonts w:asciiTheme="minorHAnsi" w:hAnsiTheme="minorHAnsi"/>
+          <w:color w:val="000000" w:themeColor="text1"/>
         </w:rPr>
-      </w:pPr>
-      <w:r>
+        <w:id w:val="1992826792"/>
+        <w:docPartObj>
+          <w:docPartGallery w:val="Table of Contents"/>
+          <w:docPartUnique/>
+        </w:docPartObj>
+      </w:sdtPr>
+      <w:sdtEndPr>
         <w:rPr>
-          <w:b/>
-          <w:sz w:val="48"/>
+          <w:rFonts w:eastAsiaTheme="minorHAnsi" w:cstheme="minorBidi"/>
+          <w:noProof/>
+          <w:color w:val="auto"/>
+          <w:sz w:val="24"/>
+          <w:szCs w:val="24"/>
         </w:rPr>
+      </w:sdtEndPr>
+      <w:sdtContent>
+        <w:p>
+          <w:pPr>
+            <w:pStyle w:val="TOCHeading"/>
+            <w:jc w:val="center"/>
+            <w:rPr>
+              <w:rFonts w:asciiTheme="minorHAnsi" w:hAnsiTheme="minorHAnsi"/>
+              <w:color w:val="000000" w:themeColor="text1"/>
+            </w:rPr>
+          </w:pPr>
+          <w:r>
+            <w:rPr>
+              <w:rFonts w:asciiTheme="minorHAnsi" w:hAnsiTheme="minorHAnsi"/>
+              <w:color w:val="000000" w:themeColor="text1"/>
+            </w:rPr>
+            <w:t>Table of Con</w:t>
+          </w:r>
+          <w:bookmarkStart w:id="0" w:name="_GoBack"/>
+          <w:bookmarkEnd w:id="0"/>
+          <w:r>
+            <w:rPr>
+              <w:rFonts w:asciiTheme="minorHAnsi" w:hAnsiTheme="minorHAnsi"/>
+              <w:color w:val="000000" w:themeColor="text1"/>
+            </w:rPr>
+            <w:t>tents</w:t>
+          </w:r>
+        </w:p>
+        <w:p>
+          <w:pPr>
+            <w:pStyle w:val="TOC1"/>
+            <w:tabs>
+              <w:tab w:val="right" w:leader="dot" w:pos="9350"/>
+            </w:tabs>
+            <w:rPr>
+              <w:noProof/>
+            </w:rPr>
+          </w:pPr>
+          <w:r>
+            <w:rPr>
+              <w:b w:val="0"/>
+              <w:bCs w:val="0"/>
+            </w:rPr>
+            <w:fldChar w:fldCharType="begin"/>
+          </w:r>
+          <w:r>
+            <w:instrText xml:space="preserve"> TOC \o "1-3" \h \z \u </w:instrText>
+          </w:r>
+          <w:r>
+            <w:rPr>
+              <w:b w:val="0"/>
+              <w:bCs w:val="0"/>
+            </w:rPr>
+            <w:fldChar w:fldCharType="separate"/>
+          </w:r>
+          <w:hyperlink w:anchor="_Toc496378681" w:history="1">
+            <w:r>
+              <w:rPr>
+                <w:rStyle w:val="Hyperlink"/>
+                <w:noProof/>
+              </w:rPr>
+              <w:t>Useful Sites</w:t>
+            </w:r>
+            <w:r>
+              <w:rPr>
+                <w:noProof/>
+                <w:webHidden/>
+              </w:rPr>
+              <w:tab/>
+            </w:r>
+            <w:r>
+              <w:rPr>
+                <w:noProof/>
+                <w:webHidden/>
+              </w:rPr>
+              <w:fldChar w:fldCharType="begin"/>
+            </w:r>
+            <w:r>
+              <w:rPr>
+                <w:noProof/>
+                <w:webHidden/>
+              </w:rPr>
+              <w:instrText xml:space="preserve"> PAGEREF _Toc496378681 \h </w:instrText>
+            </w:r>
+            <w:r>
+              <w:rPr>
+                <w:noProof/>
+                <w:webHidden/>
+              </w:rPr>
+            </w:r>
+            <w:r>
+              <w:rPr>
+                <w:noProof/>
+                <w:webHidden/>
+              </w:rPr>
+              <w:fldChar w:fldCharType="separate"/>
+            </w:r>
+            <w:r>
+              <w:rPr>
+                <w:noProof/>
+                <w:webHidden/>
+              </w:rPr>
+              <w:t>1</w:t>
+            </w:r>
+            <w:r>
+              <w:rPr>
+                <w:noProof/>
+                <w:webHidden/>
+              </w:rPr>
+              <w:fldChar w:fldCharType="end"/>
+            </w:r>
+          </w:hyperlink>
+        </w:p>
+        <w:p>
+          <w:pPr>
+            <w:pStyle w:val="TOC1"/>
+            <w:tabs>
+              <w:tab w:val="right" w:leader="dot" w:pos="9350"/>
+            </w:tabs>
+            <w:rPr>
+              <w:noProof/>
+            </w:rPr>
+          </w:pPr>
+          <w:hyperlink w:anchor="_Toc496378682" w:history="1">
+            <w:r>
+              <w:rPr>
+                <w:rStyle w:val="Hyperlink"/>
+                <w:noProof/>
+              </w:rPr>
+              <w:t>WORD DOCS TO LOOK AT</w:t>
+            </w:r>
+            <w:r>
+              <w:rPr>
+                <w:noProof/>
+                <w:webHidden/>
+              </w:rPr>
+              <w:tab/>
+            </w:r>
+            <w:r>
+              <w:rPr>
+                <w:noProof/>
+                <w:webHidden/>
+              </w:rPr>
+              <w:fldChar w:fldCharType="begin"/>
+            </w:r>
+            <w:r>
+              <w:rPr>
+                <w:noProof/>
+                <w:webHidden/>
+              </w:rPr>
+              <w:instrText xml:space="preserve"> PAGEREF _Toc496378682 \h </w:instrText>
+            </w:r>
+            <w:r>
+              <w:rPr>
+                <w:noProof/>
+                <w:webHidden/>
+              </w:rPr>
+            </w:r>
+            <w:r>
+              <w:rPr>
+                <w:noProof/>
+                <w:webHidden/>
+              </w:rPr>
+              <w:fldChar w:fldCharType="separate"/>
+            </w:r>
+            <w:r>
+              <w:rPr>
+                <w:noProof/>
+                <w:webHidden/>
+              </w:rPr>
+              <w:t>2</w:t>
+            </w:r>
+            <w:r>
+              <w:rPr>
+                <w:noProof/>
+                <w:webHidden/>
+              </w:rPr>
+              <w:fldChar w:fldCharType="end"/>
+            </w:r>
+          </w:hyperlink>
+        </w:p>
+        <w:p>
+          <w:pPr>
+            <w:pStyle w:val="TOC1"/>
+            <w:tabs>
+              <w:tab w:val="right" w:leader="dot" w:pos="9350"/>
+            </w:tabs>
+            <w:rPr>
+              <w:noProof/>
+            </w:rPr>
+          </w:pPr>
+          <w:hyperlink w:anchor="_Toc496378683" w:history="1">
+            <w:r>
+              <w:rPr>
+                <w:rStyle w:val="Hyperlink"/>
+                <w:noProof/>
+              </w:rPr>
+              <w:t>Useful Notes</w:t>
+            </w:r>
+            <w:r>
+              <w:rPr>
+                <w:noProof/>
+                <w:webHidden/>
+              </w:rPr>
+              <w:tab/>
+            </w:r>
+            <w:r>
+              <w:rPr>
+                <w:noProof/>
+                <w:webHidden/>
+              </w:rPr>
+              <w:fldChar w:fldCharType="begin"/>
+            </w:r>
+            <w:r>
+              <w:rPr>
+                <w:noProof/>
+                <w:webHidden/>
+              </w:rPr>
+              <w:instrText xml:space="preserve"> PAGEREF _Toc496378683 \h </w:instrText>
+            </w:r>
+            <w:r>
+              <w:rPr>
+                <w:noProof/>
+                <w:webHidden/>
+              </w:rPr>
+            </w:r>
+            <w:r>
+              <w:rPr>
+                <w:noProof/>
+                <w:webHidden/>
+              </w:rPr>
+              <w:fldChar w:fldCharType="separate"/>
+            </w:r>
+            <w:r>
+              <w:rPr>
+                <w:noProof/>
+                <w:webHidden/>
+              </w:rPr>
+              <w:t>2</w:t>
+            </w:r>
+            <w:r>
+              <w:rPr>
+                <w:noProof/>
+                <w:webHidden/>
+              </w:rPr>
+              <w:fldChar w:fldCharType="end"/>
+            </w:r>
+          </w:hyperlink>
+        </w:p>
+        <w:p>
+          <w:pPr>
+            <w:pStyle w:val="TOC1"/>
+            <w:tabs>
+              <w:tab w:val="right" w:leader="dot" w:pos="9350"/>
+            </w:tabs>
+            <w:rPr>
+              <w:noProof/>
+            </w:rPr>
+          </w:pPr>
+          <w:hyperlink w:anchor="_Toc496378684" w:history="1">
+            <w:r>
+              <w:rPr>
+                <w:rStyle w:val="Hyperlink"/>
+                <w:noProof/>
+              </w:rPr>
+              <w:t>Useful terminal commands (see starting new app for specifics on that)</w:t>
+            </w:r>
+            <w:r>
+              <w:rPr>
+                <w:noProof/>
+                <w:webHidden/>
+              </w:rPr>
+              <w:tab/>
+            </w:r>
+            <w:r>
+              <w:rPr>
+                <w:noProof/>
+                <w:webHidden/>
+              </w:rPr>
+              <w:fldChar w:fldCharType="begin"/>
+            </w:r>
+            <w:r>
+              <w:rPr>
+                <w:noProof/>
+                <w:webHidden/>
+              </w:rPr>
+              <w:instrText xml:space="preserve"> PAGEREF _Toc496378684 \h </w:instrText>
+            </w:r>
+            <w:r>
+              <w:rPr>
+                <w:noProof/>
+                <w:webHidden/>
+              </w:rPr>
+            </w:r>
+            <w:r>
+              <w:rPr>
+                <w:noProof/>
+                <w:webHidden/>
+              </w:rPr>
+              <w:fldChar w:fldCharType="separate"/>
+            </w:r>
+            <w:r>
+              <w:rPr>
+                <w:noProof/>
+                <w:webHidden/>
+              </w:rPr>
+              <w:t>2</w:t>
+            </w:r>
+            <w:r>
+              <w:rPr>
+                <w:noProof/>
+                <w:webHidden/>
+              </w:rPr>
+              <w:fldChar w:fldCharType="end"/>
+            </w:r>
+          </w:hyperlink>
+        </w:p>
+        <w:p>
+          <w:pPr>
+            <w:pStyle w:val="TOC1"/>
+            <w:tabs>
+              <w:tab w:val="right" w:leader="dot" w:pos="9350"/>
+            </w:tabs>
+            <w:rPr>
+              <w:noProof/>
+            </w:rPr>
+          </w:pPr>
+          <w:hyperlink w:anchor="_Toc496378685" w:history="1">
+            <w:r>
+              <w:rPr>
+                <w:rStyle w:val="Hyperlink"/>
+                <w:noProof/>
+              </w:rPr>
+              <w:t>RAILS PROJECTS TO LOOK AS FOR REMINDERS</w:t>
+            </w:r>
+            <w:r>
+              <w:rPr>
+                <w:noProof/>
+                <w:webHidden/>
+              </w:rPr>
+              <w:tab/>
+            </w:r>
+            <w:r>
+              <w:rPr>
+                <w:noProof/>
+                <w:webHidden/>
+              </w:rPr>
+              <w:fldChar w:fldCharType="begin"/>
+            </w:r>
+            <w:r>
+              <w:rPr>
+                <w:noProof/>
+                <w:webHidden/>
+              </w:rPr>
+              <w:instrText xml:space="preserve"> PAGEREF _Toc496378685 \h </w:instrText>
+            </w:r>
+            <w:r>
+              <w:rPr>
+                <w:noProof/>
+                <w:webHidden/>
+              </w:rPr>
+            </w:r>
+            <w:r>
+              <w:rPr>
+                <w:noProof/>
+                <w:webHidden/>
+              </w:rPr>
+              <w:fldChar w:fldCharType="separate"/>
+            </w:r>
+            <w:r>
+              <w:rPr>
+                <w:noProof/>
+                <w:webHidden/>
+              </w:rPr>
+              <w:t>3</w:t>
+            </w:r>
+            <w:r>
+              <w:rPr>
+                <w:noProof/>
+                <w:webHidden/>
+              </w:rPr>
+              <w:fldChar w:fldCharType="end"/>
+            </w:r>
+          </w:hyperlink>
+        </w:p>
+        <w:p>
+          <w:pPr>
+            <w:pStyle w:val="TOC2"/>
+            <w:tabs>
+              <w:tab w:val="right" w:leader="dot" w:pos="9350"/>
+            </w:tabs>
+            <w:rPr>
+              <w:noProof/>
+            </w:rPr>
+          </w:pPr>
+          <w:hyperlink w:anchor="_Toc496378686" w:history="1">
+            <w:r>
+              <w:rPr>
+                <w:rStyle w:val="Hyperlink"/>
+                <w:noProof/>
+              </w:rPr>
+              <w:t>BASICS OF RAILS</w:t>
+            </w:r>
+            <w:r>
+              <w:rPr>
+                <w:noProof/>
+                <w:webHidden/>
+              </w:rPr>
+              <w:tab/>
+            </w:r>
+            <w:r>
+              <w:rPr>
+                <w:noProof/>
+                <w:webHidden/>
+              </w:rPr>
+              <w:fldChar w:fldCharType="begin"/>
+            </w:r>
+            <w:r>
+              <w:rPr>
+                <w:noProof/>
+                <w:webHidden/>
+              </w:rPr>
+              <w:instrText xml:space="preserve"> PAGEREF _Toc496378686 \h </w:instrText>
+            </w:r>
+            <w:r>
+              <w:rPr>
+                <w:noProof/>
+                <w:webHidden/>
+              </w:rPr>
+            </w:r>
+            <w:r>
+              <w:rPr>
+                <w:noProof/>
+                <w:webHidden/>
+              </w:rPr>
+              <w:fldChar w:fldCharType="separate"/>
+            </w:r>
+            <w:r>
+              <w:rPr>
+                <w:noProof/>
+                <w:webHidden/>
+              </w:rPr>
+              <w:t>3</w:t>
+            </w:r>
+            <w:r>
+              <w:rPr>
+                <w:noProof/>
+                <w:webHidden/>
+              </w:rPr>
+              <w:fldChar w:fldCharType="end"/>
+            </w:r>
+          </w:hyperlink>
+        </w:p>
+        <w:p>
+          <w:pPr>
+            <w:pStyle w:val="TOC2"/>
+            <w:tabs>
+              <w:tab w:val="right" w:leader="dot" w:pos="9350"/>
+            </w:tabs>
+            <w:rPr>
+              <w:noProof/>
+            </w:rPr>
+          </w:pPr>
+          <w:hyperlink w:anchor="_Toc496378687" w:history="1">
+            <w:r>
+              <w:rPr>
+                <w:rStyle w:val="Hyperlink"/>
+                <w:noProof/>
+              </w:rPr>
+              <w:t>RAILS MODELS BASICS</w:t>
+            </w:r>
+            <w:r>
+              <w:rPr>
+                <w:noProof/>
+                <w:webHidden/>
+              </w:rPr>
+              <w:tab/>
+            </w:r>
+            <w:r>
+              <w:rPr>
+                <w:noProof/>
+                <w:webHidden/>
+              </w:rPr>
+              <w:fldChar w:fldCharType="begin"/>
+            </w:r>
+            <w:r>
+              <w:rPr>
+                <w:noProof/>
+                <w:webHidden/>
+              </w:rPr>
+              <w:instrText xml:space="preserve"> PAGEREF _Toc496378687 \h </w:instrText>
+            </w:r>
+            <w:r>
+              <w:rPr>
+                <w:noProof/>
+                <w:webHidden/>
+              </w:rPr>
+            </w:r>
+            <w:r>
+              <w:rPr>
+                <w:noProof/>
+                <w:webHidden/>
+              </w:rPr>
+              <w:fldChar w:fldCharType="separate"/>
+            </w:r>
+            <w:r>
+              <w:rPr>
+                <w:noProof/>
+                <w:webHidden/>
+              </w:rPr>
+              <w:t>4</w:t>
+            </w:r>
+            <w:r>
+              <w:rPr>
+                <w:noProof/>
+                <w:webHidden/>
+              </w:rPr>
+              <w:fldChar w:fldCharType="end"/>
+            </w:r>
+          </w:hyperlink>
+        </w:p>
+        <w:p>
+          <w:pPr>
+            <w:pStyle w:val="TOC2"/>
+            <w:tabs>
+              <w:tab w:val="right" w:leader="dot" w:pos="9350"/>
+            </w:tabs>
+            <w:rPr>
+              <w:noProof/>
+            </w:rPr>
+          </w:pPr>
+          <w:hyperlink w:anchor="_Toc496378688" w:history="1">
+            <w:r>
+              <w:rPr>
+                <w:rStyle w:val="Hyperlink"/>
+                <w:noProof/>
+              </w:rPr>
+              <w:t>RSPEC</w:t>
+            </w:r>
+            <w:r>
+              <w:rPr>
+                <w:noProof/>
+                <w:webHidden/>
+              </w:rPr>
+              <w:tab/>
+            </w:r>
+            <w:r>
+              <w:rPr>
+                <w:noProof/>
+                <w:webHidden/>
+              </w:rPr>
+              <w:fldChar w:fldCharType="begin"/>
+            </w:r>
+            <w:r>
+              <w:rPr>
+                <w:noProof/>
+                <w:webHidden/>
+              </w:rPr>
+              <w:instrText xml:space="preserve"> PAGEREF _Toc496378688 \h </w:instrText>
+            </w:r>
+            <w:r>
+              <w:rPr>
+                <w:noProof/>
+                <w:webHidden/>
+              </w:rPr>
+            </w:r>
+            <w:r>
+              <w:rPr>
+                <w:noProof/>
+                <w:webHidden/>
+              </w:rPr>
+              <w:fldChar w:fldCharType="separate"/>
+            </w:r>
+            <w:r>
+              <w:rPr>
+                <w:noProof/>
+                <w:webHidden/>
+              </w:rPr>
+              <w:t>4</w:t>
+            </w:r>
+            <w:r>
+              <w:rPr>
+                <w:noProof/>
+                <w:webHidden/>
+              </w:rPr>
+              <w:fldChar w:fldCharType="end"/>
+            </w:r>
+          </w:hyperlink>
+        </w:p>
+        <w:p>
+          <w:pPr>
+            <w:pStyle w:val="TOC2"/>
+            <w:tabs>
+              <w:tab w:val="right" w:leader="dot" w:pos="9350"/>
+            </w:tabs>
+            <w:rPr>
+              <w:noProof/>
+            </w:rPr>
+          </w:pPr>
+          <w:hyperlink w:anchor="_Toc496378689" w:history="1">
+            <w:r>
+              <w:rPr>
+                <w:rStyle w:val="Hyperlink"/>
+                <w:noProof/>
+              </w:rPr>
+              <w:t>ADVANCED RAILS</w:t>
+            </w:r>
+            <w:r>
+              <w:rPr>
+                <w:noProof/>
+                <w:webHidden/>
+              </w:rPr>
+              <w:tab/>
+            </w:r>
+            <w:r>
+              <w:rPr>
+                <w:noProof/>
+                <w:webHidden/>
+              </w:rPr>
+              <w:fldChar w:fldCharType="begin"/>
+            </w:r>
+            <w:r>
+              <w:rPr>
+                <w:noProof/>
+                <w:webHidden/>
+              </w:rPr>
+              <w:instrText xml:space="preserve"> PAGEREF _Toc496378689 \h </w:instrText>
+            </w:r>
+            <w:r>
+              <w:rPr>
+                <w:noProof/>
+                <w:webHidden/>
+              </w:rPr>
+            </w:r>
+            <w:r>
+              <w:rPr>
+                <w:noProof/>
+                <w:webHidden/>
+              </w:rPr>
+              <w:fldChar w:fldCharType="separate"/>
+            </w:r>
+            <w:r>
+              <w:rPr>
+                <w:noProof/>
+                <w:webHidden/>
+              </w:rPr>
+              <w:t>5</w:t>
+            </w:r>
+            <w:r>
+              <w:rPr>
+                <w:noProof/>
+                <w:webHidden/>
+              </w:rPr>
+              <w:fldChar w:fldCharType="end"/>
+            </w:r>
+          </w:hyperlink>
+        </w:p>
+        <w:p>
+          <w:pPr>
+            <w:pStyle w:val="TOC1"/>
+            <w:tabs>
+              <w:tab w:val="right" w:leader="dot" w:pos="9350"/>
+            </w:tabs>
+            <w:rPr>
+              <w:noProof/>
+            </w:rPr>
+          </w:pPr>
+          <w:hyperlink w:anchor="_Toc496378690" w:history="1">
+            <w:r>
+              <w:rPr>
+                <w:rStyle w:val="Hyperlink"/>
+                <w:noProof/>
+              </w:rPr>
+              <w:t>OTHER USEFUL INFO OR EXAMPLES</w:t>
+            </w:r>
+            <w:r>
+              <w:rPr>
+                <w:noProof/>
+                <w:webHidden/>
+              </w:rPr>
+              <w:tab/>
+            </w:r>
+            <w:r>
+              <w:rPr>
+                <w:noProof/>
+                <w:webHidden/>
+              </w:rPr>
+              <w:fldChar w:fldCharType="begin"/>
+            </w:r>
+            <w:r>
+              <w:rPr>
+                <w:noProof/>
+                <w:webHidden/>
+              </w:rPr>
+              <w:instrText xml:space="preserve"> PAGEREF _Toc496378690 \h </w:instrText>
+            </w:r>
+            <w:r>
+              <w:rPr>
+                <w:noProof/>
+                <w:webHidden/>
+              </w:rPr>
+            </w:r>
+            <w:r>
+              <w:rPr>
+                <w:noProof/>
+                <w:webHidden/>
+              </w:rPr>
+              <w:fldChar w:fldCharType="separate"/>
+            </w:r>
+            <w:r>
+              <w:rPr>
+                <w:noProof/>
+                <w:webHidden/>
+              </w:rPr>
+              <w:t>5</w:t>
+            </w:r>
+            <w:r>
+              <w:rPr>
+                <w:noProof/>
+                <w:webHidden/>
+              </w:rPr>
+              <w:fldChar w:fldCharType="end"/>
+            </w:r>
+          </w:hyperlink>
+        </w:p>
+        <w:p>
+          <w:r>
+            <w:rPr>
+              <w:b/>
+              <w:bCs/>
+              <w:noProof/>
+            </w:rPr>
+            <w:fldChar w:fldCharType="end"/>
+          </w:r>
+        </w:p>
+      </w:sdtContent>
+    </w:sdt>
+    <w:p>
+      <w:pPr>
+        <w:pStyle w:val="Heading1"/>
+      </w:pPr>
+      <w:bookmarkStart w:id="1" w:name="_Toc496378681"/>
+      <w:r>
         <w:t>Useful Sites</w:t>
       </w:r>
+      <w:bookmarkEnd w:id="1"/>
     </w:p>
     <w:p/>
     <w:p>
       <w:r>
         <w:t xml:space="preserve">Ruby on rails guide - </w:t>
       </w:r>
-      <w:hyperlink r:id="rId5" w:history="1">
+      <w:hyperlink r:id="rId6" w:history="1">
         <w:r>
           <w:rPr>
             <w:rStyle w:val="Hyperlink"/>
@@ -39,7 +791,7 @@
       <w:r>
         <w:t xml:space="preserve">Getting started, the basics, and installing rails: </w:t>
       </w:r>
-      <w:hyperlink r:id="rId6" w:history="1">
+      <w:hyperlink r:id="rId7" w:history="1">
         <w:r>
           <w:rPr>
             <w:rStyle w:val="Hyperlink"/>
@@ -53,7 +805,7 @@
       <w:r>
         <w:t xml:space="preserve">For validations used on the models - </w:t>
       </w:r>
-      <w:hyperlink r:id="rId7" w:history="1">
+      <w:hyperlink r:id="rId8" w:history="1">
         <w:r>
           <w:rPr>
             <w:rStyle w:val="Hyperlink"/>
@@ -76,7 +828,7 @@
       <w:r>
         <w:t xml:space="preserve">validations - </w:t>
       </w:r>
-      <w:hyperlink r:id="rId8" w:history="1">
+      <w:hyperlink r:id="rId9" w:history="1">
         <w:r>
           <w:rPr>
             <w:rStyle w:val="Hyperlink"/>
@@ -90,7 +842,7 @@
       <w:r>
         <w:t xml:space="preserve">Basics on queries in the rails console - </w:t>
       </w:r>
-      <w:hyperlink r:id="rId9" w:history="1">
+      <w:hyperlink r:id="rId10" w:anchor="ordering" w:history="1">
         <w:r>
           <w:rPr>
             <w:rStyle w:val="Hyperlink"/>
@@ -104,7 +856,7 @@
       <w:r>
         <w:t xml:space="preserve">Faker Library - </w:t>
       </w:r>
-      <w:hyperlink r:id="rId10" w:history="1">
+      <w:hyperlink r:id="rId11" w:anchor="fakergameofthrones" w:history="1">
         <w:r>
           <w:rPr>
             <w:rStyle w:val="Hyperlink"/>
@@ -118,10 +870,15 @@
     </w:p>
     <w:p/>
     <w:p>
-      <w:r>
-        <w:t xml:space="preserve">rspec documentation - </w:t>
-      </w:r>
-      <w:hyperlink r:id="rId11" w:history="1">
+      <w:proofErr w:type="spellStart"/>
+      <w:r>
+        <w:t>rspec</w:t>
+      </w:r>
+      <w:proofErr w:type="spellEnd"/>
+      <w:r>
+        <w:t xml:space="preserve"> documentation - </w:t>
+      </w:r>
+      <w:hyperlink r:id="rId12" w:history="1">
         <w:r>
           <w:rPr>
             <w:rStyle w:val="Hyperlink"/>
@@ -141,7 +898,7 @@
       <w:r>
         <w:t xml:space="preserve"> associations (model stuff, basically joining a table to itself) - </w:t>
       </w:r>
-      <w:hyperlink r:id="rId12" w:history="1">
+      <w:hyperlink r:id="rId13" w:history="1">
         <w:r>
           <w:rPr>
             <w:rStyle w:val="Hyperlink"/>
@@ -156,9 +913,17 @@
     <w:p/>
     <w:p>
       <w:r>
-        <w:t xml:space="preserve">creating polymorphic relationships in the models (db stuff) - </w:t>
-      </w:r>
-      <w:hyperlink r:id="rId13" w:history="1">
+        <w:t>creating polymorphic relationships in the models (</w:t>
+      </w:r>
+      <w:proofErr w:type="spellStart"/>
+      <w:r>
+        <w:t>db</w:t>
+      </w:r>
+      <w:proofErr w:type="spellEnd"/>
+      <w:r>
+        <w:t xml:space="preserve"> stuff) - </w:t>
+      </w:r>
+      <w:hyperlink r:id="rId14" w:history="1">
         <w:r>
           <w:rPr>
             <w:rStyle w:val="Hyperlink"/>
@@ -173,9 +938,17 @@
     <w:p/>
     <w:p>
       <w:r>
-        <w:t xml:space="preserve">Rails migration cheetsheat - </w:t>
-      </w:r>
-      <w:hyperlink r:id="rId14" w:history="1">
+        <w:t xml:space="preserve">Rails migration </w:t>
+      </w:r>
+      <w:proofErr w:type="spellStart"/>
+      <w:r>
+        <w:t>cheetsheat</w:t>
+      </w:r>
+      <w:proofErr w:type="spellEnd"/>
+      <w:r>
+        <w:t xml:space="preserve"> - </w:t>
+      </w:r>
+      <w:hyperlink r:id="rId15" w:history="1">
         <w:r>
           <w:rPr>
             <w:rStyle w:val="Hyperlink"/>
@@ -191,21 +964,13 @@
     <w:p/>
     <w:p>
       <w:pPr>
-        <w:jc w:val="center"/>
-        <w:rPr>
-          <w:b/>
-          <w:sz w:val="48"/>
-          <w:u w:val="single"/>
-        </w:rPr>
-      </w:pPr>
-      <w:r>
-        <w:rPr>
-          <w:b/>
-          <w:sz w:val="48"/>
-          <w:u w:val="single"/>
-        </w:rPr>
+        <w:pStyle w:val="Heading1"/>
+      </w:pPr>
+      <w:bookmarkStart w:id="2" w:name="_Toc496378682"/>
+      <w:r>
         <w:t>WORD DOCS TO LOOK AT</w:t>
       </w:r>
+      <w:bookmarkEnd w:id="2"/>
     </w:p>
     <w:p>
       <w:pPr>
@@ -215,9 +980,11 @@
           <w:numId w:val="13"/>
         </w:numPr>
       </w:pPr>
+      <w:proofErr w:type="spellStart"/>
       <w:r>
         <w:t>starting_a_project_commands_and_refresher</w:t>
       </w:r>
+      <w:proofErr w:type="spellEnd"/>
       <w:r>
         <w:t xml:space="preserve"> - for the basics</w:t>
       </w:r>
@@ -230,8 +997,21 @@
           <w:numId w:val="13"/>
         </w:numPr>
       </w:pPr>
-      <w:r>
-        <w:t>rspec_basics - for rspec basics, configurations, and examples</w:t>
+      <w:proofErr w:type="spellStart"/>
+      <w:r>
+        <w:t>rspec_basics</w:t>
+      </w:r>
+      <w:proofErr w:type="spellEnd"/>
+      <w:r>
+        <w:t xml:space="preserve"> - for </w:t>
+      </w:r>
+      <w:proofErr w:type="spellStart"/>
+      <w:r>
+        <w:t>rspec</w:t>
+      </w:r>
+      <w:proofErr w:type="spellEnd"/>
+      <w:r>
+        <w:t xml:space="preserve"> basics, configurations, and examples</w:t>
       </w:r>
     </w:p>
     <w:p>
@@ -242,9 +1022,11 @@
           <w:numId w:val="13"/>
         </w:numPr>
       </w:pPr>
+      <w:proofErr w:type="spellStart"/>
       <w:r>
         <w:t>rails_console_query_examples_and_basics</w:t>
       </w:r>
+      <w:proofErr w:type="spellEnd"/>
       <w:r>
         <w:t xml:space="preserve"> - exactly like it sounds</w:t>
       </w:r>
@@ -257,9 +1039,11 @@
           <w:numId w:val="13"/>
         </w:numPr>
       </w:pPr>
+      <w:proofErr w:type="spellStart"/>
       <w:r>
         <w:t>using_bootstrap_with_rails</w:t>
       </w:r>
+      <w:proofErr w:type="spellEnd"/>
       <w:r>
         <w:t xml:space="preserve"> - to set up and configure bootstrap</w:t>
       </w:r>
@@ -272,9 +1056,11 @@
           <w:numId w:val="13"/>
         </w:numPr>
       </w:pPr>
+      <w:proofErr w:type="spellStart"/>
       <w:r>
         <w:t>model_basics_validations_and_callbacks</w:t>
       </w:r>
+      <w:proofErr w:type="spellEnd"/>
       <w:r>
         <w:t xml:space="preserve"> - exactly like it sounds</w:t>
       </w:r>
@@ -284,19 +1070,13 @@
     <w:p/>
     <w:p>
       <w:pPr>
-        <w:jc w:val="center"/>
-        <w:rPr>
-          <w:b/>
-          <w:sz w:val="48"/>
-        </w:rPr>
-      </w:pPr>
-      <w:r>
-        <w:rPr>
-          <w:b/>
-          <w:sz w:val="48"/>
-        </w:rPr>
+        <w:pStyle w:val="Heading1"/>
+      </w:pPr>
+      <w:bookmarkStart w:id="3" w:name="_Toc496378683"/>
+      <w:r>
         <w:t>Useful Notes</w:t>
       </w:r>
+      <w:bookmarkEnd w:id="3"/>
     </w:p>
     <w:p>
       <w:pPr>
@@ -310,7 +1090,15 @@
         <w:t>Once a controller is created, a folder in the views</w:t>
       </w:r>
       <w:r>
-        <w:t>, and files in both the javascript and stylesheets folder</w:t>
+        <w:t xml:space="preserve">, and files in both the </w:t>
+      </w:r>
+      <w:proofErr w:type="spellStart"/>
+      <w:r>
+        <w:t>javascript</w:t>
+      </w:r>
+      <w:proofErr w:type="spellEnd"/>
+      <w:r>
+        <w:t xml:space="preserve"> and stylesheets folder</w:t>
       </w:r>
       <w:r>
         <w:t xml:space="preserve"> </w:t>
@@ -319,30 +1107,63 @@
         <w:t>in assets are</w:t>
       </w:r>
       <w:r>
-        <w:t xml:space="preserve"> also created. So</w:t>
-      </w:r>
-      <w:bookmarkStart w:id="0" w:name="_GoBack"/>
-      <w:bookmarkEnd w:id="0"/>
-      <w:r>
-        <w:t xml:space="preserve"> if I create a users_controller, there will </w:t>
-      </w:r>
-      <w:r>
-        <w:lastRenderedPageBreak/>
-        <w:t>be a “users” folder in views</w:t>
-      </w:r>
-      <w:r>
-        <w:t>, a “users.css” file in stylesheets, and “</w:t>
-      </w:r>
+        <w:t xml:space="preserve"> also created. So if I create a </w:t>
+      </w:r>
+      <w:proofErr w:type="spellStart"/>
+      <w:r>
+        <w:t>users_controller</w:t>
+      </w:r>
+      <w:proofErr w:type="spellEnd"/>
+      <w:r>
+        <w:t xml:space="preserve">, there will be </w:t>
+      </w:r>
+      <w:proofErr w:type="spellStart"/>
+      <w:r>
+        <w:t>a “users</w:t>
+      </w:r>
+      <w:proofErr w:type="spellEnd"/>
+      <w:r>
+        <w:t>” folder in views</w:t>
+      </w:r>
+      <w:r>
+        <w:t xml:space="preserve">, </w:t>
+      </w:r>
+      <w:proofErr w:type="spellStart"/>
+      <w:r>
+        <w:t>a “users</w:t>
+      </w:r>
+      <w:proofErr w:type="spellEnd"/>
+      <w:r>
+        <w:t>.css” file in stylesheets, and “</w:t>
+      </w:r>
+      <w:proofErr w:type="spellStart"/>
       <w:proofErr w:type="gramStart"/>
       <w:r>
         <w:t>users.js.cofee</w:t>
       </w:r>
+      <w:proofErr w:type="spellEnd"/>
       <w:proofErr w:type="gramEnd"/>
       <w:r>
-        <w:t>” in the javascripts folder</w:t>
-      </w:r>
-      <w:r>
-        <w:t>. If you label a view file/page the same as a method, then rails automatically knows that they are linked. Ex: label a file “index.html.erb” and rails will know that it goes with the “index” method</w:t>
+        <w:t xml:space="preserve">” in the </w:t>
+      </w:r>
+      <w:proofErr w:type="spellStart"/>
+      <w:r>
+        <w:t>javascripts</w:t>
+      </w:r>
+      <w:proofErr w:type="spellEnd"/>
+      <w:r>
+        <w:t xml:space="preserve"> folder</w:t>
+      </w:r>
+      <w:r>
+        <w:t>. If you label a view file/page the same as a method, then rails automatically knows that they are linked. Ex: label a file “</w:t>
+      </w:r>
+      <w:proofErr w:type="spellStart"/>
+      <w:r>
+        <w:t>index.html.erb</w:t>
+      </w:r>
+      <w:proofErr w:type="spellEnd"/>
+      <w:r>
+        <w:t>” and rails will know that it goes with the “index” method</w:t>
       </w:r>
     </w:p>
     <w:p>
@@ -357,7 +1178,31 @@
         <w:t>When querying (specifically creating), you should never reference the foreign key (id). For example: if you’re creating a post that is owned by a user and a blog, you should do something like this:</w:t>
       </w:r>
       <w:r>
-        <w:t xml:space="preserve"> Post.create(user: User.first, blog: Blog.find(2</w:t>
+        <w:t xml:space="preserve"> </w:t>
+      </w:r>
+      <w:proofErr w:type="spellStart"/>
+      <w:r>
+        <w:t>Post.create</w:t>
+      </w:r>
+      <w:proofErr w:type="spellEnd"/>
+      <w:r>
+        <w:t xml:space="preserve">(user: </w:t>
+      </w:r>
+      <w:proofErr w:type="spellStart"/>
+      <w:r>
+        <w:t>User.first</w:t>
+      </w:r>
+      <w:proofErr w:type="spellEnd"/>
+      <w:r>
+        <w:t xml:space="preserve">, blog: </w:t>
+      </w:r>
+      <w:proofErr w:type="spellStart"/>
+      <w:r>
+        <w:t>Blog.find</w:t>
+      </w:r>
+      <w:proofErr w:type="spellEnd"/>
+      <w:r>
+        <w:t>(2</w:t>
       </w:r>
       <w:proofErr w:type="gramStart"/>
       <w:r>
@@ -365,7 +1210,23 @@
       </w:r>
       <w:proofErr w:type="gramEnd"/>
       <w:r>
-        <w:t xml:space="preserve">       you shouldn’t do something like this: Post.create(user: User.first, blog_id:2)</w:t>
+        <w:t xml:space="preserve">       you shouldn’t do something like this: </w:t>
+      </w:r>
+      <w:proofErr w:type="spellStart"/>
+      <w:r>
+        <w:t>Post.create</w:t>
+      </w:r>
+      <w:proofErr w:type="spellEnd"/>
+      <w:r>
+        <w:t xml:space="preserve">(user: </w:t>
+      </w:r>
+      <w:proofErr w:type="spellStart"/>
+      <w:r>
+        <w:t>User.first</w:t>
+      </w:r>
+      <w:proofErr w:type="spellEnd"/>
+      <w:r>
+        <w:t>, blog_id:2)</w:t>
       </w:r>
     </w:p>
     <w:p/>
@@ -373,18 +1234,13 @@
     <w:p/>
     <w:p>
       <w:pPr>
-        <w:rPr>
-          <w:b/>
-          <w:sz w:val="48"/>
-        </w:rPr>
-      </w:pPr>
-      <w:r>
-        <w:rPr>
-          <w:b/>
-          <w:sz w:val="48"/>
-        </w:rPr>
+        <w:pStyle w:val="Heading1"/>
+      </w:pPr>
+      <w:bookmarkStart w:id="4" w:name="_Toc496378684"/>
+      <w:r>
         <w:t>Useful terminal commands (see starting new app for specifics on that)</w:t>
       </w:r>
+      <w:bookmarkEnd w:id="4"/>
     </w:p>
     <w:p/>
     <w:p>
@@ -397,7 +1253,7 @@
       <w:r>
         <w:t xml:space="preserve"> - starts the server for a project at </w:t>
       </w:r>
-      <w:hyperlink r:id="rId15" w:history="1">
+      <w:hyperlink r:id="rId16" w:history="1">
         <w:r>
           <w:rPr>
             <w:rStyle w:val="Hyperlink"/>
@@ -409,8 +1265,13 @@
     <w:p>
       <w:r>
         <w:tab/>
-        <w:t>can shut it down with ctrl+c</w:t>
-      </w:r>
+        <w:t xml:space="preserve">can shut it down with </w:t>
+      </w:r>
+      <w:proofErr w:type="spellStart"/>
+      <w:r>
+        <w:t>ctrl+c</w:t>
+      </w:r>
+      <w:proofErr w:type="spellEnd"/>
       <w:r>
         <w:t xml:space="preserve">, can specify port by adding </w:t>
       </w:r>
@@ -440,49 +1301,45 @@
     </w:p>
     <w:p/>
     <w:p>
+      <w:proofErr w:type="spellStart"/>
       <w:r>
         <w:rPr>
           <w:b/>
         </w:rPr>
         <w:t>Hirb.enable</w:t>
       </w:r>
-      <w:r>
-        <w:t xml:space="preserve"> - type this in rails console after installing the gem to make it easier to look at data from the db</w:t>
-      </w:r>
+      <w:proofErr w:type="spellEnd"/>
+      <w:r>
+        <w:t xml:space="preserve"> - type this in rails console after installing the gem to make it easier to look at data from the </w:t>
+      </w:r>
+      <w:proofErr w:type="spellStart"/>
+      <w:r>
+        <w:t>db</w:t>
+      </w:r>
+      <w:proofErr w:type="spellEnd"/>
     </w:p>
     <w:p/>
     <w:p/>
     <w:p>
       <w:pPr>
-        <w:rPr>
-          <w:b/>
-          <w:sz w:val="44"/>
-        </w:rPr>
-      </w:pPr>
-      <w:r>
-        <w:rPr>
-          <w:b/>
-          <w:sz w:val="44"/>
-        </w:rPr>
+        <w:pStyle w:val="Heading1"/>
+      </w:pPr>
+      <w:bookmarkStart w:id="5" w:name="_Toc496378685"/>
+      <w:r>
         <w:t>RAILS PROJECTS TO LOOK AS FOR REMINDERS</w:t>
       </w:r>
+      <w:bookmarkEnd w:id="5"/>
     </w:p>
     <w:p/>
     <w:p>
       <w:pPr>
-        <w:jc w:val="center"/>
-        <w:rPr>
-          <w:b/>
-          <w:sz w:val="32"/>
-        </w:rPr>
-      </w:pPr>
-      <w:r>
-        <w:rPr>
-          <w:b/>
-          <w:sz w:val="32"/>
-        </w:rPr>
+        <w:pStyle w:val="Heading2"/>
+      </w:pPr>
+      <w:bookmarkStart w:id="6" w:name="_Toc496378686"/>
+      <w:r>
         <w:t>BASICS OF RAILS</w:t>
       </w:r>
+      <w:bookmarkEnd w:id="6"/>
     </w:p>
     <w:p>
       <w:pPr>
@@ -494,11 +1351,21 @@
     </w:p>
     <w:p>
       <w:r>
-        <w:t xml:space="preserve">Open great_number_game in </w:t>
-      </w:r>
+        <w:t xml:space="preserve">Open </w:t>
+      </w:r>
+      <w:proofErr w:type="spellStart"/>
+      <w:r>
+        <w:t>great_number_game</w:t>
+      </w:r>
+      <w:proofErr w:type="spellEnd"/>
+      <w:r>
+        <w:t xml:space="preserve"> in </w:t>
+      </w:r>
+      <w:proofErr w:type="spellStart"/>
       <w:r>
         <w:t>rails_basics</w:t>
       </w:r>
+      <w:proofErr w:type="spellEnd"/>
       <w:r>
         <w:t xml:space="preserve"> for the very basics, including</w:t>
       </w:r>
@@ -548,8 +1415,21 @@
         </w:numPr>
       </w:pPr>
       <w:r>
-        <w:t>getting and using the paramaters passed in from url</w:t>
-      </w:r>
+        <w:t xml:space="preserve">getting and using the </w:t>
+      </w:r>
+      <w:proofErr w:type="spellStart"/>
+      <w:r>
+        <w:t>paramaters</w:t>
+      </w:r>
+      <w:proofErr w:type="spellEnd"/>
+      <w:r>
+        <w:t xml:space="preserve"> passed in from </w:t>
+      </w:r>
+      <w:proofErr w:type="spellStart"/>
+      <w:r>
+        <w:t>url</w:t>
+      </w:r>
+      <w:proofErr w:type="spellEnd"/>
     </w:p>
     <w:p>
       <w:pPr>
@@ -590,10 +1470,23 @@
     <w:p/>
     <w:p>
       <w:r>
-        <w:t xml:space="preserve">Next, open survey_form in </w:t>
-      </w:r>
-      <w:r>
-        <w:t xml:space="preserve">rails_basics </w:t>
+        <w:t xml:space="preserve">Next, open </w:t>
+      </w:r>
+      <w:proofErr w:type="spellStart"/>
+      <w:r>
+        <w:t>survey_form</w:t>
+      </w:r>
+      <w:proofErr w:type="spellEnd"/>
+      <w:r>
+        <w:t xml:space="preserve"> in </w:t>
+      </w:r>
+      <w:proofErr w:type="spellStart"/>
+      <w:r>
+        <w:t>rails_basics</w:t>
+      </w:r>
+      <w:proofErr w:type="spellEnd"/>
+      <w:r>
+        <w:t xml:space="preserve"> </w:t>
       </w:r>
       <w:r>
         <w:t>for</w:t>
@@ -650,10 +1543,23 @@
     <w:p/>
     <w:p>
       <w:r>
-        <w:t xml:space="preserve">Next, open integrating_models_controllers in </w:t>
-      </w:r>
-      <w:r>
-        <w:t xml:space="preserve">rails_basics </w:t>
+        <w:t xml:space="preserve">Next, open </w:t>
+      </w:r>
+      <w:proofErr w:type="spellStart"/>
+      <w:r>
+        <w:t>integrating_models_controllers</w:t>
+      </w:r>
+      <w:proofErr w:type="spellEnd"/>
+      <w:r>
+        <w:t xml:space="preserve"> in </w:t>
+      </w:r>
+      <w:proofErr w:type="spellStart"/>
+      <w:r>
+        <w:t>rails_basics</w:t>
+      </w:r>
+      <w:proofErr w:type="spellEnd"/>
+      <w:r>
+        <w:t xml:space="preserve"> </w:t>
       </w:r>
       <w:r>
         <w:t>for</w:t>
@@ -668,7 +1574,15 @@
         </w:numPr>
       </w:pPr>
       <w:r>
-        <w:t>Basic look at models (db stuff)</w:t>
+        <w:t>Basic look at models (</w:t>
+      </w:r>
+      <w:proofErr w:type="spellStart"/>
+      <w:r>
+        <w:t>db</w:t>
+      </w:r>
+      <w:proofErr w:type="spellEnd"/>
+      <w:r>
+        <w:t xml:space="preserve"> stuff)</w:t>
       </w:r>
     </w:p>
     <w:p>
@@ -680,7 +1594,15 @@
         </w:numPr>
       </w:pPr>
       <w:r>
-        <w:t>accessing the db in the controller</w:t>
+        <w:t xml:space="preserve">accessing the </w:t>
+      </w:r>
+      <w:proofErr w:type="spellStart"/>
+      <w:r>
+        <w:t>db</w:t>
+      </w:r>
+      <w:proofErr w:type="spellEnd"/>
+      <w:r>
+        <w:t xml:space="preserve"> in the controller</w:t>
       </w:r>
     </w:p>
     <w:p>
@@ -692,7 +1614,15 @@
         </w:numPr>
       </w:pPr>
       <w:r>
-        <w:t>example of plugging the db data into a variable in the controller than can be used in the view</w:t>
+        <w:t xml:space="preserve">example of plugging the </w:t>
+      </w:r>
+      <w:proofErr w:type="spellStart"/>
+      <w:r>
+        <w:t>db</w:t>
+      </w:r>
+      <w:proofErr w:type="spellEnd"/>
+      <w:r>
+        <w:t xml:space="preserve"> data into a variable in the controller than can be used in the view</w:t>
       </w:r>
     </w:p>
     <w:p>
@@ -719,20 +1649,41 @@
         </w:numPr>
       </w:pPr>
       <w:r>
-        <w:t>using render json:</w:t>
+        <w:t xml:space="preserve">using render </w:t>
+      </w:r>
+      <w:proofErr w:type="spellStart"/>
+      <w:r>
+        <w:t>json</w:t>
+      </w:r>
+      <w:proofErr w:type="spellEnd"/>
+      <w:r>
+        <w:t>:</w:t>
       </w:r>
     </w:p>
     <w:p/>
     <w:p/>
     <w:p>
       <w:r>
-        <w:t>Next open m</w:t>
-      </w:r>
-      <w:r>
-        <w:t xml:space="preserve">anagement_system the in </w:t>
-      </w:r>
-      <w:r>
-        <w:t xml:space="preserve">rails_basics </w:t>
+        <w:t xml:space="preserve">Next open </w:t>
+      </w:r>
+      <w:proofErr w:type="spellStart"/>
+      <w:r>
+        <w:t>m</w:t>
+      </w:r>
+      <w:r>
+        <w:t>anagement_system</w:t>
+      </w:r>
+      <w:proofErr w:type="spellEnd"/>
+      <w:r>
+        <w:t xml:space="preserve"> the in </w:t>
+      </w:r>
+      <w:proofErr w:type="spellStart"/>
+      <w:r>
+        <w:t>rails_basics</w:t>
+      </w:r>
+      <w:proofErr w:type="spellEnd"/>
+      <w:r>
+        <w:t xml:space="preserve"> </w:t>
       </w:r>
       <w:r>
         <w:t xml:space="preserve">folder for examples on </w:t>
@@ -770,9 +1721,11 @@
           <w:numId w:val="1"/>
         </w:numPr>
       </w:pPr>
+      <w:proofErr w:type="spellStart"/>
       <w:r>
         <w:t>form_for</w:t>
       </w:r>
+      <w:proofErr w:type="spellEnd"/>
     </w:p>
     <w:p>
       <w:pPr>
@@ -783,10 +1736,26 @@
         </w:numPr>
       </w:pPr>
       <w:r>
-        <w:t>very basic database validations (mode</w:t>
-      </w:r>
-      <w:r>
-        <w:t>ls folder in the user.rb page)</w:t>
+        <w:t>very basic database validations (</w:t>
+      </w:r>
+      <w:proofErr w:type="gramStart"/>
+      <w:r>
+        <w:t>mode</w:t>
+      </w:r>
+      <w:r>
+        <w:t>ls</w:t>
+      </w:r>
+      <w:proofErr w:type="gramEnd"/>
+      <w:r>
+        <w:t xml:space="preserve"> folder in the </w:t>
+      </w:r>
+      <w:proofErr w:type="spellStart"/>
+      <w:r>
+        <w:t>user.rb</w:t>
+      </w:r>
+      <w:proofErr w:type="spellEnd"/>
+      <w:r>
+        <w:t xml:space="preserve"> page)</w:t>
       </w:r>
     </w:p>
     <w:p>
@@ -798,8 +1767,13 @@
         </w:numPr>
       </w:pPr>
       <w:r>
-        <w:t>if statements as validations for creating/updating data in the db</w:t>
-      </w:r>
+        <w:t xml:space="preserve">if statements as validations for creating/updating data in the </w:t>
+      </w:r>
+      <w:proofErr w:type="spellStart"/>
+      <w:r>
+        <w:t>db</w:t>
+      </w:r>
+      <w:proofErr w:type="spellEnd"/>
     </w:p>
     <w:p>
       <w:pPr>
@@ -810,16 +1784,34 @@
         </w:numPr>
       </w:pPr>
       <w:r>
-        <w:t>and private params</w:t>
-      </w:r>
+        <w:t xml:space="preserve">and private </w:t>
+      </w:r>
+      <w:proofErr w:type="spellStart"/>
+      <w:r>
+        <w:t>params</w:t>
+      </w:r>
+      <w:proofErr w:type="spellEnd"/>
     </w:p>
     <w:p/>
     <w:p>
       <w:r>
-        <w:t xml:space="preserve">Next open products_dashboard in </w:t>
-      </w:r>
-      <w:r>
-        <w:t xml:space="preserve">rails_basics </w:t>
+        <w:t xml:space="preserve">Next open </w:t>
+      </w:r>
+      <w:proofErr w:type="spellStart"/>
+      <w:r>
+        <w:t>products_dashboard</w:t>
+      </w:r>
+      <w:proofErr w:type="spellEnd"/>
+      <w:r>
+        <w:t xml:space="preserve"> in </w:t>
+      </w:r>
+      <w:proofErr w:type="spellStart"/>
+      <w:r>
+        <w:t>rails_basics</w:t>
+      </w:r>
+      <w:proofErr w:type="spellEnd"/>
+      <w:r>
+        <w:t xml:space="preserve"> </w:t>
       </w:r>
       <w:r>
         <w:t>for</w:t>
@@ -834,8 +1826,13 @@
         </w:numPr>
       </w:pPr>
       <w:r>
-        <w:t>a look at more complicated models and db</w:t>
-      </w:r>
+        <w:t xml:space="preserve">a look at more complicated models and </w:t>
+      </w:r>
+      <w:proofErr w:type="spellStart"/>
+      <w:r>
+        <w:t>db</w:t>
+      </w:r>
+      <w:proofErr w:type="spellEnd"/>
     </w:p>
     <w:p>
       <w:pPr>
@@ -846,7 +1843,23 @@
         </w:numPr>
       </w:pPr>
       <w:r>
-        <w:t>basic relationships between different models (belongs_to, has_many, etc.)</w:t>
+        <w:t>basic relationships between different models (</w:t>
+      </w:r>
+      <w:proofErr w:type="spellStart"/>
+      <w:r>
+        <w:t>belongs_to</w:t>
+      </w:r>
+      <w:proofErr w:type="spellEnd"/>
+      <w:r>
+        <w:t xml:space="preserve">, </w:t>
+      </w:r>
+      <w:proofErr w:type="spellStart"/>
+      <w:r>
+        <w:t>has_many</w:t>
+      </w:r>
+      <w:proofErr w:type="spellEnd"/>
+      <w:r>
+        <w:t>, etc.)</w:t>
       </w:r>
     </w:p>
     <w:p>
@@ -858,7 +1871,15 @@
         </w:numPr>
       </w:pPr>
       <w:r>
-        <w:t>querying the db with tables that are connected and passing them to the view</w:t>
+        <w:t xml:space="preserve">querying the </w:t>
+      </w:r>
+      <w:proofErr w:type="spellStart"/>
+      <w:r>
+        <w:t>db</w:t>
+      </w:r>
+      <w:proofErr w:type="spellEnd"/>
+      <w:r>
+        <w:t xml:space="preserve"> with tables that are connected and passing them to the view</w:t>
       </w:r>
     </w:p>
     <w:p>
@@ -870,7 +1891,15 @@
         </w:numPr>
       </w:pPr>
       <w:r>
-        <w:t>understanding and examples of how querying the db gets you an array of objects</w:t>
+        <w:t xml:space="preserve">understanding and examples of how querying the </w:t>
+      </w:r>
+      <w:proofErr w:type="spellStart"/>
+      <w:r>
+        <w:t>db</w:t>
+      </w:r>
+      <w:proofErr w:type="spellEnd"/>
+      <w:r>
+        <w:t xml:space="preserve"> gets you an array of objects</w:t>
       </w:r>
     </w:p>
     <w:p>
@@ -882,8 +1911,13 @@
         </w:numPr>
       </w:pPr>
       <w:r>
-        <w:t>further use of strong params</w:t>
-      </w:r>
+        <w:t xml:space="preserve">further use of strong </w:t>
+      </w:r>
+      <w:proofErr w:type="spellStart"/>
+      <w:r>
+        <w:t>params</w:t>
+      </w:r>
+      <w:proofErr w:type="spellEnd"/>
     </w:p>
     <w:p>
       <w:pPr>
@@ -926,8 +1960,13 @@
         </w:numPr>
       </w:pPr>
       <w:r>
-        <w:t>using forms instead of form_for</w:t>
-      </w:r>
+        <w:t xml:space="preserve">using forms instead of </w:t>
+      </w:r>
+      <w:proofErr w:type="spellStart"/>
+      <w:r>
+        <w:t>form_for</w:t>
+      </w:r>
+      <w:proofErr w:type="spellEnd"/>
     </w:p>
     <w:p>
       <w:pPr>
@@ -945,19 +1984,13 @@
     <w:p/>
     <w:p>
       <w:pPr>
-        <w:jc w:val="center"/>
-        <w:rPr>
-          <w:b/>
-          <w:sz w:val="32"/>
-        </w:rPr>
-      </w:pPr>
-      <w:r>
-        <w:rPr>
-          <w:b/>
-          <w:sz w:val="32"/>
-        </w:rPr>
+        <w:pStyle w:val="Heading2"/>
+      </w:pPr>
+      <w:bookmarkStart w:id="7" w:name="_Toc496378687"/>
+      <w:r>
         <w:t>RAILS MODELS BASICS</w:t>
       </w:r>
+      <w:bookmarkEnd w:id="7"/>
     </w:p>
     <w:p>
       <w:pPr>
@@ -969,13 +2002,29 @@
     </w:p>
     <w:p>
       <w:r>
-        <w:t>Open rails_console_query_examples_and_basics word doc for a rundown</w:t>
+        <w:t xml:space="preserve">Open </w:t>
+      </w:r>
+      <w:proofErr w:type="spellStart"/>
+      <w:r>
+        <w:t>rails_console_query_examples_and_basics</w:t>
+      </w:r>
+      <w:proofErr w:type="spellEnd"/>
+      <w:r>
+        <w:t xml:space="preserve"> word doc for a rundown</w:t>
       </w:r>
     </w:p>
     <w:p/>
     <w:p>
       <w:r>
-        <w:t>Open blogs_posts_messages.txt in Rails_models for:</w:t>
+        <w:t xml:space="preserve">Open blogs_posts_messages.txt in </w:t>
+      </w:r>
+      <w:proofErr w:type="spellStart"/>
+      <w:r>
+        <w:t>Rails_models</w:t>
+      </w:r>
+      <w:proofErr w:type="spellEnd"/>
+      <w:r>
+        <w:t xml:space="preserve"> for:</w:t>
       </w:r>
     </w:p>
     <w:p>
@@ -1014,10 +2063,7 @@
         <w:t>further examples of validations and relationships between models</w:t>
       </w:r>
       <w:r>
-        <w:t xml:space="preserve"> </w:t>
-      </w:r>
-      <w:r>
-        <w:t>(can also see in the rails project of same name)</w:t>
+        <w:t xml:space="preserve"> (can also see in the rails project of same name)</w:t>
       </w:r>
     </w:p>
     <w:p>
@@ -1043,13 +2089,18 @@
       <w:r>
         <w:t xml:space="preserve">queries affected one model by going through another (ex: </w:t>
       </w:r>
+      <w:proofErr w:type="spellStart"/>
       <w:proofErr w:type="gramStart"/>
       <w:r>
         <w:t>Blog.first.posts</w:t>
       </w:r>
       <w:proofErr w:type="gramEnd"/>
       <w:r>
-        <w:t>.create…..)</w:t>
+        <w:t>.create</w:t>
+      </w:r>
+      <w:proofErr w:type="spellEnd"/>
+      <w:r>
+        <w:t>…..)</w:t>
       </w:r>
     </w:p>
     <w:p>
@@ -1094,7 +2145,15 @@
     <w:p/>
     <w:p>
       <w:r>
-        <w:t>Next, open users.txt in Rails_models for:</w:t>
+        <w:t xml:space="preserve">Next, open users.txt in </w:t>
+      </w:r>
+      <w:proofErr w:type="spellStart"/>
+      <w:r>
+        <w:t>Rails_models</w:t>
+      </w:r>
+      <w:proofErr w:type="spellEnd"/>
+      <w:r>
+        <w:t xml:space="preserve"> for:</w:t>
       </w:r>
     </w:p>
     <w:p>
@@ -1124,7 +2183,15 @@
     <w:p/>
     <w:p>
       <w:r>
-        <w:t>Next, open blogs2 (both txt and project) in Rails_models for:</w:t>
+        <w:t xml:space="preserve">Next, open blogs2 (both txt and project) in </w:t>
+      </w:r>
+      <w:proofErr w:type="spellStart"/>
+      <w:r>
+        <w:t>Rails_models</w:t>
+      </w:r>
+      <w:proofErr w:type="spellEnd"/>
+      <w:r>
+        <w:t xml:space="preserve"> for:</w:t>
       </w:r>
     </w:p>
     <w:p>
@@ -1136,7 +2203,15 @@
         </w:numPr>
       </w:pPr>
       <w:r>
-        <w:t>more complex model/db relationships, such as multiple references</w:t>
+        <w:t>more complex model/</w:t>
+      </w:r>
+      <w:proofErr w:type="spellStart"/>
+      <w:r>
+        <w:t>db</w:t>
+      </w:r>
+      <w:proofErr w:type="spellEnd"/>
+      <w:r>
+        <w:t xml:space="preserve"> relationships, such as multiple references</w:t>
       </w:r>
       <w:r>
         <w:t>, and a many to many relationship (needs an intermediary table)</w:t>
@@ -1154,24 +2229,29 @@
         <w:t>queries with many to many tables/models</w:t>
       </w:r>
     </w:p>
+    <w:p>
+      <w:r>
+        <w:t xml:space="preserve">There are other projects in </w:t>
+      </w:r>
+      <w:proofErr w:type="spellStart"/>
+      <w:r>
+        <w:t>Rails_models</w:t>
+      </w:r>
+      <w:proofErr w:type="spellEnd"/>
+      <w:r>
+        <w:t xml:space="preserve"> that you could look at for possibly more complex examples, but I’ll stop here.</w:t>
+      </w:r>
+    </w:p>
     <w:p/>
     <w:p>
       <w:pPr>
-        <w:jc w:val="center"/>
-        <w:rPr>
-          <w:b/>
-          <w:sz w:val="32"/>
-          <w:u w:val="single"/>
-        </w:rPr>
-      </w:pPr>
-      <w:r>
-        <w:rPr>
-          <w:b/>
-          <w:sz w:val="32"/>
-          <w:u w:val="single"/>
-        </w:rPr>
+        <w:pStyle w:val="Heading2"/>
+      </w:pPr>
+      <w:bookmarkStart w:id="8" w:name="_Toc496378688"/>
+      <w:r>
         <w:t>RSPEC</w:t>
       </w:r>
+      <w:bookmarkEnd w:id="8"/>
     </w:p>
     <w:p>
       <w:pPr>
@@ -1182,7 +2262,15 @@
         </w:numPr>
       </w:pPr>
       <w:r>
-        <w:t>Look at rspec_basics word doc</w:t>
+        <w:t xml:space="preserve">Look at </w:t>
+      </w:r>
+      <w:proofErr w:type="spellStart"/>
+      <w:r>
+        <w:t>rspec_basics</w:t>
+      </w:r>
+      <w:proofErr w:type="spellEnd"/>
+      <w:r>
+        <w:t xml:space="preserve"> word doc</w:t>
       </w:r>
     </w:p>
     <w:p>
@@ -1194,32 +2282,48 @@
         </w:numPr>
       </w:pPr>
       <w:r>
-        <w:t>Then look at belt_review_events in full rails for the basics, examples, and comments</w:t>
+        <w:t xml:space="preserve">Then look at </w:t>
+      </w:r>
+      <w:proofErr w:type="spellStart"/>
+      <w:r>
+        <w:t>belt_review_events</w:t>
+      </w:r>
+      <w:proofErr w:type="spellEnd"/>
+      <w:r>
+        <w:t xml:space="preserve"> in full rails for the basics, examples, and comments</w:t>
       </w:r>
     </w:p>
     <w:p/>
     <w:p>
       <w:pPr>
-        <w:jc w:val="center"/>
-        <w:rPr>
-          <w:b/>
-          <w:sz w:val="32"/>
-          <w:u w:val="single"/>
-        </w:rPr>
-      </w:pPr>
-      <w:r>
-        <w:rPr>
-          <w:b/>
-          <w:sz w:val="32"/>
-          <w:u w:val="single"/>
-        </w:rPr>
+        <w:pStyle w:val="Heading2"/>
+      </w:pPr>
+      <w:bookmarkStart w:id="9" w:name="_Toc496378689"/>
+      <w:r>
         <w:t>ADVANCED RAILS</w:t>
       </w:r>
+      <w:bookmarkEnd w:id="9"/>
     </w:p>
     <w:p/>
     <w:p>
       <w:r>
-        <w:t>See belt_review_events in full_rails for:</w:t>
+        <w:t xml:space="preserve">See </w:t>
+      </w:r>
+      <w:proofErr w:type="spellStart"/>
+      <w:r>
+        <w:t>belt_review_events</w:t>
+      </w:r>
+      <w:proofErr w:type="spellEnd"/>
+      <w:r>
+        <w:t xml:space="preserve"> in </w:t>
+      </w:r>
+      <w:proofErr w:type="spellStart"/>
+      <w:r>
+        <w:t>full_rails</w:t>
+      </w:r>
+      <w:proofErr w:type="spellEnd"/>
+      <w:r>
+        <w:t xml:space="preserve"> for:</w:t>
       </w:r>
     </w:p>
     <w:p>
@@ -1276,12 +2380,17 @@
         </w:numPr>
       </w:pPr>
       <w:r>
-        <w:t>see more complicated relationships among your models and how to use has_</w:t>
+        <w:t xml:space="preserve">see more complicated relationships among your models and how to use </w:t>
+      </w:r>
+      <w:proofErr w:type="spellStart"/>
+      <w:r>
+        <w:t>has_</w:t>
       </w:r>
       <w:proofErr w:type="gramStart"/>
       <w:r>
         <w:t>many</w:t>
       </w:r>
+      <w:proofErr w:type="spellEnd"/>
       <w:r>
         <w:t xml:space="preserve"> :whatever</w:t>
       </w:r>
@@ -1305,7 +2414,15 @@
         <w:t xml:space="preserve">See how to </w:t>
       </w:r>
       <w:r>
-        <w:t>use helper methods in the controllers and how to use those helper methods with callbacks like “before_action”</w:t>
+        <w:t>use helper methods in the controllers and how to use those helper methods with callbacks like “</w:t>
+      </w:r>
+      <w:proofErr w:type="spellStart"/>
+      <w:r>
+        <w:t>before_action</w:t>
+      </w:r>
+      <w:proofErr w:type="spellEnd"/>
+      <w:r>
+        <w:t>”</w:t>
       </w:r>
     </w:p>
     <w:p>
@@ -1317,7 +2434,15 @@
         </w:numPr>
       </w:pPr>
       <w:r>
-        <w:t xml:space="preserve">using strong params </w:t>
+        <w:t xml:space="preserve">using strong </w:t>
+      </w:r>
+      <w:proofErr w:type="spellStart"/>
+      <w:r>
+        <w:t>params</w:t>
+      </w:r>
+      <w:proofErr w:type="spellEnd"/>
+      <w:r>
+        <w:t xml:space="preserve"> </w:t>
       </w:r>
       <w:proofErr w:type="gramStart"/>
       <w:r>
@@ -1351,13 +2476,23 @@
           <w:numId w:val="10"/>
         </w:numPr>
       </w:pPr>
-      <w:r>
-        <w:t>Using .strftime to format date</w:t>
+      <w:proofErr w:type="gramStart"/>
+      <w:r>
+        <w:t>Using .</w:t>
+      </w:r>
+      <w:proofErr w:type="spellStart"/>
+      <w:r>
+        <w:t>strftime</w:t>
+      </w:r>
+      <w:proofErr w:type="spellEnd"/>
+      <w:proofErr w:type="gramEnd"/>
+      <w:r>
+        <w:t xml:space="preserve"> to format date</w:t>
       </w:r>
       <w:r>
         <w:t xml:space="preserve">, examples can be seen at </w:t>
       </w:r>
-      <w:hyperlink r:id="rId16" w:history="1">
+      <w:hyperlink r:id="rId17" w:history="1">
         <w:r>
           <w:rPr>
             <w:rStyle w:val="Hyperlink"/>
@@ -1397,26 +2532,26 @@
           <w:numId w:val="10"/>
         </w:numPr>
       </w:pPr>
-      <w:r>
-        <w:t xml:space="preserve">rspec basics, comments, configuration, etc. </w:t>
+      <w:proofErr w:type="spellStart"/>
+      <w:r>
+        <w:t>rspec</w:t>
+      </w:r>
+      <w:proofErr w:type="spellEnd"/>
+      <w:r>
+        <w:t xml:space="preserve"> basics, comments, configuration, etc. </w:t>
       </w:r>
     </w:p>
     <w:p/>
     <w:p/>
     <w:p>
       <w:pPr>
-        <w:rPr>
-          <w:b/>
-          <w:sz w:val="48"/>
-        </w:rPr>
-      </w:pPr>
-      <w:r>
-        <w:rPr>
-          <w:b/>
-          <w:sz w:val="48"/>
-        </w:rPr>
+        <w:pStyle w:val="Heading1"/>
+      </w:pPr>
+      <w:bookmarkStart w:id="10" w:name="_Toc496378690"/>
+      <w:r>
         <w:t>OTHER USEFUL INFO OR EXAMPLES</w:t>
       </w:r>
+      <w:bookmarkEnd w:id="10"/>
     </w:p>
     <w:p/>
     <w:p>
@@ -1437,13 +2572,18 @@
       <w:r>
         <w:tab/>
       </w:r>
+      <w:proofErr w:type="spellStart"/>
       <w:proofErr w:type="gramStart"/>
       <w:r>
         <w:t>Rails.application.routes</w:t>
       </w:r>
       <w:proofErr w:type="gramEnd"/>
       <w:r>
-        <w:t>.draw do</w:t>
+        <w:t>.draw</w:t>
+      </w:r>
+      <w:proofErr w:type="spellEnd"/>
+      <w:r>
+        <w:t xml:space="preserve"> do</w:t>
       </w:r>
     </w:p>
     <w:p>
@@ -1662,6 +2802,7 @@
                 <w:szCs w:val="20"/>
               </w:rPr>
             </w:pPr>
+            <w:proofErr w:type="spellStart"/>
             <w:r>
               <w:rPr>
                 <w:rFonts w:ascii="Helvetica" w:eastAsia="Times New Roman" w:hAnsi="Helvetica" w:cs="Times New Roman"/>
@@ -1673,6 +2814,7 @@
               </w:rPr>
               <w:t>Controller#Action</w:t>
             </w:r>
+            <w:proofErr w:type="spellEnd"/>
           </w:p>
         </w:tc>
       </w:tr>
@@ -1706,7 +2848,7 @@
                 <w:szCs w:val="20"/>
               </w:rPr>
             </w:pPr>
-            <w:hyperlink r:id="rId17" w:tooltip="Returns a relative path (without the http or domain)" w:history="1">
+            <w:hyperlink r:id="rId18" w:tooltip="Returns a relative path (without the http or domain)" w:history="1">
               <w:r>
                 <w:rPr>
                   <w:rFonts w:ascii="Helvetica" w:eastAsia="Times New Roman" w:hAnsi="Helvetica" w:cs="Times New Roman"/>
@@ -1731,7 +2873,8 @@
               </w:rPr>
               <w:t> / </w:t>
             </w:r>
-            <w:hyperlink r:id="rId18" w:tooltip="Returns an absolute url (with the http and domain)" w:history="1">
+            <w:hyperlink r:id="rId19" w:tooltip="Returns an absolute url (with the http and domain)" w:history="1">
+              <w:proofErr w:type="spellStart"/>
               <w:r>
                 <w:rPr>
                   <w:rFonts w:ascii="Helvetica" w:eastAsia="Times New Roman" w:hAnsi="Helvetica" w:cs="Times New Roman"/>
@@ -1744,6 +2887,7 @@
                 </w:rPr>
                 <w:t>Url</w:t>
               </w:r>
+              <w:proofErr w:type="spellEnd"/>
             </w:hyperlink>
           </w:p>
         </w:tc>
@@ -1853,6 +2997,7 @@
                 <w:szCs w:val="20"/>
               </w:rPr>
             </w:pPr>
+            <w:proofErr w:type="spellStart"/>
             <w:r>
               <w:rPr>
                 <w:rFonts w:ascii="Helvetica" w:eastAsia="Times New Roman" w:hAnsi="Helvetica" w:cs="Times New Roman"/>
@@ -1862,6 +3007,7 @@
               </w:rPr>
               <w:t>users_path</w:t>
             </w:r>
+            <w:proofErr w:type="spellEnd"/>
           </w:p>
         </w:tc>
         <w:tc>
@@ -1928,7 +3074,27 @@
                 <w:sz w:val="20"/>
                 <w:szCs w:val="20"/>
               </w:rPr>
-              <w:t>/users(.:format)</w:t>
+              <w:t>/users(</w:t>
+            </w:r>
+            <w:proofErr w:type="gramStart"/>
+            <w:r>
+              <w:rPr>
+                <w:rFonts w:ascii="Helvetica" w:eastAsia="Times New Roman" w:hAnsi="Helvetica" w:cs="Times New Roman"/>
+                <w:color w:val="333333"/>
+                <w:sz w:val="20"/>
+                <w:szCs w:val="20"/>
+              </w:rPr>
+              <w:t>.:format</w:t>
+            </w:r>
+            <w:proofErr w:type="gramEnd"/>
+            <w:r>
+              <w:rPr>
+                <w:rFonts w:ascii="Helvetica" w:eastAsia="Times New Roman" w:hAnsi="Helvetica" w:cs="Times New Roman"/>
+                <w:color w:val="333333"/>
+                <w:sz w:val="20"/>
+                <w:szCs w:val="20"/>
+              </w:rPr>
+              <w:t>)</w:t>
             </w:r>
           </w:p>
         </w:tc>
@@ -1955,6 +3121,7 @@
                 <w:szCs w:val="20"/>
               </w:rPr>
             </w:pPr>
+            <w:proofErr w:type="spellStart"/>
             <w:r>
               <w:rPr>
                 <w:rFonts w:ascii="Helvetica" w:eastAsia="Times New Roman" w:hAnsi="Helvetica" w:cs="Times New Roman"/>
@@ -1964,6 +3131,7 @@
               </w:rPr>
               <w:t>users#index</w:t>
             </w:r>
+            <w:proofErr w:type="spellEnd"/>
           </w:p>
         </w:tc>
       </w:tr>
@@ -2057,7 +3225,27 @@
                 <w:sz w:val="20"/>
                 <w:szCs w:val="20"/>
               </w:rPr>
-              <w:t>/users(.:format)</w:t>
+              <w:t>/users(</w:t>
+            </w:r>
+            <w:proofErr w:type="gramStart"/>
+            <w:r>
+              <w:rPr>
+                <w:rFonts w:ascii="Helvetica" w:eastAsia="Times New Roman" w:hAnsi="Helvetica" w:cs="Times New Roman"/>
+                <w:color w:val="333333"/>
+                <w:sz w:val="20"/>
+                <w:szCs w:val="20"/>
+              </w:rPr>
+              <w:t>.:format</w:t>
+            </w:r>
+            <w:proofErr w:type="gramEnd"/>
+            <w:r>
+              <w:rPr>
+                <w:rFonts w:ascii="Helvetica" w:eastAsia="Times New Roman" w:hAnsi="Helvetica" w:cs="Times New Roman"/>
+                <w:color w:val="333333"/>
+                <w:sz w:val="20"/>
+                <w:szCs w:val="20"/>
+              </w:rPr>
+              <w:t>)</w:t>
             </w:r>
           </w:p>
         </w:tc>
@@ -2084,6 +3272,7 @@
                 <w:szCs w:val="20"/>
               </w:rPr>
             </w:pPr>
+            <w:proofErr w:type="spellStart"/>
             <w:r>
               <w:rPr>
                 <w:rFonts w:ascii="Helvetica" w:eastAsia="Times New Roman" w:hAnsi="Helvetica" w:cs="Times New Roman"/>
@@ -2093,6 +3282,7 @@
               </w:rPr>
               <w:t>users#create</w:t>
             </w:r>
+            <w:proofErr w:type="spellEnd"/>
           </w:p>
         </w:tc>
       </w:tr>
@@ -2120,6 +3310,7 @@
                 <w:szCs w:val="20"/>
               </w:rPr>
             </w:pPr>
+            <w:proofErr w:type="spellStart"/>
             <w:r>
               <w:rPr>
                 <w:rFonts w:ascii="Helvetica" w:eastAsia="Times New Roman" w:hAnsi="Helvetica" w:cs="Times New Roman"/>
@@ -2129,6 +3320,7 @@
               </w:rPr>
               <w:t>new_user_path</w:t>
             </w:r>
+            <w:proofErr w:type="spellEnd"/>
           </w:p>
         </w:tc>
         <w:tc>
@@ -2195,7 +3387,27 @@
                 <w:sz w:val="20"/>
                 <w:szCs w:val="20"/>
               </w:rPr>
-              <w:t>/users/new(.:format)</w:t>
+              <w:t>/users/new(</w:t>
+            </w:r>
+            <w:proofErr w:type="gramStart"/>
+            <w:r>
+              <w:rPr>
+                <w:rFonts w:ascii="Helvetica" w:eastAsia="Times New Roman" w:hAnsi="Helvetica" w:cs="Times New Roman"/>
+                <w:color w:val="333333"/>
+                <w:sz w:val="20"/>
+                <w:szCs w:val="20"/>
+              </w:rPr>
+              <w:t>.:format</w:t>
+            </w:r>
+            <w:proofErr w:type="gramEnd"/>
+            <w:r>
+              <w:rPr>
+                <w:rFonts w:ascii="Helvetica" w:eastAsia="Times New Roman" w:hAnsi="Helvetica" w:cs="Times New Roman"/>
+                <w:color w:val="333333"/>
+                <w:sz w:val="20"/>
+                <w:szCs w:val="20"/>
+              </w:rPr>
+              <w:t>)</w:t>
             </w:r>
           </w:p>
         </w:tc>
@@ -2222,6 +3434,7 @@
                 <w:szCs w:val="20"/>
               </w:rPr>
             </w:pPr>
+            <w:proofErr w:type="spellStart"/>
             <w:r>
               <w:rPr>
                 <w:rFonts w:ascii="Helvetica" w:eastAsia="Times New Roman" w:hAnsi="Helvetica" w:cs="Times New Roman"/>
@@ -2231,6 +3444,7 @@
               </w:rPr>
               <w:t>users#new</w:t>
             </w:r>
+            <w:proofErr w:type="spellEnd"/>
           </w:p>
         </w:tc>
       </w:tr>
@@ -2258,6 +3472,7 @@
                 <w:szCs w:val="20"/>
               </w:rPr>
             </w:pPr>
+            <w:proofErr w:type="spellStart"/>
             <w:r>
               <w:rPr>
                 <w:rFonts w:ascii="Helvetica" w:eastAsia="Times New Roman" w:hAnsi="Helvetica" w:cs="Times New Roman"/>
@@ -2267,6 +3482,7 @@
               </w:rPr>
               <w:t>edit_user_path</w:t>
             </w:r>
+            <w:proofErr w:type="spellEnd"/>
           </w:p>
         </w:tc>
         <w:tc>
@@ -2333,7 +3549,27 @@
                 <w:sz w:val="20"/>
                 <w:szCs w:val="20"/>
               </w:rPr>
-              <w:t>/users/:id/edit(.:format)</w:t>
+              <w:t>/users/:id/edit(</w:t>
+            </w:r>
+            <w:proofErr w:type="gramStart"/>
+            <w:r>
+              <w:rPr>
+                <w:rFonts w:ascii="Helvetica" w:eastAsia="Times New Roman" w:hAnsi="Helvetica" w:cs="Times New Roman"/>
+                <w:color w:val="333333"/>
+                <w:sz w:val="20"/>
+                <w:szCs w:val="20"/>
+              </w:rPr>
+              <w:t>.:format</w:t>
+            </w:r>
+            <w:proofErr w:type="gramEnd"/>
+            <w:r>
+              <w:rPr>
+                <w:rFonts w:ascii="Helvetica" w:eastAsia="Times New Roman" w:hAnsi="Helvetica" w:cs="Times New Roman"/>
+                <w:color w:val="333333"/>
+                <w:sz w:val="20"/>
+                <w:szCs w:val="20"/>
+              </w:rPr>
+              <w:t>)</w:t>
             </w:r>
           </w:p>
         </w:tc>
@@ -2360,6 +3596,7 @@
                 <w:szCs w:val="20"/>
               </w:rPr>
             </w:pPr>
+            <w:proofErr w:type="spellStart"/>
             <w:r>
               <w:rPr>
                 <w:rFonts w:ascii="Helvetica" w:eastAsia="Times New Roman" w:hAnsi="Helvetica" w:cs="Times New Roman"/>
@@ -2369,6 +3606,7 @@
               </w:rPr>
               <w:t>users#edit</w:t>
             </w:r>
+            <w:proofErr w:type="spellEnd"/>
           </w:p>
         </w:tc>
       </w:tr>
@@ -2396,6 +3634,7 @@
                 <w:szCs w:val="20"/>
               </w:rPr>
             </w:pPr>
+            <w:proofErr w:type="spellStart"/>
             <w:r>
               <w:rPr>
                 <w:rFonts w:ascii="Helvetica" w:eastAsia="Times New Roman" w:hAnsi="Helvetica" w:cs="Times New Roman"/>
@@ -2405,6 +3644,7 @@
               </w:rPr>
               <w:t>user_path</w:t>
             </w:r>
+            <w:proofErr w:type="spellEnd"/>
           </w:p>
         </w:tc>
         <w:tc>
@@ -2471,7 +3711,27 @@
                 <w:sz w:val="20"/>
                 <w:szCs w:val="20"/>
               </w:rPr>
-              <w:t>/users/:id(.:format)</w:t>
+              <w:t>/users/:id(</w:t>
+            </w:r>
+            <w:proofErr w:type="gramStart"/>
+            <w:r>
+              <w:rPr>
+                <w:rFonts w:ascii="Helvetica" w:eastAsia="Times New Roman" w:hAnsi="Helvetica" w:cs="Times New Roman"/>
+                <w:color w:val="333333"/>
+                <w:sz w:val="20"/>
+                <w:szCs w:val="20"/>
+              </w:rPr>
+              <w:t>.:format</w:t>
+            </w:r>
+            <w:proofErr w:type="gramEnd"/>
+            <w:r>
+              <w:rPr>
+                <w:rFonts w:ascii="Helvetica" w:eastAsia="Times New Roman" w:hAnsi="Helvetica" w:cs="Times New Roman"/>
+                <w:color w:val="333333"/>
+                <w:sz w:val="20"/>
+                <w:szCs w:val="20"/>
+              </w:rPr>
+              <w:t>)</w:t>
             </w:r>
           </w:p>
         </w:tc>
@@ -2498,6 +3758,7 @@
                 <w:szCs w:val="20"/>
               </w:rPr>
             </w:pPr>
+            <w:proofErr w:type="spellStart"/>
             <w:r>
               <w:rPr>
                 <w:rFonts w:ascii="Helvetica" w:eastAsia="Times New Roman" w:hAnsi="Helvetica" w:cs="Times New Roman"/>
@@ -2507,6 +3768,7 @@
               </w:rPr>
               <w:t>users#show</w:t>
             </w:r>
+            <w:proofErr w:type="spellEnd"/>
           </w:p>
         </w:tc>
       </w:tr>
@@ -2600,7 +3862,27 @@
                 <w:sz w:val="20"/>
                 <w:szCs w:val="20"/>
               </w:rPr>
-              <w:t>/users/:id(.:format)</w:t>
+              <w:t>/users/:id(</w:t>
+            </w:r>
+            <w:proofErr w:type="gramStart"/>
+            <w:r>
+              <w:rPr>
+                <w:rFonts w:ascii="Helvetica" w:eastAsia="Times New Roman" w:hAnsi="Helvetica" w:cs="Times New Roman"/>
+                <w:color w:val="333333"/>
+                <w:sz w:val="20"/>
+                <w:szCs w:val="20"/>
+              </w:rPr>
+              <w:t>.:format</w:t>
+            </w:r>
+            <w:proofErr w:type="gramEnd"/>
+            <w:r>
+              <w:rPr>
+                <w:rFonts w:ascii="Helvetica" w:eastAsia="Times New Roman" w:hAnsi="Helvetica" w:cs="Times New Roman"/>
+                <w:color w:val="333333"/>
+                <w:sz w:val="20"/>
+                <w:szCs w:val="20"/>
+              </w:rPr>
+              <w:t>)</w:t>
             </w:r>
           </w:p>
         </w:tc>
@@ -2627,6 +3909,7 @@
                 <w:szCs w:val="20"/>
               </w:rPr>
             </w:pPr>
+            <w:proofErr w:type="spellStart"/>
             <w:r>
               <w:rPr>
                 <w:rFonts w:ascii="Helvetica" w:eastAsia="Times New Roman" w:hAnsi="Helvetica" w:cs="Times New Roman"/>
@@ -2636,6 +3919,7 @@
               </w:rPr>
               <w:t>users#update</w:t>
             </w:r>
+            <w:proofErr w:type="spellEnd"/>
           </w:p>
         </w:tc>
       </w:tr>
@@ -2729,7 +4013,27 @@
                 <w:sz w:val="20"/>
                 <w:szCs w:val="20"/>
               </w:rPr>
-              <w:t>/users/:id(.:format)</w:t>
+              <w:t>/users/:id(</w:t>
+            </w:r>
+            <w:proofErr w:type="gramStart"/>
+            <w:r>
+              <w:rPr>
+                <w:rFonts w:ascii="Helvetica" w:eastAsia="Times New Roman" w:hAnsi="Helvetica" w:cs="Times New Roman"/>
+                <w:color w:val="333333"/>
+                <w:sz w:val="20"/>
+                <w:szCs w:val="20"/>
+              </w:rPr>
+              <w:t>.:format</w:t>
+            </w:r>
+            <w:proofErr w:type="gramEnd"/>
+            <w:r>
+              <w:rPr>
+                <w:rFonts w:ascii="Helvetica" w:eastAsia="Times New Roman" w:hAnsi="Helvetica" w:cs="Times New Roman"/>
+                <w:color w:val="333333"/>
+                <w:sz w:val="20"/>
+                <w:szCs w:val="20"/>
+              </w:rPr>
+              <w:t>)</w:t>
             </w:r>
           </w:p>
         </w:tc>
@@ -2756,6 +4060,7 @@
                 <w:szCs w:val="20"/>
               </w:rPr>
             </w:pPr>
+            <w:proofErr w:type="spellStart"/>
             <w:r>
               <w:rPr>
                 <w:rFonts w:ascii="Helvetica" w:eastAsia="Times New Roman" w:hAnsi="Helvetica" w:cs="Times New Roman"/>
@@ -2765,6 +4070,7 @@
               </w:rPr>
               <w:t>users#update</w:t>
             </w:r>
+            <w:proofErr w:type="spellEnd"/>
           </w:p>
         </w:tc>
       </w:tr>
@@ -2858,7 +4164,27 @@
                 <w:sz w:val="20"/>
                 <w:szCs w:val="20"/>
               </w:rPr>
-              <w:t>/users/:id(.:format)</w:t>
+              <w:t>/users/:id(</w:t>
+            </w:r>
+            <w:proofErr w:type="gramStart"/>
+            <w:r>
+              <w:rPr>
+                <w:rFonts w:ascii="Helvetica" w:eastAsia="Times New Roman" w:hAnsi="Helvetica" w:cs="Times New Roman"/>
+                <w:color w:val="333333"/>
+                <w:sz w:val="20"/>
+                <w:szCs w:val="20"/>
+              </w:rPr>
+              <w:t>.:format</w:t>
+            </w:r>
+            <w:proofErr w:type="gramEnd"/>
+            <w:r>
+              <w:rPr>
+                <w:rFonts w:ascii="Helvetica" w:eastAsia="Times New Roman" w:hAnsi="Helvetica" w:cs="Times New Roman"/>
+                <w:color w:val="333333"/>
+                <w:sz w:val="20"/>
+                <w:szCs w:val="20"/>
+              </w:rPr>
+              <w:t>)</w:t>
             </w:r>
           </w:p>
         </w:tc>
@@ -2885,6 +4211,7 @@
                 <w:szCs w:val="20"/>
               </w:rPr>
             </w:pPr>
+            <w:proofErr w:type="spellStart"/>
             <w:r>
               <w:rPr>
                 <w:rFonts w:ascii="Helvetica" w:eastAsia="Times New Roman" w:hAnsi="Helvetica" w:cs="Times New Roman"/>
@@ -2894,6 +4221,7 @@
               </w:rPr>
               <w:t>users#destroy</w:t>
             </w:r>
+            <w:proofErr w:type="spellEnd"/>
           </w:p>
         </w:tc>
       </w:tr>
@@ -4435,7 +5763,7 @@
     </w:rPrDefault>
     <w:pPrDefault/>
   </w:docDefaults>
-  <w:latentStyles w:defLockedState="0" w:defUIPriority="99" w:defSemiHidden="0" w:defUnhideWhenUsed="0" w:defQFormat="0" w:count="381">
+  <w:latentStyles w:defLockedState="0" w:defUIPriority="99" w:defSemiHidden="0" w:defUnhideWhenUsed="0" w:defQFormat="0" w:count="382">
     <w:lsdException w:name="Normal" w:uiPriority="0" w:qFormat="1"/>
     <w:lsdException w:name="heading 1" w:uiPriority="9" w:qFormat="1"/>
     <w:lsdException w:name="heading 2" w:semiHidden="1" w:uiPriority="9" w:unhideWhenUsed="1" w:qFormat="1"/>
@@ -4541,7 +5869,6 @@
     <w:lsdException w:name="HTML Sample" w:semiHidden="1" w:unhideWhenUsed="1"/>
     <w:lsdException w:name="HTML Typewriter" w:semiHidden="1" w:unhideWhenUsed="1"/>
     <w:lsdException w:name="HTML Variable" w:semiHidden="1" w:unhideWhenUsed="1"/>
-    <w:lsdException w:name="Normal Table" w:semiHidden="1" w:unhideWhenUsed="1"/>
     <w:lsdException w:name="annotation subject" w:semiHidden="1" w:unhideWhenUsed="1"/>
     <w:lsdException w:name="No List" w:semiHidden="1" w:unhideWhenUsed="1"/>
     <w:lsdException w:name="Outline List 1" w:semiHidden="1" w:unhideWhenUsed="1"/>
@@ -4588,10 +5915,8 @@
     <w:lsdException w:name="Table Subtle 2" w:semiHidden="1" w:unhideWhenUsed="1"/>
     <w:lsdException w:name="Table Web 1" w:semiHidden="1" w:unhideWhenUsed="1"/>
     <w:lsdException w:name="Table Web 2" w:semiHidden="1" w:unhideWhenUsed="1"/>
-    <w:lsdException w:name="Table Web 3" w:semiHidden="1" w:unhideWhenUsed="1"/>
     <w:lsdException w:name="Balloon Text" w:semiHidden="1" w:unhideWhenUsed="1"/>
     <w:lsdException w:name="Table Grid" w:uiPriority="39"/>
-    <w:lsdException w:name="Table Theme" w:semiHidden="1" w:unhideWhenUsed="1"/>
     <w:lsdException w:name="Note Level 1" w:semiHidden="1" w:unhideWhenUsed="1"/>
     <w:lsdException w:name="Note Level 2" w:semiHidden="1" w:unhideWhenUsed="1"/>
     <w:lsdException w:name="Note Level 3" w:semiHidden="1" w:unhideWhenUsed="1"/>
@@ -4817,10 +6142,59 @@
     <w:lsdException w:name="List Table 6 Colorful Accent 6" w:uiPriority="51"/>
     <w:lsdException w:name="List Table 7 Colorful Accent 6" w:uiPriority="52"/>
     <w:lsdException w:name="Mention" w:semiHidden="1" w:unhideWhenUsed="1"/>
+    <w:lsdException w:name="Smart Hyperlink" w:semiHidden="1" w:unhideWhenUsed="1"/>
   </w:latentStyles>
   <w:style w:type="paragraph" w:default="1" w:styleId="Normal">
     <w:name w:val="Normal"/>
     <w:qFormat/>
+  </w:style>
+  <w:style w:type="paragraph" w:styleId="Heading1">
+    <w:name w:val="heading 1"/>
+    <w:basedOn w:val="Normal"/>
+    <w:next w:val="Normal"/>
+    <w:link w:val="Heading1Char"/>
+    <w:uiPriority w:val="9"/>
+    <w:qFormat/>
+    <w:rsid w:val="0054432F"/>
+    <w:pPr>
+      <w:keepNext/>
+      <w:keepLines/>
+      <w:jc w:val="center"/>
+      <w:outlineLvl w:val="0"/>
+    </w:pPr>
+    <w:rPr>
+      <w:rFonts w:eastAsiaTheme="majorEastAsia" w:cstheme="majorBidi"/>
+      <w:b/>
+      <w:color w:val="000000" w:themeColor="text1"/>
+      <w:sz w:val="44"/>
+      <w:szCs w:val="32"/>
+      <w:u w:val="single"/>
+    </w:rPr>
+  </w:style>
+  <w:style w:type="paragraph" w:styleId="Heading2">
+    <w:name w:val="heading 2"/>
+    <w:basedOn w:val="Normal"/>
+    <w:next w:val="Normal"/>
+    <w:link w:val="Heading2Char"/>
+    <w:uiPriority w:val="9"/>
+    <w:unhideWhenUsed/>
+    <w:qFormat/>
+    <w:rsid w:val="0054432F"/>
+    <w:pPr>
+      <w:keepNext/>
+      <w:keepLines/>
+      <w:spacing w:before="120" w:after="120"/>
+      <w:jc w:val="center"/>
+      <w:outlineLvl w:val="1"/>
+    </w:pPr>
+    <w:rPr>
+      <w:rFonts w:eastAsiaTheme="majorEastAsia" w:cstheme="majorBidi"/>
+      <w:b/>
+      <w:color w:val="000000" w:themeColor="text1"/>
+      <w:sz w:val="32"/>
+      <w:szCs w:val="26"/>
+      <w:u w:val="single"/>
+    </w:rPr>
   </w:style>
   <w:style w:type="character" w:default="1" w:styleId="DefaultParagraphFont">
     <w:name w:val="Default Paragraph Font"/>
@@ -4875,6 +6249,211 @@
       <w:ind w:left="720"/>
       <w:contextualSpacing/>
     </w:pPr>
+  </w:style>
+  <w:style w:type="character" w:customStyle="1" w:styleId="Heading1Char">
+    <w:name w:val="Heading 1 Char"/>
+    <w:basedOn w:val="DefaultParagraphFont"/>
+    <w:link w:val="Heading1"/>
+    <w:uiPriority w:val="9"/>
+    <w:rsid w:val="0054432F"/>
+    <w:rPr>
+      <w:rFonts w:eastAsiaTheme="majorEastAsia" w:cstheme="majorBidi"/>
+      <w:b/>
+      <w:color w:val="000000" w:themeColor="text1"/>
+      <w:sz w:val="44"/>
+      <w:szCs w:val="32"/>
+      <w:u w:val="single"/>
+    </w:rPr>
+  </w:style>
+  <w:style w:type="character" w:customStyle="1" w:styleId="Heading2Char">
+    <w:name w:val="Heading 2 Char"/>
+    <w:basedOn w:val="DefaultParagraphFont"/>
+    <w:link w:val="Heading2"/>
+    <w:uiPriority w:val="9"/>
+    <w:rsid w:val="0054432F"/>
+    <w:rPr>
+      <w:rFonts w:eastAsiaTheme="majorEastAsia" w:cstheme="majorBidi"/>
+      <w:b/>
+      <w:color w:val="000000" w:themeColor="text1"/>
+      <w:sz w:val="32"/>
+      <w:szCs w:val="26"/>
+      <w:u w:val="single"/>
+    </w:rPr>
+  </w:style>
+  <w:style w:type="paragraph" w:styleId="TOCHeading">
+    <w:name w:val="TOC Heading"/>
+    <w:basedOn w:val="Heading1"/>
+    <w:next w:val="Normal"/>
+    <w:uiPriority w:val="39"/>
+    <w:unhideWhenUsed/>
+    <w:qFormat/>
+    <w:rsid w:val="0054432F"/>
+    <w:pPr>
+      <w:spacing w:before="480" w:line="276" w:lineRule="auto"/>
+      <w:jc w:val="left"/>
+      <w:outlineLvl w:val="9"/>
+    </w:pPr>
+    <w:rPr>
+      <w:rFonts w:asciiTheme="majorHAnsi" w:hAnsiTheme="majorHAnsi"/>
+      <w:bCs/>
+      <w:color w:val="2E74B5" w:themeColor="accent1" w:themeShade="BF"/>
+      <w:sz w:val="28"/>
+      <w:szCs w:val="28"/>
+      <w:u w:val="none"/>
+    </w:rPr>
+  </w:style>
+  <w:style w:type="paragraph" w:styleId="TOC1">
+    <w:name w:val="toc 1"/>
+    <w:basedOn w:val="Normal"/>
+    <w:next w:val="Normal"/>
+    <w:autoRedefine/>
+    <w:uiPriority w:val="39"/>
+    <w:unhideWhenUsed/>
+    <w:rsid w:val="0054432F"/>
+    <w:pPr>
+      <w:spacing w:before="120"/>
+    </w:pPr>
+    <w:rPr>
+      <w:b/>
+      <w:bCs/>
+    </w:rPr>
+  </w:style>
+  <w:style w:type="paragraph" w:styleId="TOC2">
+    <w:name w:val="toc 2"/>
+    <w:basedOn w:val="Normal"/>
+    <w:next w:val="Normal"/>
+    <w:autoRedefine/>
+    <w:uiPriority w:val="39"/>
+    <w:unhideWhenUsed/>
+    <w:rsid w:val="0054432F"/>
+    <w:pPr>
+      <w:ind w:left="240"/>
+    </w:pPr>
+    <w:rPr>
+      <w:b/>
+      <w:bCs/>
+      <w:sz w:val="22"/>
+      <w:szCs w:val="22"/>
+    </w:rPr>
+  </w:style>
+  <w:style w:type="paragraph" w:styleId="TOC3">
+    <w:name w:val="toc 3"/>
+    <w:basedOn w:val="Normal"/>
+    <w:next w:val="Normal"/>
+    <w:autoRedefine/>
+    <w:uiPriority w:val="39"/>
+    <w:semiHidden/>
+    <w:unhideWhenUsed/>
+    <w:rsid w:val="0054432F"/>
+    <w:pPr>
+      <w:ind w:left="480"/>
+    </w:pPr>
+    <w:rPr>
+      <w:sz w:val="22"/>
+      <w:szCs w:val="22"/>
+    </w:rPr>
+  </w:style>
+  <w:style w:type="paragraph" w:styleId="TOC4">
+    <w:name w:val="toc 4"/>
+    <w:basedOn w:val="Normal"/>
+    <w:next w:val="Normal"/>
+    <w:autoRedefine/>
+    <w:uiPriority w:val="39"/>
+    <w:semiHidden/>
+    <w:unhideWhenUsed/>
+    <w:rsid w:val="0054432F"/>
+    <w:pPr>
+      <w:ind w:left="720"/>
+    </w:pPr>
+    <w:rPr>
+      <w:sz w:val="20"/>
+      <w:szCs w:val="20"/>
+    </w:rPr>
+  </w:style>
+  <w:style w:type="paragraph" w:styleId="TOC5">
+    <w:name w:val="toc 5"/>
+    <w:basedOn w:val="Normal"/>
+    <w:next w:val="Normal"/>
+    <w:autoRedefine/>
+    <w:uiPriority w:val="39"/>
+    <w:semiHidden/>
+    <w:unhideWhenUsed/>
+    <w:rsid w:val="0054432F"/>
+    <w:pPr>
+      <w:ind w:left="960"/>
+    </w:pPr>
+    <w:rPr>
+      <w:sz w:val="20"/>
+      <w:szCs w:val="20"/>
+    </w:rPr>
+  </w:style>
+  <w:style w:type="paragraph" w:styleId="TOC6">
+    <w:name w:val="toc 6"/>
+    <w:basedOn w:val="Normal"/>
+    <w:next w:val="Normal"/>
+    <w:autoRedefine/>
+    <w:uiPriority w:val="39"/>
+    <w:semiHidden/>
+    <w:unhideWhenUsed/>
+    <w:rsid w:val="0054432F"/>
+    <w:pPr>
+      <w:ind w:left="1200"/>
+    </w:pPr>
+    <w:rPr>
+      <w:sz w:val="20"/>
+      <w:szCs w:val="20"/>
+    </w:rPr>
+  </w:style>
+  <w:style w:type="paragraph" w:styleId="TOC7">
+    <w:name w:val="toc 7"/>
+    <w:basedOn w:val="Normal"/>
+    <w:next w:val="Normal"/>
+    <w:autoRedefine/>
+    <w:uiPriority w:val="39"/>
+    <w:semiHidden/>
+    <w:unhideWhenUsed/>
+    <w:rsid w:val="0054432F"/>
+    <w:pPr>
+      <w:ind w:left="1440"/>
+    </w:pPr>
+    <w:rPr>
+      <w:sz w:val="20"/>
+      <w:szCs w:val="20"/>
+    </w:rPr>
+  </w:style>
+  <w:style w:type="paragraph" w:styleId="TOC8">
+    <w:name w:val="toc 8"/>
+    <w:basedOn w:val="Normal"/>
+    <w:next w:val="Normal"/>
+    <w:autoRedefine/>
+    <w:uiPriority w:val="39"/>
+    <w:semiHidden/>
+    <w:unhideWhenUsed/>
+    <w:rsid w:val="0054432F"/>
+    <w:pPr>
+      <w:ind w:left="1680"/>
+    </w:pPr>
+    <w:rPr>
+      <w:sz w:val="20"/>
+      <w:szCs w:val="20"/>
+    </w:rPr>
+  </w:style>
+  <w:style w:type="paragraph" w:styleId="TOC9">
+    <w:name w:val="toc 9"/>
+    <w:basedOn w:val="Normal"/>
+    <w:next w:val="Normal"/>
+    <w:autoRedefine/>
+    <w:uiPriority w:val="39"/>
+    <w:semiHidden/>
+    <w:unhideWhenUsed/>
+    <w:rsid w:val="0054432F"/>
+    <w:pPr>
+      <w:ind w:left="1920"/>
+    </w:pPr>
+    <w:rPr>
+      <w:sz w:val="20"/>
+      <w:szCs w:val="20"/>
+    </w:rPr>
   </w:style>
 </w:styles>
 </file>
@@ -5138,4 +6717,16 @@
     </a:ext>
   </a:extLst>
 </a:theme>
+</file>
+
+<file path=customXml/item1.xml><?xml version="1.0" encoding="utf-8"?>
+<b:Sources xmlns:b="http://schemas.openxmlformats.org/officeDocument/2006/bibliography" xmlns="http://schemas.openxmlformats.org/officeDocument/2006/bibliography" SelectedStyle="/APASixthEditionOfficeOnline.xsl" StyleName="APA"/>
+</file>
+
+<file path=customXml/itemProps1.xml><?xml version="1.0" encoding="utf-8"?>
+<ds:datastoreItem xmlns:ds="http://schemas.openxmlformats.org/officeDocument/2006/customXml" ds:itemID="{60255D84-104C-1D44-9238-E106C9A9D58A}">
+  <ds:schemaRefs>
+    <ds:schemaRef ds:uri="http://schemas.openxmlformats.org/officeDocument/2006/bibliography"/>
+  </ds:schemaRefs>
+</ds:datastoreItem>
 </file>
</xml_diff>